<commit_message>
Add some info to course word
</commit_message>
<xml_diff>
--- a/Studying/Algorithms/Course work/Some info.docx
+++ b/Studying/Algorithms/Course work/Some info.docx
@@ -105,7 +105,21 @@
         <w:rPr>
           <w:lang w:val="uk-UA" w:eastAsia="ru-RU"/>
         </w:rPr>
-        <w:t>Перше ґрунтовне наукове дослідження лицарських турів було представлено плодовитим математиком Леонгар</w:t>
+        <w:t>Перше ґрунтовне наукове дослідження лица</w:t>
+      </w:r>
+      <w:r>
+        <w:rPr>
+          <w:lang w:val="uk-UA" w:eastAsia="ru-RU"/>
+        </w:rPr>
+        <w:t>рських турів було представлено</w:t>
+      </w:r>
+      <w:bookmarkStart w:id="0" w:name="_GoBack"/>
+      <w:bookmarkEnd w:id="0"/>
+      <w:r>
+        <w:rPr>
+          <w:lang w:val="uk-UA" w:eastAsia="ru-RU"/>
+        </w:rPr>
+        <w:t xml:space="preserve"> математиком Леонгар</w:t>
       </w:r>
       <w:r>
         <w:rPr>
@@ -415,7 +429,6 @@
         <w:rPr>
           <w:lang w:val="uk-UA" w:eastAsia="ru-RU"/>
         </w:rPr>
-        <w:lastRenderedPageBreak/>
         <w:t>Нам потрібно переробити шлях від 1 до 60:</w:t>
       </w:r>
     </w:p>
@@ -434,6 +447,7 @@
         <w:rPr>
           <w:lang w:val="uk-UA" w:eastAsia="ru-RU"/>
         </w:rPr>
+        <w:lastRenderedPageBreak/>
         <w:t xml:space="preserve">Чарунка 1 може піти в чарунку </w:t>
       </w:r>
       <w:r>
@@ -889,7 +903,6 @@
           <w:noProof/>
           <w:lang w:eastAsia="ru-RU"/>
         </w:rPr>
-        <w:lastRenderedPageBreak/>
         <w:drawing>
           <wp:inline distT="0" distB="0" distL="0" distR="0" wp14:anchorId="4FD97763" wp14:editId="1AB63104">
             <wp:extent cx="2248696" cy="2160000"/>
@@ -943,6 +956,7 @@
         <w:rPr>
           <w:lang w:val="uk-UA" w:eastAsia="ru-RU"/>
         </w:rPr>
+        <w:lastRenderedPageBreak/>
         <w:t xml:space="preserve">Тепер заміняємо числа від 61, 62, 63, …, 69 на 1, 2, 3, …, 9, що в результаті нам дасть шлях від 1 до 60, в якому ми можемо продовжити свій хід в чарунки </w:t>
       </w:r>
       <w:r>
@@ -1162,7 +1176,6 @@
           <w:noProof/>
           <w:lang w:eastAsia="ru-RU"/>
         </w:rPr>
-        <w:lastRenderedPageBreak/>
         <w:drawing>
           <wp:inline distT="0" distB="0" distL="0" distR="0" wp14:anchorId="669964C3" wp14:editId="25BB79B6">
             <wp:extent cx="2205209" cy="2160000"/>
@@ -1275,6 +1288,7 @@
           <w:noProof/>
           <w:lang w:eastAsia="ru-RU"/>
         </w:rPr>
+        <w:lastRenderedPageBreak/>
         <w:drawing>
           <wp:inline distT="0" distB="0" distL="0" distR="0" wp14:anchorId="35A1D3AD" wp14:editId="3ACA525F">
             <wp:extent cx="2257714" cy="2160000"/>
@@ -1381,7 +1395,6 @@
           <w:noProof/>
           <w:lang w:eastAsia="ru-RU"/>
         </w:rPr>
-        <w:lastRenderedPageBreak/>
         <w:drawing>
           <wp:inline distT="0" distB="0" distL="0" distR="0" wp14:anchorId="419863F7" wp14:editId="42B0AC5D">
             <wp:extent cx="2257947" cy="2160000"/>
@@ -1432,8 +1445,6 @@
         </w:rPr>
         <w:t>МЕТОД ВАНДЕРМОНДА</w:t>
       </w:r>
-      <w:bookmarkStart w:id="0" w:name="_GoBack"/>
-      <w:bookmarkEnd w:id="0"/>
     </w:p>
     <w:p>
       <w:pPr>
@@ -1578,6 +1589,7 @@
           <w:rFonts w:eastAsia="Times New Roman" w:cs="Times New Roman"/>
           <w:lang w:val="uk-UA" w:eastAsia="ru-RU"/>
         </w:rPr>
+        <w:lastRenderedPageBreak/>
         <w:t xml:space="preserve">Правило </w:t>
       </w:r>
       <w:proofErr w:type="spellStart"/>
@@ -1804,7 +1816,6 @@
           <w:rFonts w:eastAsia="Times New Roman" w:cs="Times New Roman"/>
           <w:lang w:val="uk-UA" w:eastAsia="ru-RU"/>
         </w:rPr>
-        <w:lastRenderedPageBreak/>
         <w:t xml:space="preserve">Евристика завжди працює на дошках від 5x5 до 76x76 </w:t>
       </w:r>
       <w:r>
@@ -2070,6 +2081,7 @@
         <w:rPr>
           <w:lang w:val="uk-UA" w:eastAsia="ru-RU"/>
         </w:rPr>
+        <w:lastRenderedPageBreak/>
         <w:t>АЛГОРИТМ</w:t>
       </w:r>
       <w:r>
@@ -2228,14 +2240,7 @@
         <w:rPr>
           <w:lang w:val="uk-UA" w:eastAsia="ru-RU"/>
         </w:rPr>
-        <w:t xml:space="preserve">проходить через всі його вершини по одному разу. Цим і </w:t>
-      </w:r>
-      <w:r>
-        <w:rPr>
-          <w:lang w:val="uk-UA" w:eastAsia="ru-RU"/>
-        </w:rPr>
-        <w:lastRenderedPageBreak/>
-        <w:t>пояснюється популярність завдання про хід коня в літературі з теорії графів (при цьому розглядається «граф коня»).</w:t>
+        <w:t>проходить через всі його вершини по одному разу. Цим і пояснюється популярність завдання про хід коня в літературі з теорії графів (при цьому розглядається «граф коня»).</w:t>
       </w:r>
     </w:p>
     <w:p>
@@ -2441,6 +2446,7 @@
         <w:rPr>
           <w:lang w:val="uk-UA" w:eastAsia="ru-RU"/>
         </w:rPr>
+        <w:lastRenderedPageBreak/>
         <w:t>Незамк</w:t>
       </w:r>
       <w:r>

</xml_diff>

<commit_message>
Updated knight tour document
</commit_message>
<xml_diff>
--- a/Studying/Algorithms/Course work/Some info.docx
+++ b/Studying/Algorithms/Course work/Some info.docx
@@ -1,6 +1,6 @@
 
 <file path=word/document.xml><?xml version="1.0" encoding="utf-8"?>
-<w:document xmlns:wpc="http://schemas.microsoft.com/office/word/2010/wordprocessingCanvas" xmlns:mc="http://schemas.openxmlformats.org/markup-compatibility/2006" xmlns:o="urn:schemas-microsoft-com:office:office" xmlns:r="http://schemas.openxmlformats.org/officeDocument/2006/relationships" xmlns:m="http://schemas.openxmlformats.org/officeDocument/2006/math" xmlns:v="urn:schemas-microsoft-com:vml" xmlns:wp14="http://schemas.microsoft.com/office/word/2010/wordprocessingDrawing" xmlns:wp="http://schemas.openxmlformats.org/drawingml/2006/wordprocessingDrawing" xmlns:w10="urn:schemas-microsoft-com:office:word" xmlns:w="http://schemas.openxmlformats.org/wordprocessingml/2006/main" xmlns:w14="http://schemas.microsoft.com/office/word/2010/wordml" xmlns:wpg="http://schemas.microsoft.com/office/word/2010/wordprocessingGroup" xmlns:wpi="http://schemas.microsoft.com/office/word/2010/wordprocessingInk" xmlns:wne="http://schemas.microsoft.com/office/word/2006/wordml" xmlns:wps="http://schemas.microsoft.com/office/word/2010/wordprocessingShape" mc:Ignorable="w14 wp14">
+<w:document xmlns:wpc="http://schemas.microsoft.com/office/word/2010/wordprocessingCanvas" xmlns:mc="http://schemas.openxmlformats.org/markup-compatibility/2006" xmlns:o="urn:schemas-microsoft-com:office:office" xmlns:r="http://schemas.openxmlformats.org/officeDocument/2006/relationships" xmlns:m="http://schemas.openxmlformats.org/officeDocument/2006/math" xmlns:v="urn:schemas-microsoft-com:vml" xmlns:wp14="http://schemas.microsoft.com/office/word/2010/wordprocessingDrawing" xmlns:wp="http://schemas.openxmlformats.org/drawingml/2006/wordprocessingDrawing" xmlns:w10="urn:schemas-microsoft-com:office:word" xmlns:w="http://schemas.openxmlformats.org/wordprocessingml/2006/main" xmlns:w14="http://schemas.microsoft.com/office/word/2010/wordml" xmlns:w15="http://schemas.microsoft.com/office/word/2012/wordml" xmlns:wpg="http://schemas.microsoft.com/office/word/2010/wordprocessingGroup" xmlns:wpi="http://schemas.microsoft.com/office/word/2010/wordprocessingInk" xmlns:wne="http://schemas.microsoft.com/office/word/2006/wordml" xmlns:wps="http://schemas.microsoft.com/office/word/2010/wordprocessingShape" mc:Ignorable="w14 w15 wp14">
   <w:body>
     <w:p>
       <w:pPr>
@@ -113,8 +113,6 @@
         </w:rPr>
         <w:t>рських турів було представлено</w:t>
       </w:r>
-      <w:bookmarkStart w:id="0" w:name="_GoBack"/>
-      <w:bookmarkEnd w:id="0"/>
       <w:r>
         <w:rPr>
           <w:lang w:val="uk-UA" w:eastAsia="ru-RU"/>
@@ -386,6 +384,268 @@
             <wp:extent cx="2436215" cy="2160000"/>
             <wp:effectExtent l="0" t="0" r="2540" b="0"/>
             <wp:docPr id="2" name="Рисунок 2"/>
+            <wp:cNvGraphicFramePr>
+              <a:graphicFrameLocks xmlns:a="http://schemas.openxmlformats.org/drawingml/2006/main" noChangeAspect="1"/>
+            </wp:cNvGraphicFramePr>
+            <a:graphic xmlns:a="http://schemas.openxmlformats.org/drawingml/2006/main">
+              <a:graphicData uri="http://schemas.openxmlformats.org/drawingml/2006/picture">
+                <pic:pic xmlns:pic="http://schemas.openxmlformats.org/drawingml/2006/picture">
+                  <pic:nvPicPr>
+                    <pic:cNvPr id="0" name=""/>
+                    <pic:cNvPicPr/>
+                  </pic:nvPicPr>
+                  <pic:blipFill>
+                    <a:blip r:embed="rId5"/>
+                    <a:stretch>
+                      <a:fillRect/>
+                    </a:stretch>
+                  </pic:blipFill>
+                  <pic:spPr>
+                    <a:xfrm>
+                      <a:off x="0" y="0"/>
+                      <a:ext cx="2436215" cy="2160000"/>
+                    </a:xfrm>
+                    <a:prstGeom prst="rect">
+                      <a:avLst/>
+                    </a:prstGeom>
+                  </pic:spPr>
+                </pic:pic>
+              </a:graphicData>
+            </a:graphic>
+          </wp:inline>
+        </w:drawing>
+      </w:r>
+    </w:p>
+    <w:p>
+      <w:pPr>
+        <w:ind w:firstLine="709"/>
+        <w:rPr>
+          <w:lang w:val="uk-UA" w:eastAsia="ru-RU"/>
+        </w:rPr>
+      </w:pPr>
+      <w:r>
+        <w:rPr>
+          <w:lang w:val="uk-UA" w:eastAsia="ru-RU"/>
+        </w:rPr>
+        <w:t>Нам потрібно переробити шлях від 1 до 60:</w:t>
+      </w:r>
+    </w:p>
+    <w:p>
+      <w:pPr>
+        <w:pStyle w:val="a7"/>
+        <w:numPr>
+          <w:ilvl w:val="0"/>
+          <w:numId w:val="1"/>
+        </w:numPr>
+        <w:rPr>
+          <w:lang w:val="uk-UA" w:eastAsia="ru-RU"/>
+        </w:rPr>
+      </w:pPr>
+      <w:r>
+        <w:rPr>
+          <w:lang w:val="uk-UA" w:eastAsia="ru-RU"/>
+        </w:rPr>
+        <w:lastRenderedPageBreak/>
+        <w:t xml:space="preserve">Чарунка 1 може піти в чарунку </w:t>
+      </w:r>
+      <w:r>
+        <w:rPr>
+          <w:lang w:val="en-US" w:eastAsia="ru-RU"/>
+        </w:rPr>
+        <w:t>p</w:t>
+      </w:r>
+      <w:r>
+        <w:rPr>
+          <w:lang w:eastAsia="ru-RU"/>
+        </w:rPr>
+        <w:t xml:space="preserve">, </w:t>
+      </w:r>
+      <w:r>
+        <w:rPr>
+          <w:lang w:val="uk-UA" w:eastAsia="ru-RU"/>
+        </w:rPr>
+        <w:t xml:space="preserve">де </w:t>
+      </w:r>
+      <w:r>
+        <w:rPr>
+          <w:lang w:val="en-US" w:eastAsia="ru-RU"/>
+        </w:rPr>
+        <w:t>p</w:t>
+      </w:r>
+      <w:r>
+        <w:rPr>
+          <w:lang w:eastAsia="ru-RU"/>
+        </w:rPr>
+        <w:t xml:space="preserve"> </w:t>
+      </w:r>
+      <w:r>
+        <w:rPr>
+          <w:lang w:val="uk-UA" w:eastAsia="ru-RU"/>
+        </w:rPr>
+        <w:t xml:space="preserve">дорівнює 32, 52 або 2. </w:t>
+      </w:r>
+    </w:p>
+    <w:p>
+      <w:pPr>
+        <w:pStyle w:val="a7"/>
+        <w:numPr>
+          <w:ilvl w:val="0"/>
+          <w:numId w:val="1"/>
+        </w:numPr>
+        <w:rPr>
+          <w:lang w:val="uk-UA" w:eastAsia="ru-RU"/>
+        </w:rPr>
+      </w:pPr>
+      <w:r>
+        <w:rPr>
+          <w:lang w:val="uk-UA" w:eastAsia="ru-RU"/>
+        </w:rPr>
+        <w:t xml:space="preserve">Чарунка 60 може піти в чарунку </w:t>
+      </w:r>
+      <w:r>
+        <w:rPr>
+          <w:lang w:val="en-US" w:eastAsia="ru-RU"/>
+        </w:rPr>
+        <w:t>q</w:t>
+      </w:r>
+      <w:r>
+        <w:rPr>
+          <w:lang w:eastAsia="ru-RU"/>
+        </w:rPr>
+        <w:t xml:space="preserve">, </w:t>
+      </w:r>
+      <w:r>
+        <w:rPr>
+          <w:lang w:val="uk-UA" w:eastAsia="ru-RU"/>
+        </w:rPr>
+        <w:t xml:space="preserve">де до </w:t>
+      </w:r>
+      <w:r>
+        <w:rPr>
+          <w:lang w:val="en-US" w:eastAsia="ru-RU"/>
+        </w:rPr>
+        <w:t>q</w:t>
+      </w:r>
+      <w:r>
+        <w:rPr>
+          <w:lang w:eastAsia="ru-RU"/>
+        </w:rPr>
+        <w:t xml:space="preserve"> </w:t>
+      </w:r>
+      <w:r>
+        <w:rPr>
+          <w:lang w:val="uk-UA" w:eastAsia="ru-RU"/>
+        </w:rPr>
+        <w:t>дорівнює 29, 59, 51</w:t>
+      </w:r>
+      <w:r>
+        <w:rPr>
+          <w:lang w:val="uk-UA" w:eastAsia="ru-RU"/>
+        </w:rPr>
+        <w:t>.</w:t>
+      </w:r>
+    </w:p>
+    <w:p>
+      <w:pPr>
+        <w:pStyle w:val="a7"/>
+        <w:numPr>
+          <w:ilvl w:val="0"/>
+          <w:numId w:val="1"/>
+        </w:numPr>
+        <w:rPr>
+          <w:lang w:val="uk-UA" w:eastAsia="ru-RU"/>
+        </w:rPr>
+      </w:pPr>
+      <w:r>
+        <w:rPr>
+          <w:lang w:val="uk-UA" w:eastAsia="ru-RU"/>
+        </w:rPr>
+        <w:t xml:space="preserve">Якщо будь-яке зі значення </w:t>
+      </w:r>
+      <w:r>
+        <w:rPr>
+          <w:lang w:val="en-US" w:eastAsia="ru-RU"/>
+        </w:rPr>
+        <w:t>p</w:t>
+      </w:r>
+      <w:r>
+        <w:rPr>
+          <w:lang w:val="uk-UA" w:eastAsia="ru-RU"/>
+        </w:rPr>
+        <w:t xml:space="preserve"> та </w:t>
+      </w:r>
+      <w:r>
+        <w:rPr>
+          <w:lang w:val="en-US" w:eastAsia="ru-RU"/>
+        </w:rPr>
+        <w:t>q</w:t>
+      </w:r>
+      <w:r>
+        <w:rPr>
+          <w:lang w:val="uk-UA" w:eastAsia="ru-RU"/>
+        </w:rPr>
+        <w:t xml:space="preserve"> відрізняється на 1, ми можемо переробити шлях.</w:t>
+      </w:r>
+    </w:p>
+    <w:p>
+      <w:pPr>
+        <w:pStyle w:val="a7"/>
+        <w:numPr>
+          <w:ilvl w:val="0"/>
+          <w:numId w:val="1"/>
+        </w:numPr>
+        <w:rPr>
+          <w:lang w:val="uk-UA" w:eastAsia="ru-RU"/>
+        </w:rPr>
+      </w:pPr>
+      <w:r>
+        <w:rPr>
+          <w:lang w:val="uk-UA" w:eastAsia="ru-RU"/>
+        </w:rPr>
+        <w:t xml:space="preserve">В нашому випадку </w:t>
+      </w:r>
+      <w:r>
+        <w:rPr>
+          <w:lang w:val="en-US" w:eastAsia="ru-RU"/>
+        </w:rPr>
+        <w:t>p</w:t>
+      </w:r>
+      <w:r>
+        <w:rPr>
+          <w:lang w:eastAsia="ru-RU"/>
+        </w:rPr>
+        <w:t xml:space="preserve">=52, </w:t>
+      </w:r>
+      <w:r>
+        <w:rPr>
+          <w:lang w:val="en-US" w:eastAsia="ru-RU"/>
+        </w:rPr>
+        <w:t>q</w:t>
+      </w:r>
+      <w:r>
+        <w:rPr>
+          <w:lang w:eastAsia="ru-RU"/>
+        </w:rPr>
+        <w:t xml:space="preserve">=51 </w:t>
+      </w:r>
+    </w:p>
+    <w:p>
+      <w:pPr>
+        <w:jc w:val="center"/>
+        <w:rPr>
+          <w:lang w:val="uk-UA" w:eastAsia="ru-RU"/>
+        </w:rPr>
+      </w:pPr>
+      <w:r>
+        <w:rPr>
+          <w:noProof/>
+          <w:lang w:eastAsia="ru-RU"/>
+        </w:rPr>
+        <w:drawing>
+          <wp:inline distT="0" distB="0" distL="0" distR="0" wp14:anchorId="0DA9F65F" wp14:editId="4C5D4AB1">
+            <wp:extent cx="2225060" cy="2160000"/>
+            <wp:effectExtent l="0" t="0" r="3810" b="0"/>
+            <wp:docPr id="3" name="Рисунок 3"/>
             <wp:cNvGraphicFramePr>
               <a:graphicFrameLocks xmlns:a="http://schemas.openxmlformats.org/drawingml/2006/main" noChangeAspect="1"/>
             </wp:cNvGraphicFramePr>
@@ -405,7 +665,7 @@
                   <pic:spPr>
                     <a:xfrm>
                       <a:off x="0" y="0"/>
-                      <a:ext cx="2436215" cy="2160000"/>
+                      <a:ext cx="2225060" cy="2160000"/>
                     </a:xfrm>
                     <a:prstGeom prst="rect">
                       <a:avLst/>
@@ -420,41 +680,27 @@
     </w:p>
     <w:p>
       <w:pPr>
-        <w:ind w:firstLine="709"/>
-        <w:rPr>
-          <w:lang w:val="uk-UA" w:eastAsia="ru-RU"/>
-        </w:rPr>
-      </w:pPr>
-      <w:r>
-        <w:rPr>
-          <w:lang w:val="uk-UA" w:eastAsia="ru-RU"/>
-        </w:rPr>
-        <w:t>Нам потрібно переробити шлях від 1 до 60:</w:t>
-      </w:r>
-    </w:p>
-    <w:p>
-      <w:pPr>
         <w:pStyle w:val="a7"/>
         <w:numPr>
           <w:ilvl w:val="0"/>
-          <w:numId w:val="1"/>
+          <w:numId w:val="4"/>
         </w:numPr>
-        <w:rPr>
-          <w:lang w:val="uk-UA" w:eastAsia="ru-RU"/>
-        </w:rPr>
-      </w:pPr>
-      <w:r>
-        <w:rPr>
-          <w:lang w:val="uk-UA" w:eastAsia="ru-RU"/>
-        </w:rPr>
-        <w:lastRenderedPageBreak/>
-        <w:t xml:space="preserve">Чарунка 1 може піти в чарунку </w:t>
-      </w:r>
-      <w:r>
-        <w:rPr>
-          <w:lang w:val="en-US" w:eastAsia="ru-RU"/>
-        </w:rPr>
-        <w:t>p</w:t>
+        <w:ind w:left="1429" w:hanging="357"/>
+        <w:rPr>
+          <w:lang w:val="uk-UA" w:eastAsia="ru-RU"/>
+        </w:rPr>
+      </w:pPr>
+      <w:r>
+        <w:rPr>
+          <w:lang w:val="uk-UA" w:eastAsia="ru-RU"/>
+        </w:rPr>
+        <w:t xml:space="preserve">Наступним кроком потрібно додати чарунки </w:t>
+      </w:r>
+      <w:r>
+        <w:rPr>
+          <w:lang w:val="en-US" w:eastAsia="ru-RU"/>
+        </w:rPr>
+        <w:t>a</w:t>
       </w:r>
       <w:r>
         <w:rPr>
@@ -464,27 +710,59 @@
       </w:r>
       <w:r>
         <w:rPr>
-          <w:lang w:val="uk-UA" w:eastAsia="ru-RU"/>
-        </w:rPr>
-        <w:t xml:space="preserve">де </w:t>
-      </w:r>
-      <w:r>
-        <w:rPr>
-          <w:lang w:val="en-US" w:eastAsia="ru-RU"/>
-        </w:rPr>
-        <w:t>p</w:t>
-      </w:r>
-      <w:r>
-        <w:rPr>
-          <w:lang w:eastAsia="ru-RU"/>
-        </w:rPr>
-        <w:t xml:space="preserve"> </w:t>
-      </w:r>
-      <w:r>
-        <w:rPr>
-          <w:lang w:val="uk-UA" w:eastAsia="ru-RU"/>
-        </w:rPr>
-        <w:t xml:space="preserve">дорівнює 32, 52 або 2. </w:t>
+          <w:lang w:val="en-US" w:eastAsia="ru-RU"/>
+        </w:rPr>
+        <w:t>b</w:t>
+      </w:r>
+      <w:r>
+        <w:rPr>
+          <w:lang w:eastAsia="ru-RU"/>
+        </w:rPr>
+        <w:t xml:space="preserve">, </w:t>
+      </w:r>
+      <w:r>
+        <w:rPr>
+          <w:lang w:val="en-US" w:eastAsia="ru-RU"/>
+        </w:rPr>
+        <w:t>c</w:t>
+      </w:r>
+      <w:r>
+        <w:rPr>
+          <w:lang w:eastAsia="ru-RU"/>
+        </w:rPr>
+        <w:t xml:space="preserve">, </w:t>
+      </w:r>
+      <w:r>
+        <w:rPr>
+          <w:lang w:val="en-US" w:eastAsia="ru-RU"/>
+        </w:rPr>
+        <w:t>d</w:t>
+      </w:r>
+      <w:r>
+        <w:rPr>
+          <w:lang w:eastAsia="ru-RU"/>
+        </w:rPr>
+        <w:t xml:space="preserve"> до </w:t>
+      </w:r>
+      <w:proofErr w:type="spellStart"/>
+      <w:r>
+        <w:rPr>
+          <w:lang w:eastAsia="ru-RU"/>
+        </w:rPr>
+        <w:t>цього</w:t>
+      </w:r>
+      <w:proofErr w:type="spellEnd"/>
+      <w:r>
+        <w:rPr>
+          <w:lang w:eastAsia="ru-RU"/>
+        </w:rPr>
+        <w:t xml:space="preserve"> шляху</w:t>
+      </w:r>
+      <w:r>
+        <w:rPr>
+          <w:lang w:val="uk-UA" w:eastAsia="ru-RU"/>
+        </w:rPr>
+        <w:t>.</w:t>
       </w:r>
     </w:p>
     <w:p>
@@ -492,53 +770,18 @@
         <w:pStyle w:val="a7"/>
         <w:numPr>
           <w:ilvl w:val="0"/>
-          <w:numId w:val="1"/>
+          <w:numId w:val="4"/>
         </w:numPr>
-        <w:rPr>
-          <w:lang w:val="uk-UA" w:eastAsia="ru-RU"/>
-        </w:rPr>
-      </w:pPr>
-      <w:r>
-        <w:rPr>
-          <w:lang w:val="uk-UA" w:eastAsia="ru-RU"/>
-        </w:rPr>
-        <w:t xml:space="preserve">Чарунка 60 може піти в чарунку </w:t>
-      </w:r>
-      <w:r>
-        <w:rPr>
-          <w:lang w:val="en-US" w:eastAsia="ru-RU"/>
-        </w:rPr>
-        <w:t>q</w:t>
-      </w:r>
-      <w:r>
-        <w:rPr>
-          <w:lang w:eastAsia="ru-RU"/>
-        </w:rPr>
-        <w:t xml:space="preserve">, </w:t>
-      </w:r>
-      <w:r>
-        <w:rPr>
-          <w:lang w:val="uk-UA" w:eastAsia="ru-RU"/>
-        </w:rPr>
-        <w:t xml:space="preserve">де до </w:t>
-      </w:r>
-      <w:r>
-        <w:rPr>
-          <w:lang w:val="en-US" w:eastAsia="ru-RU"/>
-        </w:rPr>
-        <w:t>q</w:t>
-      </w:r>
-      <w:r>
-        <w:rPr>
-          <w:lang w:eastAsia="ru-RU"/>
-        </w:rPr>
-        <w:t xml:space="preserve"> </w:t>
-      </w:r>
-      <w:r>
-        <w:rPr>
-          <w:lang w:val="uk-UA" w:eastAsia="ru-RU"/>
-        </w:rPr>
-        <w:t>дорівнює 29, 59, 51</w:t>
+        <w:ind w:left="1429" w:hanging="357"/>
+        <w:rPr>
+          <w:lang w:val="uk-UA" w:eastAsia="ru-RU"/>
+        </w:rPr>
+      </w:pPr>
+      <w:r>
+        <w:rPr>
+          <w:lang w:val="uk-UA" w:eastAsia="ru-RU"/>
+        </w:rPr>
+        <w:t>В новому шляху, чарунка 60 посилається на чарунки 51, 53, 41, 25, 7, 5, 3</w:t>
       </w:r>
       <w:r>
         <w:rPr>
@@ -552,41 +795,24 @@
         <w:pStyle w:val="a7"/>
         <w:numPr>
           <w:ilvl w:val="0"/>
-          <w:numId w:val="1"/>
+          <w:numId w:val="4"/>
         </w:numPr>
-        <w:rPr>
-          <w:lang w:val="uk-UA" w:eastAsia="ru-RU"/>
-        </w:rPr>
-      </w:pPr>
-      <w:r>
-        <w:rPr>
-          <w:lang w:val="uk-UA" w:eastAsia="ru-RU"/>
-        </w:rPr>
-        <w:t xml:space="preserve">Якщо будь-яке зі значення </w:t>
-      </w:r>
-      <w:r>
-        <w:rPr>
-          <w:lang w:val="en-US" w:eastAsia="ru-RU"/>
-        </w:rPr>
-        <w:t>p</w:t>
-      </w:r>
-      <w:r>
-        <w:rPr>
-          <w:lang w:val="uk-UA" w:eastAsia="ru-RU"/>
-        </w:rPr>
-        <w:t xml:space="preserve"> та </w:t>
-      </w:r>
-      <w:r>
-        <w:rPr>
-          <w:lang w:val="en-US" w:eastAsia="ru-RU"/>
-        </w:rPr>
-        <w:t>q</w:t>
-      </w:r>
-      <w:r>
-        <w:rPr>
-          <w:lang w:val="uk-UA" w:eastAsia="ru-RU"/>
-        </w:rPr>
-        <w:t xml:space="preserve"> відрізняється на 1, ми можемо переробити шлях.</w:t>
+        <w:ind w:left="1429" w:hanging="357"/>
+        <w:rPr>
+          <w:lang w:val="uk-UA" w:eastAsia="ru-RU"/>
+        </w:rPr>
+      </w:pPr>
+      <w:r>
+        <w:rPr>
+          <w:lang w:val="uk-UA" w:eastAsia="ru-RU"/>
+        </w:rPr>
+        <w:t>Не важливо яку з цих чарунок ми візьмемо, наприклад, ми можемо взяти чарунку 51</w:t>
+      </w:r>
+      <w:r>
+        <w:rPr>
+          <w:lang w:val="uk-UA" w:eastAsia="ru-RU"/>
+        </w:rPr>
+        <w:t>.</w:t>
       </w:r>
     </w:p>
     <w:p>
@@ -594,41 +820,73 @@
         <w:pStyle w:val="a7"/>
         <w:numPr>
           <w:ilvl w:val="0"/>
-          <w:numId w:val="1"/>
+          <w:numId w:val="4"/>
         </w:numPr>
-        <w:rPr>
-          <w:lang w:val="uk-UA" w:eastAsia="ru-RU"/>
-        </w:rPr>
-      </w:pPr>
-      <w:r>
-        <w:rPr>
-          <w:lang w:val="uk-UA" w:eastAsia="ru-RU"/>
-        </w:rPr>
-        <w:t xml:space="preserve">В нашому випадку </w:t>
-      </w:r>
-      <w:r>
-        <w:rPr>
-          <w:lang w:val="en-US" w:eastAsia="ru-RU"/>
-        </w:rPr>
-        <w:t>p</w:t>
-      </w:r>
-      <w:r>
-        <w:rPr>
-          <w:lang w:eastAsia="ru-RU"/>
-        </w:rPr>
-        <w:t xml:space="preserve">=52, </w:t>
-      </w:r>
-      <w:r>
-        <w:rPr>
-          <w:lang w:val="en-US" w:eastAsia="ru-RU"/>
-        </w:rPr>
-        <w:t>q</w:t>
-      </w:r>
-      <w:r>
-        <w:rPr>
-          <w:lang w:eastAsia="ru-RU"/>
-        </w:rPr>
-        <w:t xml:space="preserve">=51 </w:t>
+        <w:ind w:left="1429" w:hanging="357"/>
+        <w:rPr>
+          <w:lang w:val="uk-UA" w:eastAsia="ru-RU"/>
+        </w:rPr>
+      </w:pPr>
+      <w:r>
+        <w:rPr>
+          <w:lang w:val="uk-UA" w:eastAsia="ru-RU"/>
+        </w:rPr>
+        <w:t xml:space="preserve">Ми хочемо зробити з 51 останню чарунку шляху з 60 клітинок, щоб можна було продовжити шлях в </w:t>
+      </w:r>
+      <w:r>
+        <w:rPr>
+          <w:lang w:val="en-US" w:eastAsia="ru-RU"/>
+        </w:rPr>
+        <w:t>a</w:t>
+      </w:r>
+      <w:r>
+        <w:rPr>
+          <w:lang w:eastAsia="ru-RU"/>
+        </w:rPr>
+        <w:t xml:space="preserve">, </w:t>
+      </w:r>
+      <w:r>
+        <w:rPr>
+          <w:lang w:val="en-US" w:eastAsia="ru-RU"/>
+        </w:rPr>
+        <w:t>b</w:t>
+      </w:r>
+      <w:r>
+        <w:rPr>
+          <w:lang w:eastAsia="ru-RU"/>
+        </w:rPr>
+        <w:t xml:space="preserve">, </w:t>
+      </w:r>
+      <w:r>
+        <w:rPr>
+          <w:lang w:val="en-US" w:eastAsia="ru-RU"/>
+        </w:rPr>
+        <w:t>d</w:t>
+      </w:r>
+      <w:r>
+        <w:rPr>
+          <w:lang w:val="uk-UA" w:eastAsia="ru-RU"/>
+        </w:rPr>
+        <w:t>.</w:t>
+      </w:r>
+    </w:p>
+    <w:p>
+      <w:pPr>
+        <w:pStyle w:val="a7"/>
+        <w:numPr>
+          <w:ilvl w:val="0"/>
+          <w:numId w:val="4"/>
+        </w:numPr>
+        <w:ind w:left="1429" w:hanging="357"/>
+        <w:rPr>
+          <w:lang w:val="uk-UA" w:eastAsia="ru-RU"/>
+        </w:rPr>
+      </w:pPr>
+      <w:r>
+        <w:rPr>
+          <w:lang w:val="uk-UA" w:eastAsia="ru-RU"/>
+        </w:rPr>
+        <w:t>Щоб це зробити, нам потрібно збільшити кожне число в чарунці на 9.</w:t>
       </w:r>
     </w:p>
     <w:p>
@@ -644,10 +902,10 @@
           <w:lang w:eastAsia="ru-RU"/>
         </w:rPr>
         <w:drawing>
-          <wp:inline distT="0" distB="0" distL="0" distR="0" wp14:anchorId="0DA9F65F" wp14:editId="4C5D4AB1">
-            <wp:extent cx="2225060" cy="2160000"/>
-            <wp:effectExtent l="0" t="0" r="3810" b="0"/>
-            <wp:docPr id="3" name="Рисунок 3"/>
+          <wp:inline distT="0" distB="0" distL="0" distR="0" wp14:anchorId="4FD97763" wp14:editId="1AB63104">
+            <wp:extent cx="2248696" cy="2160000"/>
+            <wp:effectExtent l="0" t="0" r="0" b="0"/>
+            <wp:docPr id="4" name="Рисунок 4"/>
             <wp:cNvGraphicFramePr>
               <a:graphicFrameLocks xmlns:a="http://schemas.openxmlformats.org/drawingml/2006/main" noChangeAspect="1"/>
             </wp:cNvGraphicFramePr>
@@ -667,7 +925,7 @@
                   <pic:spPr>
                     <a:xfrm>
                       <a:off x="0" y="0"/>
-                      <a:ext cx="2225060" cy="2160000"/>
+                      <a:ext cx="2248696" cy="2160000"/>
                     </a:xfrm>
                     <a:prstGeom prst="rect">
                       <a:avLst/>
@@ -685,7 +943,7 @@
         <w:pStyle w:val="a7"/>
         <w:numPr>
           <w:ilvl w:val="0"/>
-          <w:numId w:val="4"/>
+          <w:numId w:val="5"/>
         </w:numPr>
         <w:ind w:left="1429" w:hanging="357"/>
         <w:rPr>
@@ -696,7 +954,8 @@
         <w:rPr>
           <w:lang w:val="uk-UA" w:eastAsia="ru-RU"/>
         </w:rPr>
-        <w:t xml:space="preserve">Наступним кроком потрібно додати чарунки </w:t>
+        <w:lastRenderedPageBreak/>
+        <w:t xml:space="preserve">Тепер заміняємо числа від 61, 62, 63, …, 69 на 1, 2, 3, …, 9, що в результаті нам дасть шлях від 1 до 60, в якому ми можемо продовжити свій хід в чарунки </w:t>
       </w:r>
       <w:r>
         <w:rPr>
@@ -720,19 +979,13 @@
         <w:rPr>
           <w:lang w:eastAsia="ru-RU"/>
         </w:rPr>
-        <w:t xml:space="preserve">, </w:t>
-      </w:r>
-      <w:r>
-        <w:rPr>
-          <w:lang w:val="en-US" w:eastAsia="ru-RU"/>
-        </w:rPr>
-        <w:t>c</w:t>
-      </w:r>
-      <w:r>
-        <w:rPr>
-          <w:lang w:eastAsia="ru-RU"/>
-        </w:rPr>
-        <w:t xml:space="preserve">, </w:t>
+        <w:t xml:space="preserve"> </w:t>
+      </w:r>
+      <w:r>
+        <w:rPr>
+          <w:lang w:eastAsia="ru-RU"/>
+        </w:rPr>
+        <w:t xml:space="preserve">та </w:t>
       </w:r>
       <w:r>
         <w:rPr>
@@ -744,158 +997,14 @@
         <w:rPr>
           <w:lang w:eastAsia="ru-RU"/>
         </w:rPr>
-        <w:t xml:space="preserve"> до </w:t>
-      </w:r>
-      <w:proofErr w:type="spellStart"/>
-      <w:r>
-        <w:rPr>
-          <w:lang w:eastAsia="ru-RU"/>
-        </w:rPr>
-        <w:t>цього</w:t>
-      </w:r>
-      <w:proofErr w:type="spellEnd"/>
-      <w:r>
-        <w:rPr>
-          <w:lang w:eastAsia="ru-RU"/>
-        </w:rPr>
-        <w:t xml:space="preserve"> шляху</w:t>
-      </w:r>
-      <w:r>
-        <w:rPr>
-          <w:lang w:val="uk-UA" w:eastAsia="ru-RU"/>
-        </w:rPr>
         <w:t>.</w:t>
       </w:r>
     </w:p>
     <w:p>
       <w:pPr>
-        <w:pStyle w:val="a7"/>
-        <w:numPr>
-          <w:ilvl w:val="0"/>
-          <w:numId w:val="4"/>
-        </w:numPr>
-        <w:ind w:left="1429" w:hanging="357"/>
-        <w:rPr>
-          <w:lang w:val="uk-UA" w:eastAsia="ru-RU"/>
-        </w:rPr>
-      </w:pPr>
-      <w:r>
-        <w:rPr>
-          <w:lang w:val="uk-UA" w:eastAsia="ru-RU"/>
-        </w:rPr>
-        <w:t>В новому шляху, чарунка 60 посилається на чарунки 51, 53, 41, 25, 7, 5, 3</w:t>
-      </w:r>
-      <w:r>
-        <w:rPr>
-          <w:lang w:val="uk-UA" w:eastAsia="ru-RU"/>
-        </w:rPr>
-        <w:t>.</w:t>
-      </w:r>
-    </w:p>
-    <w:p>
-      <w:pPr>
-        <w:pStyle w:val="a7"/>
-        <w:numPr>
-          <w:ilvl w:val="0"/>
-          <w:numId w:val="4"/>
-        </w:numPr>
-        <w:ind w:left="1429" w:hanging="357"/>
-        <w:rPr>
-          <w:lang w:val="uk-UA" w:eastAsia="ru-RU"/>
-        </w:rPr>
-      </w:pPr>
-      <w:r>
-        <w:rPr>
-          <w:lang w:val="uk-UA" w:eastAsia="ru-RU"/>
-        </w:rPr>
-        <w:t>Не важливо яку з цих чарунок ми візьмемо, наприклад, ми можемо взяти чарунку 51</w:t>
-      </w:r>
-      <w:r>
-        <w:rPr>
-          <w:lang w:val="uk-UA" w:eastAsia="ru-RU"/>
-        </w:rPr>
-        <w:t>.</w:t>
-      </w:r>
-    </w:p>
-    <w:p>
-      <w:pPr>
-        <w:pStyle w:val="a7"/>
-        <w:numPr>
-          <w:ilvl w:val="0"/>
-          <w:numId w:val="4"/>
-        </w:numPr>
-        <w:ind w:left="1429" w:hanging="357"/>
-        <w:rPr>
-          <w:lang w:val="uk-UA" w:eastAsia="ru-RU"/>
-        </w:rPr>
-      </w:pPr>
-      <w:r>
-        <w:rPr>
-          <w:lang w:val="uk-UA" w:eastAsia="ru-RU"/>
-        </w:rPr>
-        <w:t xml:space="preserve">Ми хочемо зробити з 51 останню чарунку шляху з 60 клітинок, щоб можна було продовжити шлях в </w:t>
-      </w:r>
-      <w:r>
-        <w:rPr>
-          <w:lang w:val="en-US" w:eastAsia="ru-RU"/>
-        </w:rPr>
-        <w:t>a</w:t>
-      </w:r>
-      <w:r>
-        <w:rPr>
-          <w:lang w:eastAsia="ru-RU"/>
-        </w:rPr>
-        <w:t xml:space="preserve">, </w:t>
-      </w:r>
-      <w:r>
-        <w:rPr>
-          <w:lang w:val="en-US" w:eastAsia="ru-RU"/>
-        </w:rPr>
-        <w:t>b</w:t>
-      </w:r>
-      <w:r>
-        <w:rPr>
-          <w:lang w:eastAsia="ru-RU"/>
-        </w:rPr>
-        <w:t xml:space="preserve">, </w:t>
-      </w:r>
-      <w:r>
-        <w:rPr>
-          <w:lang w:val="en-US" w:eastAsia="ru-RU"/>
-        </w:rPr>
-        <w:t>d</w:t>
-      </w:r>
-      <w:r>
-        <w:rPr>
-          <w:lang w:val="uk-UA" w:eastAsia="ru-RU"/>
-        </w:rPr>
-        <w:t>.</w:t>
-      </w:r>
-    </w:p>
-    <w:p>
-      <w:pPr>
-        <w:pStyle w:val="a7"/>
-        <w:numPr>
-          <w:ilvl w:val="0"/>
-          <w:numId w:val="4"/>
-        </w:numPr>
-        <w:ind w:left="1429" w:hanging="357"/>
-        <w:rPr>
-          <w:lang w:val="uk-UA" w:eastAsia="ru-RU"/>
-        </w:rPr>
-      </w:pPr>
-      <w:r>
-        <w:rPr>
-          <w:lang w:val="uk-UA" w:eastAsia="ru-RU"/>
-        </w:rPr>
-        <w:t>Щоб це зробити, нам потрібно збільшити кожне число в чарунці на 9.</w:t>
-      </w:r>
-    </w:p>
-    <w:p>
-      <w:pPr>
         <w:jc w:val="center"/>
         <w:rPr>
-          <w:lang w:val="uk-UA" w:eastAsia="ru-RU"/>
+          <w:lang w:val="en-US" w:eastAsia="ru-RU"/>
         </w:rPr>
       </w:pPr>
       <w:r>
@@ -904,10 +1013,10 @@
           <w:lang w:eastAsia="ru-RU"/>
         </w:rPr>
         <w:drawing>
-          <wp:inline distT="0" distB="0" distL="0" distR="0" wp14:anchorId="4FD97763" wp14:editId="1AB63104">
-            <wp:extent cx="2248696" cy="2160000"/>
-            <wp:effectExtent l="0" t="0" r="0" b="0"/>
-            <wp:docPr id="4" name="Рисунок 4"/>
+          <wp:inline distT="0" distB="0" distL="0" distR="0" wp14:anchorId="000A97C1" wp14:editId="27FB77CD">
+            <wp:extent cx="2205104" cy="2160000"/>
+            <wp:effectExtent l="0" t="0" r="5080" b="0"/>
+            <wp:docPr id="5" name="Рисунок 5"/>
             <wp:cNvGraphicFramePr>
               <a:graphicFrameLocks xmlns:a="http://schemas.openxmlformats.org/drawingml/2006/main" noChangeAspect="1"/>
             </wp:cNvGraphicFramePr>
@@ -927,7 +1036,7 @@
                   <pic:spPr>
                     <a:xfrm>
                       <a:off x="0" y="0"/>
-                      <a:ext cx="2248696" cy="2160000"/>
+                      <a:ext cx="2205104" cy="2160000"/>
                     </a:xfrm>
                     <a:prstGeom prst="rect">
                       <a:avLst/>
@@ -949,64 +1058,115 @@
         </w:numPr>
         <w:ind w:left="1429" w:hanging="357"/>
         <w:rPr>
-          <w:lang w:val="uk-UA" w:eastAsia="ru-RU"/>
-        </w:rPr>
-      </w:pPr>
-      <w:r>
-        <w:rPr>
-          <w:lang w:val="uk-UA" w:eastAsia="ru-RU"/>
-        </w:rPr>
-        <w:lastRenderedPageBreak/>
-        <w:t xml:space="preserve">Тепер заміняємо числа від 61, 62, 63, …, 69 на 1, 2, 3, …, 9, що в результаті нам дасть шлях від 1 до 60, в якому ми можемо продовжити свій хід в чарунки </w:t>
-      </w:r>
-      <w:r>
-        <w:rPr>
-          <w:lang w:val="en-US" w:eastAsia="ru-RU"/>
-        </w:rPr>
-        <w:t>a</w:t>
-      </w:r>
-      <w:r>
-        <w:rPr>
-          <w:lang w:eastAsia="ru-RU"/>
-        </w:rPr>
-        <w:t xml:space="preserve">, </w:t>
-      </w:r>
-      <w:r>
-        <w:rPr>
-          <w:lang w:val="en-US" w:eastAsia="ru-RU"/>
-        </w:rPr>
-        <w:t>b</w:t>
-      </w:r>
-      <w:r>
-        <w:rPr>
-          <w:lang w:eastAsia="ru-RU"/>
-        </w:rPr>
-        <w:t xml:space="preserve"> </w:t>
-      </w:r>
-      <w:r>
-        <w:rPr>
-          <w:lang w:eastAsia="ru-RU"/>
-        </w:rPr>
-        <w:t xml:space="preserve">та </w:t>
-      </w:r>
-      <w:r>
-        <w:rPr>
-          <w:lang w:val="en-US" w:eastAsia="ru-RU"/>
-        </w:rPr>
-        <w:t>d</w:t>
-      </w:r>
-      <w:r>
-        <w:rPr>
-          <w:lang w:eastAsia="ru-RU"/>
-        </w:rPr>
-        <w:t>.</w:t>
+          <w:lang w:eastAsia="ru-RU"/>
+        </w:rPr>
+      </w:pPr>
+      <w:r>
+        <w:rPr>
+          <w:lang w:val="uk-UA" w:eastAsia="ru-RU"/>
+        </w:rPr>
+        <w:t xml:space="preserve">Нам залишається залучити до шляху чарунку </w:t>
+      </w:r>
+      <w:r>
+        <w:rPr>
+          <w:lang w:eastAsia="ru-RU"/>
+        </w:rPr>
+        <w:t>с.</w:t>
+      </w:r>
+    </w:p>
+    <w:p>
+      <w:pPr>
+        <w:pStyle w:val="a7"/>
+        <w:numPr>
+          <w:ilvl w:val="0"/>
+          <w:numId w:val="5"/>
+        </w:numPr>
+        <w:ind w:left="1429" w:hanging="357"/>
+        <w:rPr>
+          <w:lang w:eastAsia="ru-RU"/>
+        </w:rPr>
+      </w:pPr>
+      <w:r>
+        <w:rPr>
+          <w:lang w:val="uk-UA" w:eastAsia="ru-RU"/>
+        </w:rPr>
+        <w:t>Чарунка с посилається на чарунку 25</w:t>
+      </w:r>
+    </w:p>
+    <w:p>
+      <w:pPr>
+        <w:pStyle w:val="a7"/>
+        <w:numPr>
+          <w:ilvl w:val="0"/>
+          <w:numId w:val="5"/>
+        </w:numPr>
+        <w:ind w:left="1429" w:hanging="357"/>
+        <w:rPr>
+          <w:lang w:eastAsia="ru-RU"/>
+        </w:rPr>
+      </w:pPr>
+      <w:r>
+        <w:rPr>
+          <w:lang w:val="uk-UA" w:eastAsia="ru-RU"/>
+        </w:rPr>
+        <w:t>Чарунка 63 посилається на чарунку 24</w:t>
+      </w:r>
+    </w:p>
+    <w:p>
+      <w:pPr>
+        <w:pStyle w:val="a7"/>
+        <w:numPr>
+          <w:ilvl w:val="0"/>
+          <w:numId w:val="5"/>
+        </w:numPr>
+        <w:ind w:left="1429" w:hanging="357"/>
+        <w:rPr>
+          <w:lang w:eastAsia="ru-RU"/>
+        </w:rPr>
+      </w:pPr>
+      <w:r>
+        <w:rPr>
+          <w:lang w:val="uk-UA" w:eastAsia="ru-RU"/>
+        </w:rPr>
+        <w:t>Ми можемо використати метод яким користувались раніше щоб знову переробити шлях</w:t>
+      </w:r>
+    </w:p>
+    <w:p>
+      <w:pPr>
+        <w:pStyle w:val="a7"/>
+        <w:numPr>
+          <w:ilvl w:val="0"/>
+          <w:numId w:val="5"/>
+        </w:numPr>
+        <w:ind w:left="1429" w:hanging="357"/>
+        <w:rPr>
+          <w:lang w:eastAsia="ru-RU"/>
+        </w:rPr>
+      </w:pPr>
+      <w:r>
+        <w:rPr>
+          <w:lang w:val="uk-UA" w:eastAsia="ru-RU"/>
+        </w:rPr>
+        <w:t xml:space="preserve">Нам потрібно переробити шлях від </w:t>
+      </w:r>
+      <w:r>
+        <w:rPr>
+          <w:lang w:val="uk-UA" w:eastAsia="ru-RU"/>
+        </w:rPr>
+        <w:t xml:space="preserve">63 до 25 задом наперед, і в результаті ми отримаємо хід до чарунки </w:t>
+      </w:r>
+      <w:r>
+        <w:rPr>
+          <w:lang w:eastAsia="ru-RU"/>
+        </w:rPr>
+        <w:t>с</w:t>
       </w:r>
     </w:p>
     <w:p>
       <w:pPr>
         <w:jc w:val="center"/>
         <w:rPr>
-          <w:lang w:val="en-US" w:eastAsia="ru-RU"/>
+          <w:lang w:eastAsia="ru-RU"/>
         </w:rPr>
       </w:pPr>
       <w:r>
@@ -1015,10 +1175,10 @@
           <w:lang w:eastAsia="ru-RU"/>
         </w:rPr>
         <w:drawing>
-          <wp:inline distT="0" distB="0" distL="0" distR="0" wp14:anchorId="000A97C1" wp14:editId="27FB77CD">
-            <wp:extent cx="2205104" cy="2160000"/>
+          <wp:inline distT="0" distB="0" distL="0" distR="0" wp14:anchorId="669964C3" wp14:editId="25BB79B6">
+            <wp:extent cx="2205209" cy="2160000"/>
             <wp:effectExtent l="0" t="0" r="5080" b="0"/>
-            <wp:docPr id="5" name="Рисунок 5"/>
+            <wp:docPr id="6" name="Рисунок 6"/>
             <wp:cNvGraphicFramePr>
               <a:graphicFrameLocks xmlns:a="http://schemas.openxmlformats.org/drawingml/2006/main" noChangeAspect="1"/>
             </wp:cNvGraphicFramePr>
@@ -1038,7 +1198,7 @@
                   <pic:spPr>
                     <a:xfrm>
                       <a:off x="0" y="0"/>
-                      <a:ext cx="2205104" cy="2160000"/>
+                      <a:ext cx="2205209" cy="2160000"/>
                     </a:xfrm>
                     <a:prstGeom prst="rect">
                       <a:avLst/>
@@ -1053,27 +1213,47 @@
     </w:p>
     <w:p>
       <w:pPr>
+        <w:ind w:firstLine="709"/>
+        <w:rPr>
+          <w:lang w:val="uk-UA" w:eastAsia="ru-RU"/>
+        </w:rPr>
+      </w:pPr>
+      <w:r>
+        <w:rPr>
+          <w:lang w:val="uk-UA" w:eastAsia="ru-RU"/>
+        </w:rPr>
+        <w:t xml:space="preserve">Також метод Ейлера дозволяє робити замкнуті тури з незамкнутих. Для прикладу візьмемо наш попередній результат на </w:t>
+      </w:r>
+      <w:r>
+        <w:rPr>
+          <w:highlight w:val="green"/>
+          <w:lang w:val="uk-UA" w:eastAsia="ru-RU"/>
+        </w:rPr>
+        <w:t>номер рисунка</w:t>
+      </w:r>
+      <w:r>
+        <w:rPr>
+          <w:lang w:val="uk-UA" w:eastAsia="ru-RU"/>
+        </w:rPr>
+        <w:t>:</w:t>
+      </w:r>
+    </w:p>
+    <w:p>
+      <w:pPr>
         <w:pStyle w:val="a7"/>
         <w:numPr>
           <w:ilvl w:val="0"/>
-          <w:numId w:val="5"/>
+          <w:numId w:val="10"/>
         </w:numPr>
-        <w:ind w:left="1429" w:hanging="357"/>
-        <w:rPr>
-          <w:lang w:eastAsia="ru-RU"/>
-        </w:rPr>
-      </w:pPr>
-      <w:r>
-        <w:rPr>
-          <w:lang w:val="uk-UA" w:eastAsia="ru-RU"/>
-        </w:rPr>
-        <w:t xml:space="preserve">Нам залишається залучити до шляху чарунку </w:t>
-      </w:r>
-      <w:r>
-        <w:rPr>
-          <w:lang w:eastAsia="ru-RU"/>
-        </w:rPr>
-        <w:t>с.</w:t>
+        <w:rPr>
+          <w:lang w:val="uk-UA" w:eastAsia="ru-RU"/>
+        </w:rPr>
+      </w:pPr>
+      <w:r>
+        <w:rPr>
+          <w:lang w:val="uk-UA" w:eastAsia="ru-RU"/>
+        </w:rPr>
+        <w:t xml:space="preserve">Нам потрібно зробити чарунку 64 ближче до чарунки 1. Зробимо це за допомогою чарунки 28 яка посилається на чарунку 1 та 27 </w:t>
       </w:r>
     </w:p>
     <w:p>
@@ -1081,94 +1261,32 @@
         <w:pStyle w:val="a7"/>
         <w:numPr>
           <w:ilvl w:val="0"/>
-          <w:numId w:val="5"/>
+          <w:numId w:val="10"/>
         </w:numPr>
-        <w:ind w:left="1429" w:hanging="357"/>
-        <w:rPr>
-          <w:lang w:eastAsia="ru-RU"/>
-        </w:rPr>
-      </w:pPr>
-      <w:r>
-        <w:rPr>
-          <w:lang w:val="uk-UA" w:eastAsia="ru-RU"/>
-        </w:rPr>
-        <w:t>Чарунка с посилається на чарунку 25</w:t>
-      </w:r>
-    </w:p>
-    <w:p>
-      <w:pPr>
-        <w:pStyle w:val="a7"/>
-        <w:numPr>
-          <w:ilvl w:val="0"/>
-          <w:numId w:val="5"/>
-        </w:numPr>
-        <w:ind w:left="1429" w:hanging="357"/>
-        <w:rPr>
-          <w:lang w:eastAsia="ru-RU"/>
-        </w:rPr>
-      </w:pPr>
-      <w:r>
-        <w:rPr>
-          <w:lang w:val="uk-UA" w:eastAsia="ru-RU"/>
-        </w:rPr>
-        <w:t>Чарунка 63 посилається на чарунку 24</w:t>
-      </w:r>
-    </w:p>
-    <w:p>
-      <w:pPr>
-        <w:pStyle w:val="a7"/>
-        <w:numPr>
-          <w:ilvl w:val="0"/>
-          <w:numId w:val="5"/>
-        </w:numPr>
-        <w:ind w:left="1429" w:hanging="357"/>
-        <w:rPr>
-          <w:lang w:eastAsia="ru-RU"/>
-        </w:rPr>
-      </w:pPr>
-      <w:r>
-        <w:rPr>
-          <w:lang w:val="uk-UA" w:eastAsia="ru-RU"/>
-        </w:rPr>
-        <w:t>Ми можемо використати метод яким користувались раніше щоб знову переробити шлях</w:t>
-      </w:r>
-    </w:p>
-    <w:p>
-      <w:pPr>
-        <w:pStyle w:val="a7"/>
-        <w:numPr>
-          <w:ilvl w:val="0"/>
-          <w:numId w:val="5"/>
-        </w:numPr>
-        <w:ind w:left="1429" w:hanging="357"/>
-        <w:rPr>
-          <w:lang w:eastAsia="ru-RU"/>
-        </w:rPr>
-      </w:pPr>
-      <w:r>
-        <w:rPr>
-          <w:lang w:val="uk-UA" w:eastAsia="ru-RU"/>
-        </w:rPr>
-        <w:t xml:space="preserve">Нам потрібно переробити шлях від </w:t>
-      </w:r>
-      <w:r>
-        <w:rPr>
-          <w:lang w:val="uk-UA" w:eastAsia="ru-RU"/>
-        </w:rPr>
-        <w:t xml:space="preserve">63 до 25 задом наперед, і в результаті ми отримаємо хід до чарунки </w:t>
-      </w:r>
-      <w:r>
-        <w:rPr>
-          <w:lang w:eastAsia="ru-RU"/>
-        </w:rPr>
-        <w:t>с</w:t>
+        <w:rPr>
+          <w:lang w:val="uk-UA" w:eastAsia="ru-RU"/>
+        </w:rPr>
+      </w:pPr>
+      <w:proofErr w:type="spellStart"/>
+      <w:r>
+        <w:rPr>
+          <w:lang w:val="uk-UA" w:eastAsia="ru-RU"/>
+        </w:rPr>
+        <w:t>Запишемо</w:t>
+      </w:r>
+      <w:proofErr w:type="spellEnd"/>
+      <w:r>
+        <w:rPr>
+          <w:lang w:val="uk-UA" w:eastAsia="ru-RU"/>
+        </w:rPr>
+        <w:t xml:space="preserve"> шлях від 1 до 27 задом наперед</w:t>
       </w:r>
     </w:p>
     <w:p>
       <w:pPr>
         <w:jc w:val="center"/>
         <w:rPr>
-          <w:lang w:eastAsia="ru-RU"/>
+          <w:lang w:val="uk-UA" w:eastAsia="ru-RU"/>
         </w:rPr>
       </w:pPr>
       <w:r>
@@ -1176,11 +1294,12 @@
           <w:noProof/>
           <w:lang w:eastAsia="ru-RU"/>
         </w:rPr>
+        <w:lastRenderedPageBreak/>
         <w:drawing>
-          <wp:inline distT="0" distB="0" distL="0" distR="0" wp14:anchorId="669964C3" wp14:editId="25BB79B6">
-            <wp:extent cx="2205209" cy="2160000"/>
-            <wp:effectExtent l="0" t="0" r="5080" b="0"/>
-            <wp:docPr id="6" name="Рисунок 6"/>
+          <wp:inline distT="0" distB="0" distL="0" distR="0" wp14:anchorId="35A1D3AD" wp14:editId="3ACA525F">
+            <wp:extent cx="2257714" cy="2160000"/>
+            <wp:effectExtent l="0" t="0" r="0" b="0"/>
+            <wp:docPr id="7" name="Рисунок 7"/>
             <wp:cNvGraphicFramePr>
               <a:graphicFrameLocks xmlns:a="http://schemas.openxmlformats.org/drawingml/2006/main" noChangeAspect="1"/>
             </wp:cNvGraphicFramePr>
@@ -1200,7 +1319,7 @@
                   <pic:spPr>
                     <a:xfrm>
                       <a:off x="0" y="0"/>
-                      <a:ext cx="2205209" cy="2160000"/>
+                      <a:ext cx="2257714" cy="2160000"/>
                     </a:xfrm>
                     <a:prstGeom prst="rect">
                       <a:avLst/>
@@ -1215,47 +1334,21 @@
     </w:p>
     <w:p>
       <w:pPr>
-        <w:ind w:firstLine="709"/>
-        <w:rPr>
-          <w:lang w:val="uk-UA" w:eastAsia="ru-RU"/>
-        </w:rPr>
-      </w:pPr>
-      <w:r>
-        <w:rPr>
-          <w:lang w:val="uk-UA" w:eastAsia="ru-RU"/>
-        </w:rPr>
-        <w:t xml:space="preserve">Також метод Ейлера дозволяє робити замкнуті тури з незамкнутих. Для прикладу візьмемо наш попередній результат на </w:t>
-      </w:r>
-      <w:r>
-        <w:rPr>
-          <w:highlight w:val="green"/>
-          <w:lang w:val="uk-UA" w:eastAsia="ru-RU"/>
-        </w:rPr>
-        <w:t>номер рисунка</w:t>
-      </w:r>
-      <w:r>
-        <w:rPr>
-          <w:lang w:val="uk-UA" w:eastAsia="ru-RU"/>
-        </w:rPr>
-        <w:t>:</w:t>
-      </w:r>
-    </w:p>
-    <w:p>
-      <w:pPr>
         <w:pStyle w:val="a7"/>
         <w:numPr>
           <w:ilvl w:val="0"/>
-          <w:numId w:val="10"/>
+          <w:numId w:val="11"/>
         </w:numPr>
-        <w:rPr>
-          <w:lang w:val="uk-UA" w:eastAsia="ru-RU"/>
-        </w:rPr>
-      </w:pPr>
-      <w:r>
-        <w:rPr>
-          <w:lang w:val="uk-UA" w:eastAsia="ru-RU"/>
-        </w:rPr>
-        <w:t xml:space="preserve">Нам потрібно зробити чарунку 64 ближче до чарунки 1. Зробимо це за допомогою чарунки 28 яка посилається на чарунку 1 та 27 </w:t>
+        <w:ind w:left="1429" w:hanging="357"/>
+        <w:rPr>
+          <w:lang w:val="uk-UA" w:eastAsia="ru-RU"/>
+        </w:rPr>
+      </w:pPr>
+      <w:r>
+        <w:rPr>
+          <w:lang w:val="uk-UA" w:eastAsia="ru-RU"/>
+        </w:rPr>
+        <w:t>З чарунки 1 можна піти в чарунки 26, 38, 54, 12, 2, 14, 16, 28</w:t>
       </w:r>
     </w:p>
     <w:p>
@@ -1263,17 +1356,37 @@
         <w:pStyle w:val="a7"/>
         <w:numPr>
           <w:ilvl w:val="0"/>
-          <w:numId w:val="10"/>
+          <w:numId w:val="11"/>
         </w:numPr>
-        <w:rPr>
-          <w:lang w:val="uk-UA" w:eastAsia="ru-RU"/>
-        </w:rPr>
-      </w:pPr>
-      <w:r>
-        <w:rPr>
-          <w:lang w:val="uk-UA" w:eastAsia="ru-RU"/>
-        </w:rPr>
-        <w:t>Запишемо шлях від 1 до 27 задом наперед</w:t>
+        <w:ind w:left="1429" w:hanging="357"/>
+        <w:rPr>
+          <w:lang w:val="uk-UA" w:eastAsia="ru-RU"/>
+        </w:rPr>
+      </w:pPr>
+      <w:r>
+        <w:rPr>
+          <w:lang w:val="uk-UA" w:eastAsia="ru-RU"/>
+        </w:rPr>
+        <w:t>З чарунки 64 можна піти в чарунки 13, 43, 64, 55</w:t>
+      </w:r>
+    </w:p>
+    <w:p>
+      <w:pPr>
+        <w:pStyle w:val="a7"/>
+        <w:numPr>
+          <w:ilvl w:val="0"/>
+          <w:numId w:val="11"/>
+        </w:numPr>
+        <w:ind w:left="1429" w:hanging="357"/>
+        <w:rPr>
+          <w:lang w:val="uk-UA" w:eastAsia="ru-RU"/>
+        </w:rPr>
+      </w:pPr>
+      <w:r>
+        <w:rPr>
+          <w:lang w:val="uk-UA" w:eastAsia="ru-RU"/>
+        </w:rPr>
+        <w:t>Чарунки 13 та 14 підходять нам. Отже записуємо хід від чарунки 1 до чарунки 13 задом наперед та отримуємо замкнутий шлях.</w:t>
       </w:r>
     </w:p>
     <w:p>
@@ -1288,12 +1401,11 @@
           <w:noProof/>
           <w:lang w:eastAsia="ru-RU"/>
         </w:rPr>
-        <w:lastRenderedPageBreak/>
         <w:drawing>
-          <wp:inline distT="0" distB="0" distL="0" distR="0" wp14:anchorId="35A1D3AD" wp14:editId="3ACA525F">
-            <wp:extent cx="2257714" cy="2160000"/>
-            <wp:effectExtent l="0" t="0" r="0" b="0"/>
-            <wp:docPr id="7" name="Рисунок 7"/>
+          <wp:inline distT="0" distB="0" distL="0" distR="0" wp14:anchorId="419863F7" wp14:editId="42B0AC5D">
+            <wp:extent cx="2257947" cy="2160000"/>
+            <wp:effectExtent l="0" t="0" r="9525" b="0"/>
+            <wp:docPr id="8" name="Рисунок 8"/>
             <wp:cNvGraphicFramePr>
               <a:graphicFrameLocks xmlns:a="http://schemas.openxmlformats.org/drawingml/2006/main" noChangeAspect="1"/>
             </wp:cNvGraphicFramePr>
@@ -1313,7 +1425,7 @@
                   <pic:spPr>
                     <a:xfrm>
                       <a:off x="0" y="0"/>
-                      <a:ext cx="2257714" cy="2160000"/>
+                      <a:ext cx="2257947" cy="2160000"/>
                     </a:xfrm>
                     <a:prstGeom prst="rect">
                       <a:avLst/>
@@ -1328,59 +1440,625 @@
     </w:p>
     <w:p>
       <w:pPr>
-        <w:pStyle w:val="a7"/>
-        <w:numPr>
-          <w:ilvl w:val="0"/>
-          <w:numId w:val="11"/>
-        </w:numPr>
-        <w:ind w:left="1429" w:hanging="357"/>
-        <w:rPr>
-          <w:lang w:val="uk-UA" w:eastAsia="ru-RU"/>
-        </w:rPr>
-      </w:pPr>
-      <w:r>
-        <w:rPr>
-          <w:lang w:val="uk-UA" w:eastAsia="ru-RU"/>
-        </w:rPr>
-        <w:t>З чарунки 1 можна піти в чарунки 26, 38, 54, 12, 2, 14, 16, 28</w:t>
-      </w:r>
-    </w:p>
-    <w:p>
-      <w:pPr>
-        <w:pStyle w:val="a7"/>
-        <w:numPr>
-          <w:ilvl w:val="0"/>
-          <w:numId w:val="11"/>
-        </w:numPr>
-        <w:ind w:left="1429" w:hanging="357"/>
-        <w:rPr>
-          <w:lang w:val="uk-UA" w:eastAsia="ru-RU"/>
-        </w:rPr>
-      </w:pPr>
-      <w:r>
-        <w:rPr>
-          <w:lang w:val="uk-UA" w:eastAsia="ru-RU"/>
-        </w:rPr>
-        <w:t>З чарунки 64 можна піти в чарунки 13, 43, 64, 55</w:t>
-      </w:r>
-    </w:p>
-    <w:p>
-      <w:pPr>
-        <w:pStyle w:val="a7"/>
-        <w:numPr>
-          <w:ilvl w:val="0"/>
-          <w:numId w:val="11"/>
-        </w:numPr>
-        <w:ind w:left="1429" w:hanging="357"/>
-        <w:rPr>
-          <w:lang w:val="uk-UA" w:eastAsia="ru-RU"/>
-        </w:rPr>
-      </w:pPr>
-      <w:r>
-        <w:rPr>
-          <w:lang w:val="uk-UA" w:eastAsia="ru-RU"/>
-        </w:rPr>
-        <w:t>Чарунки 13 та 14 підходять нам. Отже записуємо хід від чарунки 1 до чарунки 13 задом наперед та отримуємо замкнутий шлях.</w:t>
+        <w:pStyle w:val="1"/>
+        <w:rPr>
+          <w:lang w:val="uk-UA" w:eastAsia="ru-RU"/>
+        </w:rPr>
+      </w:pPr>
+      <w:r>
+        <w:rPr>
+          <w:lang w:val="uk-UA" w:eastAsia="ru-RU"/>
+        </w:rPr>
+        <w:t>МЕТОД ВАНДЕРМОНДА</w:t>
+      </w:r>
+    </w:p>
+    <w:p>
+      <w:pPr>
+        <w:pStyle w:val="1"/>
+        <w:rPr>
+          <w:lang w:val="uk-UA" w:eastAsia="ru-RU"/>
+        </w:rPr>
+      </w:pPr>
+      <w:r>
+        <w:rPr>
+          <w:lang w:val="uk-UA"/>
+        </w:rPr>
+        <w:t>МЕТОД ЕЙЛЕРА І ВАНДЕРМОНДА</w:t>
+      </w:r>
+    </w:p>
+    <w:p>
+      <w:pPr>
+        <w:ind w:firstLine="709"/>
+        <w:rPr>
+          <w:lang w:val="uk-UA"/>
+        </w:rPr>
+      </w:pPr>
+      <w:r>
+        <w:rPr>
+          <w:lang w:val="uk-UA"/>
+        </w:rPr>
+        <w:t>М</w:t>
+      </w:r>
+      <w:r>
+        <w:rPr>
+          <w:lang w:val="uk-UA"/>
+        </w:rPr>
+        <w:t xml:space="preserve">етоди Ейлера і </w:t>
+      </w:r>
+      <w:proofErr w:type="spellStart"/>
+      <w:r>
+        <w:rPr>
+          <w:lang w:val="uk-UA"/>
+        </w:rPr>
+        <w:t>Вандермонда</w:t>
+      </w:r>
+      <w:proofErr w:type="spellEnd"/>
+      <w:r>
+        <w:rPr>
+          <w:lang w:val="uk-UA"/>
+        </w:rPr>
+        <w:t xml:space="preserve"> по суті зводяться лише до того, що</w:t>
+      </w:r>
+      <w:r>
+        <w:rPr>
+          <w:lang w:val="uk-UA"/>
+        </w:rPr>
+        <w:t>б</w:t>
+      </w:r>
+      <w:r>
+        <w:rPr>
+          <w:lang w:val="uk-UA"/>
+        </w:rPr>
+        <w:t xml:space="preserve"> довільно вибрані на початку ходи коня надалі виправляються таким чином щоб вийшло правильне рішення</w:t>
+      </w:r>
+      <w:r>
+        <w:rPr>
+          <w:lang w:val="uk-UA"/>
+        </w:rPr>
+        <w:t>.</w:t>
+      </w:r>
+    </w:p>
+    <w:p>
+      <w:pPr>
+        <w:pStyle w:val="1"/>
+        <w:rPr>
+          <w:rFonts w:eastAsia="Times New Roman"/>
+          <w:lang w:val="uk-UA" w:eastAsia="ru-RU"/>
+        </w:rPr>
+      </w:pPr>
+      <w:r>
+        <w:rPr>
+          <w:rFonts w:eastAsia="Times New Roman"/>
+          <w:lang w:val="uk-UA" w:eastAsia="ru-RU"/>
+        </w:rPr>
+        <w:t>ПРАВИЛО ВАРНСДОРФА</w:t>
+      </w:r>
+    </w:p>
+    <w:p>
+      <w:pPr>
+        <w:ind w:firstLine="709"/>
+        <w:rPr>
+          <w:rFonts w:eastAsia="Times New Roman" w:cs="Times New Roman"/>
+          <w:lang w:val="uk-UA" w:eastAsia="ru-RU"/>
+        </w:rPr>
+      </w:pPr>
+      <w:r>
+        <w:rPr>
+          <w:rFonts w:eastAsia="Times New Roman" w:cs="Times New Roman"/>
+          <w:lang w:val="uk-UA" w:eastAsia="ru-RU"/>
+        </w:rPr>
+        <w:t xml:space="preserve">Оригінальне правило, що надає лінійний час алгоритму приходу дошки, було запропоновано </w:t>
+      </w:r>
+      <w:proofErr w:type="spellStart"/>
+      <w:r>
+        <w:rPr>
+          <w:rFonts w:eastAsia="Times New Roman" w:cs="Times New Roman"/>
+          <w:lang w:val="uk-UA" w:eastAsia="ru-RU"/>
+        </w:rPr>
+        <w:t>Варнсдорфом</w:t>
+      </w:r>
+      <w:proofErr w:type="spellEnd"/>
+      <w:r>
+        <w:rPr>
+          <w:rFonts w:eastAsia="Times New Roman" w:cs="Times New Roman"/>
+          <w:lang w:val="uk-UA" w:eastAsia="ru-RU"/>
+        </w:rPr>
+        <w:t xml:space="preserve"> (</w:t>
+      </w:r>
+      <w:proofErr w:type="spellStart"/>
+      <w:r>
+        <w:rPr>
+          <w:rFonts w:eastAsia="Times New Roman" w:cs="Times New Roman"/>
+          <w:lang w:val="uk-UA" w:eastAsia="ru-RU"/>
+        </w:rPr>
+        <w:t>Warnsdorff</w:t>
+      </w:r>
+      <w:proofErr w:type="spellEnd"/>
+      <w:r>
+        <w:rPr>
+          <w:rFonts w:eastAsia="Times New Roman" w:cs="Times New Roman"/>
+          <w:lang w:val="uk-UA" w:eastAsia="ru-RU"/>
+        </w:rPr>
+        <w:t>) у 1983 році.</w:t>
+      </w:r>
+    </w:p>
+    <w:p>
+      <w:pPr>
+        <w:ind w:firstLine="709"/>
+        <w:rPr>
+          <w:rFonts w:eastAsia="Times New Roman" w:cs="Times New Roman"/>
+          <w:lang w:val="uk-UA" w:eastAsia="ru-RU"/>
+        </w:rPr>
+      </w:pPr>
+      <w:r>
+        <w:rPr>
+          <w:rFonts w:eastAsia="Times New Roman" w:cs="Times New Roman"/>
+          <w:lang w:val="uk-UA" w:eastAsia="ru-RU"/>
+        </w:rPr>
+        <w:lastRenderedPageBreak/>
+        <w:t xml:space="preserve">Правило </w:t>
+      </w:r>
+      <w:proofErr w:type="spellStart"/>
+      <w:r>
+        <w:rPr>
+          <w:rFonts w:eastAsia="Times New Roman" w:cs="Times New Roman"/>
+          <w:lang w:val="uk-UA" w:eastAsia="ru-RU"/>
+        </w:rPr>
+        <w:t>Варнсдорф</w:t>
+      </w:r>
+      <w:r>
+        <w:rPr>
+          <w:rFonts w:eastAsia="Times New Roman" w:cs="Times New Roman"/>
+          <w:bCs/>
+          <w:lang w:val="uk-UA" w:eastAsia="ru-RU"/>
+        </w:rPr>
+        <w:t>а</w:t>
+      </w:r>
+      <w:proofErr w:type="spellEnd"/>
+      <w:r>
+        <w:rPr>
+          <w:rFonts w:eastAsia="Times New Roman" w:cs="Times New Roman"/>
+          <w:bCs/>
+          <w:lang w:val="uk-UA" w:eastAsia="ru-RU"/>
+        </w:rPr>
+        <w:t>, що є різновидом жадібн</w:t>
+      </w:r>
+      <w:r>
+        <w:rPr>
+          <w:rFonts w:eastAsia="Times New Roman" w:cs="Times New Roman"/>
+          <w:lang w:val="uk-UA" w:eastAsia="ru-RU"/>
+        </w:rPr>
+        <w:t xml:space="preserve">ого алгоритму для </w:t>
+      </w:r>
+      <w:r>
+        <w:rPr>
+          <w:rFonts w:eastAsia="Times New Roman" w:cs="Times New Roman"/>
+          <w:bCs/>
+          <w:lang w:val="uk-UA" w:eastAsia="ru-RU"/>
+        </w:rPr>
+        <w:t>пошуку</w:t>
+      </w:r>
+      <w:r>
+        <w:rPr>
+          <w:rFonts w:eastAsia="Times New Roman" w:cs="Times New Roman"/>
+          <w:lang w:val="uk-UA" w:eastAsia="ru-RU"/>
+        </w:rPr>
+        <w:t xml:space="preserve"> </w:t>
+      </w:r>
+      <w:r>
+        <w:rPr>
+          <w:rFonts w:eastAsia="Times New Roman" w:cs="Times New Roman"/>
+          <w:bCs/>
+          <w:lang w:val="uk-UA" w:eastAsia="ru-RU"/>
+        </w:rPr>
+        <w:t xml:space="preserve">маршруту коня, </w:t>
+      </w:r>
+      <w:proofErr w:type="spellStart"/>
+      <w:r>
+        <w:rPr>
+          <w:rFonts w:eastAsia="Times New Roman" w:cs="Times New Roman"/>
+          <w:bCs/>
+          <w:lang w:val="uk-UA" w:eastAsia="ru-RU"/>
+        </w:rPr>
+        <w:t>формулюється</w:t>
+      </w:r>
+      <w:proofErr w:type="spellEnd"/>
+      <w:r>
+        <w:rPr>
+          <w:rFonts w:eastAsia="Times New Roman" w:cs="Times New Roman"/>
+          <w:bCs/>
+          <w:lang w:val="uk-UA" w:eastAsia="ru-RU"/>
+        </w:rPr>
+        <w:t xml:space="preserve"> так</w:t>
+      </w:r>
+      <w:r>
+        <w:rPr>
+          <w:rFonts w:eastAsia="Times New Roman" w:cs="Times New Roman"/>
+          <w:lang w:val="uk-UA" w:eastAsia="ru-RU"/>
+        </w:rPr>
+        <w:t>: наступний хід коня потрібно робити на клітинку, звідки існує найменша</w:t>
+      </w:r>
+      <w:r>
+        <w:rPr>
+          <w:rFonts w:eastAsia="Times New Roman" w:cs="Times New Roman"/>
+          <w:lang w:val="uk-UA" w:eastAsia="ru-RU"/>
+        </w:rPr>
+        <w:t xml:space="preserve"> кільк</w:t>
+      </w:r>
+      <w:r>
+        <w:rPr>
+          <w:rFonts w:eastAsia="Times New Roman" w:cs="Times New Roman"/>
+          <w:lang w:val="uk-UA" w:eastAsia="ru-RU"/>
+        </w:rPr>
+        <w:t>ість можливих ходів. Якщо клітинок з однаковою кількістю ходом декілька</w:t>
+      </w:r>
+      <w:r>
+        <w:rPr>
+          <w:rFonts w:eastAsia="Times New Roman" w:cs="Times New Roman"/>
+          <w:lang w:val="uk-UA" w:eastAsia="ru-RU"/>
+        </w:rPr>
+        <w:t>, то мо</w:t>
+      </w:r>
+      <w:r>
+        <w:rPr>
+          <w:rFonts w:eastAsia="Times New Roman" w:cs="Times New Roman"/>
+          <w:lang w:val="uk-UA" w:eastAsia="ru-RU"/>
+        </w:rPr>
+        <w:t>жна вибрати будь-яку</w:t>
+      </w:r>
+      <w:r>
+        <w:rPr>
+          <w:rFonts w:eastAsia="Times New Roman" w:cs="Times New Roman"/>
+          <w:lang w:val="uk-UA" w:eastAsia="ru-RU"/>
+        </w:rPr>
+        <w:t>.</w:t>
+      </w:r>
+    </w:p>
+    <w:p>
+      <w:pPr>
+        <w:ind w:firstLine="709"/>
+        <w:rPr>
+          <w:rFonts w:eastAsia="Times New Roman" w:cs="Times New Roman"/>
+          <w:lang w:val="uk-UA" w:eastAsia="ru-RU"/>
+        </w:rPr>
+      </w:pPr>
+      <w:r>
+        <w:rPr>
+          <w:rFonts w:eastAsia="Times New Roman" w:cs="Times New Roman"/>
+          <w:lang w:val="uk-UA" w:eastAsia="ru-RU"/>
+        </w:rPr>
+        <w:t xml:space="preserve">На практиці це реалізується, наприклад, наступним чином. Перед кожним ходом коня </w:t>
+      </w:r>
+      <w:r>
+        <w:rPr>
+          <w:rFonts w:eastAsia="Times New Roman" w:cs="Times New Roman"/>
+          <w:lang w:val="uk-UA" w:eastAsia="ru-RU"/>
+        </w:rPr>
+        <w:t>визначається</w:t>
+      </w:r>
+      <w:r>
+        <w:rPr>
+          <w:rFonts w:eastAsia="Times New Roman" w:cs="Times New Roman"/>
+          <w:lang w:val="uk-UA" w:eastAsia="ru-RU"/>
+        </w:rPr>
+        <w:t xml:space="preserve"> </w:t>
+      </w:r>
+      <w:r>
+        <w:rPr>
+          <w:rFonts w:eastAsia="Times New Roman" w:cs="Times New Roman"/>
+          <w:lang w:val="uk-UA" w:eastAsia="ru-RU"/>
+        </w:rPr>
+        <w:t>«</w:t>
+      </w:r>
+      <w:r>
+        <w:rPr>
+          <w:rFonts w:eastAsia="Times New Roman" w:cs="Times New Roman"/>
+          <w:lang w:val="uk-UA" w:eastAsia="ru-RU"/>
+        </w:rPr>
+        <w:t>рейтинг</w:t>
+      </w:r>
+      <w:r>
+        <w:rPr>
+          <w:rFonts w:eastAsia="Times New Roman" w:cs="Times New Roman"/>
+          <w:lang w:val="uk-UA" w:eastAsia="ru-RU"/>
+        </w:rPr>
+        <w:t>» найближчих доступних полів, на яких кінь ще не побував</w:t>
+      </w:r>
+      <w:r>
+        <w:rPr>
+          <w:rFonts w:eastAsia="Times New Roman" w:cs="Times New Roman"/>
+          <w:lang w:val="uk-UA" w:eastAsia="ru-RU"/>
+        </w:rPr>
+        <w:t xml:space="preserve">, і на </w:t>
+      </w:r>
+      <w:r>
+        <w:rPr>
+          <w:rFonts w:eastAsia="Times New Roman" w:cs="Times New Roman"/>
+          <w:lang w:val="uk-UA" w:eastAsia="ru-RU"/>
+        </w:rPr>
+        <w:t>які він може перейти за один хід</w:t>
+      </w:r>
+      <w:r>
+        <w:rPr>
+          <w:rFonts w:eastAsia="Times New Roman" w:cs="Times New Roman"/>
+          <w:lang w:val="uk-UA" w:eastAsia="ru-RU"/>
+        </w:rPr>
+        <w:t xml:space="preserve">. Рейтинг поля визначається числом найближчих доступних з нього </w:t>
+      </w:r>
+      <w:r>
+        <w:rPr>
+          <w:rFonts w:eastAsia="Times New Roman" w:cs="Times New Roman"/>
+          <w:lang w:val="uk-UA" w:eastAsia="ru-RU"/>
+        </w:rPr>
+        <w:t>полів. Чим</w:t>
+      </w:r>
+      <w:r>
+        <w:rPr>
+          <w:rFonts w:eastAsia="Times New Roman" w:cs="Times New Roman"/>
+          <w:lang w:val="uk-UA" w:eastAsia="ru-RU"/>
+        </w:rPr>
+        <w:t xml:space="preserve"> ме</w:t>
+      </w:r>
+      <w:r>
+        <w:rPr>
+          <w:rFonts w:eastAsia="Times New Roman" w:cs="Times New Roman"/>
+          <w:lang w:val="uk-UA" w:eastAsia="ru-RU"/>
+        </w:rPr>
+        <w:t>нше рейтинг, тим він краще. Потім робиться хі</w:t>
+      </w:r>
+      <w:r>
+        <w:rPr>
+          <w:rFonts w:eastAsia="Times New Roman" w:cs="Times New Roman"/>
+          <w:lang w:val="uk-UA" w:eastAsia="ru-RU"/>
+        </w:rPr>
+        <w:t xml:space="preserve">д на поле з найменшим рейтингом (на любому з таких, якщо їх </w:t>
+      </w:r>
+      <w:r>
+        <w:rPr>
+          <w:rFonts w:eastAsia="Times New Roman" w:cs="Times New Roman"/>
+          <w:lang w:val="uk-UA" w:eastAsia="ru-RU"/>
+        </w:rPr>
+        <w:t>кілька), і так далі, покаже куди</w:t>
+      </w:r>
+      <w:r>
+        <w:rPr>
+          <w:rFonts w:eastAsia="Times New Roman" w:cs="Times New Roman"/>
+          <w:lang w:val="uk-UA" w:eastAsia="ru-RU"/>
+        </w:rPr>
+        <w:t xml:space="preserve"> ходити.</w:t>
+      </w:r>
+    </w:p>
+    <w:p>
+      <w:pPr>
+        <w:ind w:firstLine="709"/>
+        <w:rPr>
+          <w:lang w:val="uk-UA"/>
+        </w:rPr>
+      </w:pPr>
+      <w:r>
+        <w:rPr>
+          <w:rFonts w:eastAsia="Times New Roman" w:cs="Times New Roman"/>
+          <w:lang w:val="uk-UA" w:eastAsia="ru-RU"/>
+        </w:rPr>
+        <w:t xml:space="preserve">Евристика завжди працює на дошках від 5x5 до 76x76 </w:t>
+      </w:r>
+      <w:r>
+        <w:rPr>
+          <w:rFonts w:eastAsia="Times New Roman" w:cs="Times New Roman"/>
+          <w:lang w:val="uk-UA" w:eastAsia="ru-RU"/>
+        </w:rPr>
+        <w:t>клітинок</w:t>
+      </w:r>
+      <w:r>
+        <w:rPr>
+          <w:rFonts w:eastAsia="Times New Roman" w:cs="Times New Roman"/>
+          <w:lang w:val="uk-UA" w:eastAsia="ru-RU"/>
+        </w:rPr>
+        <w:t xml:space="preserve">, при більших розмірах </w:t>
+      </w:r>
+      <w:r>
+        <w:rPr>
+          <w:rFonts w:eastAsia="Times New Roman" w:cs="Times New Roman"/>
+          <w:lang w:val="uk-UA" w:eastAsia="ru-RU"/>
+        </w:rPr>
+        <w:t>дошки,</w:t>
+      </w:r>
+      <w:r>
+        <w:rPr>
+          <w:rFonts w:eastAsia="Times New Roman" w:cs="Times New Roman"/>
+          <w:lang w:val="uk-UA" w:eastAsia="ru-RU"/>
+        </w:rPr>
+        <w:t xml:space="preserve"> може зайти в </w:t>
+      </w:r>
+      <w:r>
+        <w:rPr>
+          <w:rFonts w:eastAsia="Times New Roman" w:cs="Times New Roman"/>
+          <w:lang w:val="uk-UA" w:eastAsia="ru-RU"/>
+        </w:rPr>
+        <w:t>глухий кут</w:t>
+      </w:r>
+      <w:r>
+        <w:rPr>
+          <w:rFonts w:eastAsia="Times New Roman" w:cs="Times New Roman"/>
+          <w:lang w:val="uk-UA" w:eastAsia="ru-RU"/>
+        </w:rPr>
+        <w:t xml:space="preserve">. Крім того, базуючись на правилах алгоритму, не дає всіх можливих рішень (тобто </w:t>
+      </w:r>
+      <w:r>
+        <w:rPr>
+          <w:rFonts w:eastAsia="Times New Roman" w:cs="Times New Roman"/>
+          <w:lang w:val="uk-UA" w:eastAsia="ru-RU"/>
+        </w:rPr>
+        <w:t>ходів</w:t>
+      </w:r>
+      <w:r>
+        <w:rPr>
+          <w:rFonts w:eastAsia="Times New Roman" w:cs="Times New Roman"/>
+          <w:lang w:val="uk-UA" w:eastAsia="ru-RU"/>
+        </w:rPr>
+        <w:t xml:space="preserve"> коня</w:t>
+      </w:r>
+      <w:r>
+        <w:rPr>
+          <w:rFonts w:eastAsia="Times New Roman" w:cs="Times New Roman"/>
+          <w:lang w:val="uk-UA" w:eastAsia="ru-RU"/>
+        </w:rPr>
+        <w:t>).</w:t>
+      </w:r>
+      <w:r>
+        <w:rPr>
+          <w:lang w:val="uk-UA"/>
+        </w:rPr>
+        <w:t xml:space="preserve"> </w:t>
+      </w:r>
+    </w:p>
+    <w:p>
+      <w:pPr>
+        <w:ind w:firstLine="709"/>
+        <w:rPr>
+          <w:lang w:val="uk-UA"/>
+        </w:rPr>
+      </w:pPr>
+      <w:r>
+        <w:rPr>
+          <w:rStyle w:val="tlid-translation"/>
+          <w:lang w:val="uk-UA"/>
+        </w:rPr>
+        <w:t xml:space="preserve">Комп’ютерна програма, яка знаходить кінний тур на будь-яку вихідну позицію, використовуючи правило </w:t>
+      </w:r>
+      <w:proofErr w:type="spellStart"/>
+      <w:r>
+        <w:rPr>
+          <w:rStyle w:val="tlid-translation"/>
+          <w:lang w:val="uk-UA"/>
+        </w:rPr>
+        <w:t>Варнсдорфа</w:t>
+      </w:r>
+      <w:proofErr w:type="spellEnd"/>
+      <w:r>
+        <w:rPr>
+          <w:rStyle w:val="tlid-translation"/>
+          <w:lang w:val="uk-UA"/>
+        </w:rPr>
+        <w:t xml:space="preserve">, була написана Гордоном </w:t>
+      </w:r>
+      <w:proofErr w:type="spellStart"/>
+      <w:r>
+        <w:rPr>
+          <w:rStyle w:val="tlid-translation"/>
+          <w:lang w:val="uk-UA"/>
+        </w:rPr>
+        <w:t>Хорсінгтоном</w:t>
+      </w:r>
+      <w:proofErr w:type="spellEnd"/>
+      <w:r>
+        <w:rPr>
+          <w:rStyle w:val="tlid-translation"/>
+          <w:lang w:val="uk-UA"/>
+        </w:rPr>
+        <w:t xml:space="preserve"> і опублікована в 1984 </w:t>
+      </w:r>
+      <w:r>
+        <w:rPr>
+          <w:rStyle w:val="tlid-translation"/>
+          <w:lang w:val="uk-UA"/>
+        </w:rPr>
+        <w:t>році.</w:t>
+      </w:r>
+    </w:p>
+    <w:p>
+      <w:pPr>
+        <w:pStyle w:val="1"/>
+        <w:rPr>
+          <w:lang w:val="uk-UA" w:eastAsia="ru-RU"/>
+        </w:rPr>
+      </w:pPr>
+      <w:r>
+        <w:rPr>
+          <w:lang w:val="uk-UA" w:eastAsia="ru-RU"/>
+        </w:rPr>
+        <w:t>ДЛЯ ТИХ, ХТО НЕ ЗНАЙОМИЙ З ШАХАМИ</w:t>
+      </w:r>
+    </w:p>
+    <w:p>
+      <w:pPr>
+        <w:ind w:firstLine="709"/>
+        <w:rPr>
+          <w:lang w:val="uk-UA" w:eastAsia="ru-RU"/>
+        </w:rPr>
+      </w:pPr>
+      <w:r>
+        <w:rPr>
+          <w:rStyle w:val="tlid-translation"/>
+          <w:lang w:val="uk-UA"/>
+        </w:rPr>
+        <w:t>Для людини, яка не знайома з шахами, кінь ходить два квадрати горизонтально і один квадрат вертикально, або два квадрати вертикально і один квадрат горизонтально</w:t>
+      </w:r>
+      <w:r>
+        <w:rPr>
+          <w:rStyle w:val="tlid-translation"/>
+          <w:lang w:val="uk-UA"/>
+        </w:rPr>
+        <w:t>. В</w:t>
+      </w:r>
+      <w:r>
+        <w:rPr>
+          <w:rStyle w:val="tlid-translation"/>
+          <w:lang w:val="uk-UA"/>
+        </w:rPr>
+        <w:t xml:space="preserve"> простолюдді</w:t>
+      </w:r>
+      <w:r>
+        <w:rPr>
+          <w:rStyle w:val="tlid-translation"/>
+          <w:lang w:val="uk-UA"/>
+        </w:rPr>
+        <w:t xml:space="preserve"> буквою кінь ходить «буквою Г» (</w:t>
+      </w:r>
+      <w:proofErr w:type="spellStart"/>
+      <w:r>
+        <w:rPr>
+          <w:rStyle w:val="tlid-translation"/>
+          <w:lang w:val="uk-UA"/>
+        </w:rPr>
+        <w:t>англ</w:t>
+      </w:r>
+      <w:proofErr w:type="spellEnd"/>
+      <w:r>
+        <w:rPr>
+          <w:rStyle w:val="tlid-translation"/>
+          <w:lang w:val="uk-UA"/>
+        </w:rPr>
+        <w:t>. версія «</w:t>
+      </w:r>
+      <w:r>
+        <w:rPr>
+          <w:rStyle w:val="tlid-translation"/>
+          <w:lang w:val="en-US"/>
+        </w:rPr>
+        <w:t>L</w:t>
+      </w:r>
+      <w:r>
+        <w:rPr>
+          <w:rStyle w:val="tlid-translation"/>
+          <w:lang w:val="uk-UA"/>
+        </w:rPr>
+        <w:t xml:space="preserve">»). Приклад ходу коня показано на рисунку </w:t>
+      </w:r>
+      <w:r>
+        <w:rPr>
+          <w:rStyle w:val="tlid-translation"/>
+          <w:highlight w:val="green"/>
+          <w:lang w:val="uk-UA"/>
+        </w:rPr>
+        <w:t>номер рисунка</w:t>
+      </w:r>
+      <w:r>
+        <w:rPr>
+          <w:rStyle w:val="tlid-translation"/>
+          <w:lang w:val="uk-UA"/>
+        </w:rPr>
+        <w:t>.</w:t>
       </w:r>
     </w:p>
     <w:p>
@@ -1396,10 +2074,10 @@
           <w:lang w:eastAsia="ru-RU"/>
         </w:rPr>
         <w:drawing>
-          <wp:inline distT="0" distB="0" distL="0" distR="0" wp14:anchorId="419863F7" wp14:editId="42B0AC5D">
-            <wp:extent cx="2257947" cy="2160000"/>
-            <wp:effectExtent l="0" t="0" r="9525" b="0"/>
-            <wp:docPr id="8" name="Рисунок 8"/>
+          <wp:inline distT="0" distB="0" distL="0" distR="0" wp14:anchorId="05C807F9" wp14:editId="57B307C1">
+            <wp:extent cx="2547355" cy="2160000"/>
+            <wp:effectExtent l="0" t="0" r="5715" b="0"/>
+            <wp:docPr id="1" name="Рисунок 1"/>
             <wp:cNvGraphicFramePr>
               <a:graphicFrameLocks xmlns:a="http://schemas.openxmlformats.org/drawingml/2006/main" noChangeAspect="1"/>
             </wp:cNvGraphicFramePr>
@@ -1419,644 +2097,6 @@
                   <pic:spPr>
                     <a:xfrm>
                       <a:off x="0" y="0"/>
-                      <a:ext cx="2257947" cy="2160000"/>
-                    </a:xfrm>
-                    <a:prstGeom prst="rect">
-                      <a:avLst/>
-                    </a:prstGeom>
-                  </pic:spPr>
-                </pic:pic>
-              </a:graphicData>
-            </a:graphic>
-          </wp:inline>
-        </w:drawing>
-      </w:r>
-    </w:p>
-    <w:p>
-      <w:pPr>
-        <w:pStyle w:val="1"/>
-        <w:rPr>
-          <w:lang w:val="uk-UA" w:eastAsia="ru-RU"/>
-        </w:rPr>
-      </w:pPr>
-      <w:r>
-        <w:rPr>
-          <w:lang w:val="uk-UA" w:eastAsia="ru-RU"/>
-        </w:rPr>
-        <w:t>МЕТОД ВАНДЕРМОНДА</w:t>
-      </w:r>
-    </w:p>
-    <w:p>
-      <w:pPr>
-        <w:pStyle w:val="1"/>
-        <w:rPr>
-          <w:lang w:val="uk-UA" w:eastAsia="ru-RU"/>
-        </w:rPr>
-      </w:pPr>
-      <w:r>
-        <w:rPr>
-          <w:lang w:val="uk-UA"/>
-        </w:rPr>
-        <w:t>МЕТОД ЕЙЛЕРА І ВАНДЕРМОНДА</w:t>
-      </w:r>
-    </w:p>
-    <w:p>
-      <w:pPr>
-        <w:ind w:firstLine="709"/>
-        <w:rPr>
-          <w:lang w:val="uk-UA"/>
-        </w:rPr>
-      </w:pPr>
-      <w:r>
-        <w:rPr>
-          <w:lang w:val="uk-UA"/>
-        </w:rPr>
-        <w:t>М</w:t>
-      </w:r>
-      <w:r>
-        <w:rPr>
-          <w:lang w:val="uk-UA"/>
-        </w:rPr>
-        <w:t xml:space="preserve">етоди Ейлера і </w:t>
-      </w:r>
-      <w:proofErr w:type="spellStart"/>
-      <w:r>
-        <w:rPr>
-          <w:lang w:val="uk-UA"/>
-        </w:rPr>
-        <w:t>Вандермонда</w:t>
-      </w:r>
-      <w:proofErr w:type="spellEnd"/>
-      <w:r>
-        <w:rPr>
-          <w:lang w:val="uk-UA"/>
-        </w:rPr>
-        <w:t xml:space="preserve"> по суті зводяться лише до того, що</w:t>
-      </w:r>
-      <w:r>
-        <w:rPr>
-          <w:lang w:val="uk-UA"/>
-        </w:rPr>
-        <w:t>б</w:t>
-      </w:r>
-      <w:r>
-        <w:rPr>
-          <w:lang w:val="uk-UA"/>
-        </w:rPr>
-        <w:t xml:space="preserve"> довільно вибрані на початку ходи коня надалі виправляються таким чином щоб вийшло правильне рішення</w:t>
-      </w:r>
-      <w:r>
-        <w:rPr>
-          <w:lang w:val="uk-UA"/>
-        </w:rPr>
-        <w:t>.</w:t>
-      </w:r>
-    </w:p>
-    <w:p>
-      <w:pPr>
-        <w:pStyle w:val="1"/>
-        <w:rPr>
-          <w:rFonts w:eastAsia="Times New Roman"/>
-          <w:lang w:val="uk-UA" w:eastAsia="ru-RU"/>
-        </w:rPr>
-      </w:pPr>
-      <w:r>
-        <w:rPr>
-          <w:rFonts w:eastAsia="Times New Roman"/>
-          <w:lang w:val="uk-UA" w:eastAsia="ru-RU"/>
-        </w:rPr>
-        <w:t>ПРАВИЛО ВАРНСДОРФА</w:t>
-      </w:r>
-    </w:p>
-    <w:p>
-      <w:pPr>
-        <w:ind w:firstLine="709"/>
-        <w:rPr>
-          <w:rFonts w:eastAsia="Times New Roman" w:cs="Times New Roman"/>
-          <w:lang w:val="uk-UA" w:eastAsia="ru-RU"/>
-        </w:rPr>
-      </w:pPr>
-      <w:r>
-        <w:rPr>
-          <w:rFonts w:eastAsia="Times New Roman" w:cs="Times New Roman"/>
-          <w:lang w:val="uk-UA" w:eastAsia="ru-RU"/>
-        </w:rPr>
-        <w:t xml:space="preserve">Оригінальне правило, що надає лінійний час алгоритму приходу дошки, було запропоновано </w:t>
-      </w:r>
-      <w:proofErr w:type="spellStart"/>
-      <w:r>
-        <w:rPr>
-          <w:rFonts w:eastAsia="Times New Roman" w:cs="Times New Roman"/>
-          <w:lang w:val="uk-UA" w:eastAsia="ru-RU"/>
-        </w:rPr>
-        <w:t>Варнсдорфом</w:t>
-      </w:r>
-      <w:proofErr w:type="spellEnd"/>
-      <w:r>
-        <w:rPr>
-          <w:rFonts w:eastAsia="Times New Roman" w:cs="Times New Roman"/>
-          <w:lang w:val="uk-UA" w:eastAsia="ru-RU"/>
-        </w:rPr>
-        <w:t xml:space="preserve"> (</w:t>
-      </w:r>
-      <w:proofErr w:type="spellStart"/>
-      <w:r>
-        <w:rPr>
-          <w:rFonts w:eastAsia="Times New Roman" w:cs="Times New Roman"/>
-          <w:lang w:val="uk-UA" w:eastAsia="ru-RU"/>
-        </w:rPr>
-        <w:t>Warnsdorff</w:t>
-      </w:r>
-      <w:proofErr w:type="spellEnd"/>
-      <w:r>
-        <w:rPr>
-          <w:rFonts w:eastAsia="Times New Roman" w:cs="Times New Roman"/>
-          <w:lang w:val="uk-UA" w:eastAsia="ru-RU"/>
-        </w:rPr>
-        <w:t>) у 1983 році.</w:t>
-      </w:r>
-    </w:p>
-    <w:p>
-      <w:pPr>
-        <w:ind w:firstLine="709"/>
-        <w:rPr>
-          <w:rFonts w:eastAsia="Times New Roman" w:cs="Times New Roman"/>
-          <w:lang w:val="uk-UA" w:eastAsia="ru-RU"/>
-        </w:rPr>
-      </w:pPr>
-      <w:r>
-        <w:rPr>
-          <w:rFonts w:eastAsia="Times New Roman" w:cs="Times New Roman"/>
-          <w:lang w:val="uk-UA" w:eastAsia="ru-RU"/>
-        </w:rPr>
-        <w:lastRenderedPageBreak/>
-        <w:t xml:space="preserve">Правило </w:t>
-      </w:r>
-      <w:proofErr w:type="spellStart"/>
-      <w:r>
-        <w:rPr>
-          <w:rFonts w:eastAsia="Times New Roman" w:cs="Times New Roman"/>
-          <w:lang w:val="uk-UA" w:eastAsia="ru-RU"/>
-        </w:rPr>
-        <w:t>Варнсдорф</w:t>
-      </w:r>
-      <w:r>
-        <w:rPr>
-          <w:rFonts w:eastAsia="Times New Roman" w:cs="Times New Roman"/>
-          <w:bCs/>
-          <w:lang w:val="uk-UA" w:eastAsia="ru-RU"/>
-        </w:rPr>
-        <w:t>а</w:t>
-      </w:r>
-      <w:proofErr w:type="spellEnd"/>
-      <w:r>
-        <w:rPr>
-          <w:rFonts w:eastAsia="Times New Roman" w:cs="Times New Roman"/>
-          <w:bCs/>
-          <w:lang w:val="uk-UA" w:eastAsia="ru-RU"/>
-        </w:rPr>
-        <w:t>, що є різновидом жадібн</w:t>
-      </w:r>
-      <w:r>
-        <w:rPr>
-          <w:rFonts w:eastAsia="Times New Roman" w:cs="Times New Roman"/>
-          <w:lang w:val="uk-UA" w:eastAsia="ru-RU"/>
-        </w:rPr>
-        <w:t xml:space="preserve">ого алгоритму для </w:t>
-      </w:r>
-      <w:r>
-        <w:rPr>
-          <w:rFonts w:eastAsia="Times New Roman" w:cs="Times New Roman"/>
-          <w:bCs/>
-          <w:lang w:val="uk-UA" w:eastAsia="ru-RU"/>
-        </w:rPr>
-        <w:t>пошуку</w:t>
-      </w:r>
-      <w:r>
-        <w:rPr>
-          <w:rFonts w:eastAsia="Times New Roman" w:cs="Times New Roman"/>
-          <w:lang w:val="uk-UA" w:eastAsia="ru-RU"/>
-        </w:rPr>
-        <w:t xml:space="preserve"> </w:t>
-      </w:r>
-      <w:r>
-        <w:rPr>
-          <w:rFonts w:eastAsia="Times New Roman" w:cs="Times New Roman"/>
-          <w:bCs/>
-          <w:lang w:val="uk-UA" w:eastAsia="ru-RU"/>
-        </w:rPr>
-        <w:t>маршруту коня, формулюється так</w:t>
-      </w:r>
-      <w:r>
-        <w:rPr>
-          <w:rFonts w:eastAsia="Times New Roman" w:cs="Times New Roman"/>
-          <w:lang w:val="uk-UA" w:eastAsia="ru-RU"/>
-        </w:rPr>
-        <w:t>: наступний хід коня потрібно робити на клітинку, звідки існує найменша</w:t>
-      </w:r>
-      <w:r>
-        <w:rPr>
-          <w:rFonts w:eastAsia="Times New Roman" w:cs="Times New Roman"/>
-          <w:lang w:val="uk-UA" w:eastAsia="ru-RU"/>
-        </w:rPr>
-        <w:t xml:space="preserve"> кільк</w:t>
-      </w:r>
-      <w:r>
-        <w:rPr>
-          <w:rFonts w:eastAsia="Times New Roman" w:cs="Times New Roman"/>
-          <w:lang w:val="uk-UA" w:eastAsia="ru-RU"/>
-        </w:rPr>
-        <w:t>ість можливих ходів. Якщо клітинок з однаковою кількістю ходом декілька</w:t>
-      </w:r>
-      <w:r>
-        <w:rPr>
-          <w:rFonts w:eastAsia="Times New Roman" w:cs="Times New Roman"/>
-          <w:lang w:val="uk-UA" w:eastAsia="ru-RU"/>
-        </w:rPr>
-        <w:t>, то мо</w:t>
-      </w:r>
-      <w:r>
-        <w:rPr>
-          <w:rFonts w:eastAsia="Times New Roman" w:cs="Times New Roman"/>
-          <w:lang w:val="uk-UA" w:eastAsia="ru-RU"/>
-        </w:rPr>
-        <w:t>жна вибрати будь-яку</w:t>
-      </w:r>
-      <w:r>
-        <w:rPr>
-          <w:rFonts w:eastAsia="Times New Roman" w:cs="Times New Roman"/>
-          <w:lang w:val="uk-UA" w:eastAsia="ru-RU"/>
-        </w:rPr>
-        <w:t>.</w:t>
-      </w:r>
-    </w:p>
-    <w:p>
-      <w:pPr>
-        <w:ind w:firstLine="709"/>
-        <w:rPr>
-          <w:rFonts w:eastAsia="Times New Roman" w:cs="Times New Roman"/>
-          <w:lang w:val="uk-UA" w:eastAsia="ru-RU"/>
-        </w:rPr>
-      </w:pPr>
-      <w:r>
-        <w:rPr>
-          <w:rFonts w:eastAsia="Times New Roman" w:cs="Times New Roman"/>
-          <w:lang w:val="uk-UA" w:eastAsia="ru-RU"/>
-        </w:rPr>
-        <w:t xml:space="preserve">На практиці це реалізується, наприклад, наступним чином. Перед кожним ходом коня </w:t>
-      </w:r>
-      <w:r>
-        <w:rPr>
-          <w:rFonts w:eastAsia="Times New Roman" w:cs="Times New Roman"/>
-          <w:lang w:val="uk-UA" w:eastAsia="ru-RU"/>
-        </w:rPr>
-        <w:t>визначається</w:t>
-      </w:r>
-      <w:r>
-        <w:rPr>
-          <w:rFonts w:eastAsia="Times New Roman" w:cs="Times New Roman"/>
-          <w:lang w:val="uk-UA" w:eastAsia="ru-RU"/>
-        </w:rPr>
-        <w:t xml:space="preserve"> </w:t>
-      </w:r>
-      <w:r>
-        <w:rPr>
-          <w:rFonts w:eastAsia="Times New Roman" w:cs="Times New Roman"/>
-          <w:lang w:val="uk-UA" w:eastAsia="ru-RU"/>
-        </w:rPr>
-        <w:t>«</w:t>
-      </w:r>
-      <w:r>
-        <w:rPr>
-          <w:rFonts w:eastAsia="Times New Roman" w:cs="Times New Roman"/>
-          <w:lang w:val="uk-UA" w:eastAsia="ru-RU"/>
-        </w:rPr>
-        <w:t>рейтинг</w:t>
-      </w:r>
-      <w:r>
-        <w:rPr>
-          <w:rFonts w:eastAsia="Times New Roman" w:cs="Times New Roman"/>
-          <w:lang w:val="uk-UA" w:eastAsia="ru-RU"/>
-        </w:rPr>
-        <w:t>» найближчих доступних полів, на яких кінь ще не побував</w:t>
-      </w:r>
-      <w:r>
-        <w:rPr>
-          <w:rFonts w:eastAsia="Times New Roman" w:cs="Times New Roman"/>
-          <w:lang w:val="uk-UA" w:eastAsia="ru-RU"/>
-        </w:rPr>
-        <w:t xml:space="preserve">, і на </w:t>
-      </w:r>
-      <w:r>
-        <w:rPr>
-          <w:rFonts w:eastAsia="Times New Roman" w:cs="Times New Roman"/>
-          <w:lang w:val="uk-UA" w:eastAsia="ru-RU"/>
-        </w:rPr>
-        <w:t>які він може перейти за один хід</w:t>
-      </w:r>
-      <w:r>
-        <w:rPr>
-          <w:rFonts w:eastAsia="Times New Roman" w:cs="Times New Roman"/>
-          <w:lang w:val="uk-UA" w:eastAsia="ru-RU"/>
-        </w:rPr>
-        <w:t xml:space="preserve">. Рейтинг поля визначається числом найближчих доступних з нього </w:t>
-      </w:r>
-      <w:r>
-        <w:rPr>
-          <w:rFonts w:eastAsia="Times New Roman" w:cs="Times New Roman"/>
-          <w:lang w:val="uk-UA" w:eastAsia="ru-RU"/>
-        </w:rPr>
-        <w:t>полів. Чим</w:t>
-      </w:r>
-      <w:r>
-        <w:rPr>
-          <w:rFonts w:eastAsia="Times New Roman" w:cs="Times New Roman"/>
-          <w:lang w:val="uk-UA" w:eastAsia="ru-RU"/>
-        </w:rPr>
-        <w:t xml:space="preserve"> ме</w:t>
-      </w:r>
-      <w:r>
-        <w:rPr>
-          <w:rFonts w:eastAsia="Times New Roman" w:cs="Times New Roman"/>
-          <w:lang w:val="uk-UA" w:eastAsia="ru-RU"/>
-        </w:rPr>
-        <w:t>нше рейтинг, тим він краще. Потім робиться хі</w:t>
-      </w:r>
-      <w:r>
-        <w:rPr>
-          <w:rFonts w:eastAsia="Times New Roman" w:cs="Times New Roman"/>
-          <w:lang w:val="uk-UA" w:eastAsia="ru-RU"/>
-        </w:rPr>
-        <w:t xml:space="preserve">д на поле з найменшим рейтингом (на любому з таких, якщо їх </w:t>
-      </w:r>
-      <w:r>
-        <w:rPr>
-          <w:rFonts w:eastAsia="Times New Roman" w:cs="Times New Roman"/>
-          <w:lang w:val="uk-UA" w:eastAsia="ru-RU"/>
-        </w:rPr>
-        <w:t>кілька), і так далі, покаже куди</w:t>
-      </w:r>
-      <w:r>
-        <w:rPr>
-          <w:rFonts w:eastAsia="Times New Roman" w:cs="Times New Roman"/>
-          <w:lang w:val="uk-UA" w:eastAsia="ru-RU"/>
-        </w:rPr>
-        <w:t xml:space="preserve"> ходити.</w:t>
-      </w:r>
-    </w:p>
-    <w:p>
-      <w:pPr>
-        <w:ind w:firstLine="709"/>
-        <w:rPr>
-          <w:lang w:val="uk-UA"/>
-        </w:rPr>
-      </w:pPr>
-      <w:r>
-        <w:rPr>
-          <w:rFonts w:eastAsia="Times New Roman" w:cs="Times New Roman"/>
-          <w:lang w:val="uk-UA" w:eastAsia="ru-RU"/>
-        </w:rPr>
-        <w:t xml:space="preserve">Евристика завжди працює на дошках від 5x5 до 76x76 </w:t>
-      </w:r>
-      <w:r>
-        <w:rPr>
-          <w:rFonts w:eastAsia="Times New Roman" w:cs="Times New Roman"/>
-          <w:lang w:val="uk-UA" w:eastAsia="ru-RU"/>
-        </w:rPr>
-        <w:t>клітинок</w:t>
-      </w:r>
-      <w:r>
-        <w:rPr>
-          <w:rFonts w:eastAsia="Times New Roman" w:cs="Times New Roman"/>
-          <w:lang w:val="uk-UA" w:eastAsia="ru-RU"/>
-        </w:rPr>
-        <w:t xml:space="preserve">, при більших розмірах </w:t>
-      </w:r>
-      <w:r>
-        <w:rPr>
-          <w:rFonts w:eastAsia="Times New Roman" w:cs="Times New Roman"/>
-          <w:lang w:val="uk-UA" w:eastAsia="ru-RU"/>
-        </w:rPr>
-        <w:t>дошки,</w:t>
-      </w:r>
-      <w:r>
-        <w:rPr>
-          <w:rFonts w:eastAsia="Times New Roman" w:cs="Times New Roman"/>
-          <w:lang w:val="uk-UA" w:eastAsia="ru-RU"/>
-        </w:rPr>
-        <w:t xml:space="preserve"> може зайти в </w:t>
-      </w:r>
-      <w:r>
-        <w:rPr>
-          <w:rFonts w:eastAsia="Times New Roman" w:cs="Times New Roman"/>
-          <w:lang w:val="uk-UA" w:eastAsia="ru-RU"/>
-        </w:rPr>
-        <w:t>глухий кут</w:t>
-      </w:r>
-      <w:r>
-        <w:rPr>
-          <w:rFonts w:eastAsia="Times New Roman" w:cs="Times New Roman"/>
-          <w:lang w:val="uk-UA" w:eastAsia="ru-RU"/>
-        </w:rPr>
-        <w:t xml:space="preserve">. Крім того, базуючись на правилах алгоритму, не дає всіх можливих рішень (тобто </w:t>
-      </w:r>
-      <w:r>
-        <w:rPr>
-          <w:rFonts w:eastAsia="Times New Roman" w:cs="Times New Roman"/>
-          <w:lang w:val="uk-UA" w:eastAsia="ru-RU"/>
-        </w:rPr>
-        <w:t>ходів</w:t>
-      </w:r>
-      <w:r>
-        <w:rPr>
-          <w:rFonts w:eastAsia="Times New Roman" w:cs="Times New Roman"/>
-          <w:lang w:val="uk-UA" w:eastAsia="ru-RU"/>
-        </w:rPr>
-        <w:t xml:space="preserve"> коня</w:t>
-      </w:r>
-      <w:r>
-        <w:rPr>
-          <w:rFonts w:eastAsia="Times New Roman" w:cs="Times New Roman"/>
-          <w:lang w:val="uk-UA" w:eastAsia="ru-RU"/>
-        </w:rPr>
-        <w:t>).</w:t>
-      </w:r>
-      <w:r>
-        <w:rPr>
-          <w:lang w:val="uk-UA"/>
-        </w:rPr>
-        <w:t xml:space="preserve"> </w:t>
-      </w:r>
-    </w:p>
-    <w:p>
-      <w:pPr>
-        <w:ind w:firstLine="709"/>
-        <w:rPr>
-          <w:lang w:val="uk-UA"/>
-        </w:rPr>
-      </w:pPr>
-      <w:r>
-        <w:rPr>
-          <w:rStyle w:val="tlid-translation"/>
-          <w:lang w:val="uk-UA"/>
-        </w:rPr>
-        <w:t xml:space="preserve">Комп’ютерна програма, яка знаходить кінний тур на будь-яку вихідну позицію, використовуючи правило </w:t>
-      </w:r>
-      <w:proofErr w:type="spellStart"/>
-      <w:r>
-        <w:rPr>
-          <w:rStyle w:val="tlid-translation"/>
-          <w:lang w:val="uk-UA"/>
-        </w:rPr>
-        <w:t>Варнсдорфа</w:t>
-      </w:r>
-      <w:proofErr w:type="spellEnd"/>
-      <w:r>
-        <w:rPr>
-          <w:rStyle w:val="tlid-translation"/>
-          <w:lang w:val="uk-UA"/>
-        </w:rPr>
-        <w:t xml:space="preserve">, була написана Гордоном </w:t>
-      </w:r>
-      <w:proofErr w:type="spellStart"/>
-      <w:r>
-        <w:rPr>
-          <w:rStyle w:val="tlid-translation"/>
-          <w:lang w:val="uk-UA"/>
-        </w:rPr>
-        <w:t>Хорсінгтоном</w:t>
-      </w:r>
-      <w:proofErr w:type="spellEnd"/>
-      <w:r>
-        <w:rPr>
-          <w:rStyle w:val="tlid-translation"/>
-          <w:lang w:val="uk-UA"/>
-        </w:rPr>
-        <w:t xml:space="preserve"> і опублікована в 1984 </w:t>
-      </w:r>
-      <w:r>
-        <w:rPr>
-          <w:rStyle w:val="tlid-translation"/>
-          <w:lang w:val="uk-UA"/>
-        </w:rPr>
-        <w:t>році.</w:t>
-      </w:r>
-    </w:p>
-    <w:p>
-      <w:pPr>
-        <w:pStyle w:val="1"/>
-        <w:rPr>
-          <w:lang w:val="uk-UA" w:eastAsia="ru-RU"/>
-        </w:rPr>
-      </w:pPr>
-      <w:r>
-        <w:rPr>
-          <w:lang w:val="uk-UA" w:eastAsia="ru-RU"/>
-        </w:rPr>
-        <w:t>ДЛЯ ТИХ, ХТО НЕ ЗНАЙОМИЙ З ШАХАМИ</w:t>
-      </w:r>
-    </w:p>
-    <w:p>
-      <w:pPr>
-        <w:ind w:firstLine="709"/>
-        <w:rPr>
-          <w:lang w:val="uk-UA" w:eastAsia="ru-RU"/>
-        </w:rPr>
-      </w:pPr>
-      <w:r>
-        <w:rPr>
-          <w:rStyle w:val="tlid-translation"/>
-          <w:lang w:val="uk-UA"/>
-        </w:rPr>
-        <w:t>Для людини, яка не знайома з шахами, кінь ходить два квадрати горизонтально і один квадрат вертикально, або два квадрати вертикально і один квадрат горизонтально</w:t>
-      </w:r>
-      <w:r>
-        <w:rPr>
-          <w:rStyle w:val="tlid-translation"/>
-          <w:lang w:val="uk-UA"/>
-        </w:rPr>
-        <w:t>. В</w:t>
-      </w:r>
-      <w:r>
-        <w:rPr>
-          <w:rStyle w:val="tlid-translation"/>
-          <w:lang w:val="uk-UA"/>
-        </w:rPr>
-        <w:t xml:space="preserve"> простолюдді</w:t>
-      </w:r>
-      <w:r>
-        <w:rPr>
-          <w:rStyle w:val="tlid-translation"/>
-          <w:lang w:val="uk-UA"/>
-        </w:rPr>
-        <w:t xml:space="preserve"> буквою кінь ходить «буквою Г» (англ. версія «</w:t>
-      </w:r>
-      <w:r>
-        <w:rPr>
-          <w:rStyle w:val="tlid-translation"/>
-          <w:lang w:val="en-US"/>
-        </w:rPr>
-        <w:t>L</w:t>
-      </w:r>
-      <w:r>
-        <w:rPr>
-          <w:rStyle w:val="tlid-translation"/>
-          <w:lang w:val="uk-UA"/>
-        </w:rPr>
-        <w:t xml:space="preserve">»). Приклад ходу коня показано на рисунку </w:t>
-      </w:r>
-      <w:r>
-        <w:rPr>
-          <w:rStyle w:val="tlid-translation"/>
-          <w:highlight w:val="green"/>
-          <w:lang w:val="uk-UA"/>
-        </w:rPr>
-        <w:t>номер рисунка</w:t>
-      </w:r>
-      <w:r>
-        <w:rPr>
-          <w:rStyle w:val="tlid-translation"/>
-          <w:lang w:val="uk-UA"/>
-        </w:rPr>
-        <w:t>.</w:t>
-      </w:r>
-    </w:p>
-    <w:p>
-      <w:pPr>
-        <w:jc w:val="center"/>
-        <w:rPr>
-          <w:lang w:val="uk-UA" w:eastAsia="ru-RU"/>
-        </w:rPr>
-      </w:pPr>
-      <w:r>
-        <w:rPr>
-          <w:noProof/>
-          <w:lang w:eastAsia="ru-RU"/>
-        </w:rPr>
-        <w:drawing>
-          <wp:inline distT="0" distB="0" distL="0" distR="0" wp14:anchorId="05C807F9" wp14:editId="57B307C1">
-            <wp:extent cx="2547355" cy="2160000"/>
-            <wp:effectExtent l="0" t="0" r="5715" b="0"/>
-            <wp:docPr id="1" name="Рисунок 1"/>
-            <wp:cNvGraphicFramePr>
-              <a:graphicFrameLocks xmlns:a="http://schemas.openxmlformats.org/drawingml/2006/main" noChangeAspect="1"/>
-            </wp:cNvGraphicFramePr>
-            <a:graphic xmlns:a="http://schemas.openxmlformats.org/drawingml/2006/main">
-              <a:graphicData uri="http://schemas.openxmlformats.org/drawingml/2006/picture">
-                <pic:pic xmlns:pic="http://schemas.openxmlformats.org/drawingml/2006/picture">
-                  <pic:nvPicPr>
-                    <pic:cNvPr id="0" name=""/>
-                    <pic:cNvPicPr/>
-                  </pic:nvPicPr>
-                  <pic:blipFill>
-                    <a:blip r:embed="rId13"/>
-                    <a:stretch>
-                      <a:fillRect/>
-                    </a:stretch>
-                  </pic:blipFill>
-                  <pic:spPr>
-                    <a:xfrm>
-                      <a:off x="0" y="0"/>
                       <a:ext cx="2547355" cy="2160000"/>
                     </a:xfrm>
                     <a:prstGeom prst="rect">
@@ -2460,34 +2500,35 @@
       <w:pPr>
         <w:ind w:firstLine="709"/>
         <w:rPr>
-          <w:lang w:val="uk-UA" w:eastAsia="ru-RU"/>
-        </w:rPr>
-      </w:pPr>
-      <w:r>
-        <w:rPr>
           <w:rStyle w:val="tlid-translation"/>
           <w:lang w:val="uk-UA"/>
         </w:rPr>
-        <w:t>Незамкнутий</w:t>
-      </w:r>
+      </w:pPr>
       <w:r>
         <w:rPr>
           <w:rStyle w:val="tlid-translation"/>
           <w:lang w:val="uk-UA"/>
         </w:rPr>
-        <w:t xml:space="preserve"> варіант відрізняється від замкнутого тим, що в ньому не потрібно повертатися в початкову позицію.</w:t>
-      </w:r>
-      <w:r>
-        <w:rPr>
-          <w:rStyle w:val="tlid-translation"/>
-        </w:rPr>
-        <w:t xml:space="preserve"> </w:t>
+        <w:t>Незамкнутий</w:t>
       </w:r>
       <w:r>
         <w:rPr>
           <w:rStyle w:val="tlid-translation"/>
           <w:lang w:val="uk-UA"/>
         </w:rPr>
+        <w:t xml:space="preserve"> варіант відрізняється від замкнутого тим, що в ньому не потрібно повертатися в початкову позицію.</w:t>
+      </w:r>
+      <w:r>
+        <w:rPr>
+          <w:rStyle w:val="tlid-translation"/>
+        </w:rPr>
+        <w:t xml:space="preserve"> </w:t>
+      </w:r>
+      <w:r>
+        <w:rPr>
+          <w:rStyle w:val="tlid-translation"/>
+          <w:lang w:val="uk-UA"/>
+        </w:rPr>
         <w:t xml:space="preserve">Незамкнуті маршрути існують на квадратних дошках </w:t>
       </w:r>
       <w:r>
@@ -2545,6 +2586,881 @@
           <w:lang w:val="uk-UA"/>
         </w:rPr>
         <w:t xml:space="preserve"> &gt;= 5</w:t>
+      </w:r>
+    </w:p>
+    <w:p>
+      <w:pPr>
+        <w:ind w:firstLine="709"/>
+        <w:rPr>
+          <w:lang w:val="uk-UA" w:eastAsia="ru-RU"/>
+        </w:rPr>
+        <w:sectPr>
+          <w:pgSz w:w="11906" w:h="16838"/>
+          <w:pgMar w:top="1134" w:right="850" w:bottom="1134" w:left="1701" w:header="708" w:footer="708" w:gutter="0"/>
+          <w:cols w:space="708"/>
+          <w:docGrid w:linePitch="360"/>
+        </w:sectPr>
+      </w:pPr>
+    </w:p>
+    <w:p>
+      <w:pPr>
+        <w:pStyle w:val="1"/>
+        <w:rPr>
+          <w:rFonts w:eastAsia="Times New Roman"/>
+          <w:lang w:val="uk-UA" w:eastAsia="ru-RU"/>
+        </w:rPr>
+      </w:pPr>
+      <w:bookmarkStart w:id="0" w:name="_Toc56886504"/>
+      <w:r>
+        <w:rPr>
+          <w:rFonts w:eastAsia="Times New Roman"/>
+          <w:lang w:val="uk-UA" w:eastAsia="ru-RU"/>
+        </w:rPr>
+        <w:lastRenderedPageBreak/>
+        <w:t>ПЕРЕЛІК ДЖЕРЕЛ ПОСИЛАНЬ</w:t>
+      </w:r>
+      <w:bookmarkEnd w:id="0"/>
+    </w:p>
+    <w:p>
+      <w:pPr>
+        <w:pStyle w:val="a7"/>
+        <w:numPr>
+          <w:ilvl w:val="0"/>
+          <w:numId w:val="12"/>
+        </w:numPr>
+        <w:ind w:left="714" w:hanging="357"/>
+        <w:contextualSpacing w:val="0"/>
+        <w:rPr>
+          <w:w w:val="98"/>
+          <w:lang w:val="uk-UA" w:eastAsia="ru-RU"/>
+        </w:rPr>
+      </w:pPr>
+      <w:r>
+        <w:rPr>
+          <w:w w:val="98"/>
+          <w:lang w:val="en-US" w:eastAsia="ru-RU"/>
+        </w:rPr>
+        <w:t>Knight</w:t>
+      </w:r>
+      <w:r>
+        <w:rPr>
+          <w:w w:val="98"/>
+          <w:lang w:val="uk-UA" w:eastAsia="ru-RU"/>
+        </w:rPr>
+        <w:t>’</w:t>
+      </w:r>
+      <w:r>
+        <w:rPr>
+          <w:w w:val="98"/>
+          <w:lang w:val="en-US" w:eastAsia="ru-RU"/>
+        </w:rPr>
+        <w:t>s</w:t>
+      </w:r>
+      <w:r>
+        <w:rPr>
+          <w:w w:val="98"/>
+          <w:lang w:val="uk-UA" w:eastAsia="ru-RU"/>
+        </w:rPr>
+        <w:t xml:space="preserve"> </w:t>
+      </w:r>
+      <w:r>
+        <w:rPr>
+          <w:w w:val="98"/>
+          <w:lang w:val="en-US" w:eastAsia="ru-RU"/>
+        </w:rPr>
+        <w:t>tour</w:t>
+      </w:r>
+      <w:r>
+        <w:rPr>
+          <w:w w:val="98"/>
+          <w:lang w:val="uk-UA" w:eastAsia="ru-RU"/>
+        </w:rPr>
+        <w:t xml:space="preserve"> // </w:t>
+      </w:r>
+      <w:proofErr w:type="spellStart"/>
+      <w:r>
+        <w:rPr>
+          <w:w w:val="98"/>
+          <w:lang w:val="en-US" w:eastAsia="ru-RU"/>
+        </w:rPr>
+        <w:t>wikipedia</w:t>
+      </w:r>
+      <w:proofErr w:type="spellEnd"/>
+      <w:r>
+        <w:rPr>
+          <w:w w:val="98"/>
+          <w:lang w:val="uk-UA" w:eastAsia="ru-RU"/>
+        </w:rPr>
+        <w:t xml:space="preserve">. </w:t>
+      </w:r>
+      <w:r>
+        <w:rPr>
+          <w:w w:val="98"/>
+          <w:lang w:val="en-US" w:eastAsia="ru-RU"/>
+        </w:rPr>
+        <w:t>URL</w:t>
+      </w:r>
+      <w:r>
+        <w:rPr>
+          <w:w w:val="98"/>
+          <w:lang w:val="uk-UA" w:eastAsia="ru-RU"/>
+        </w:rPr>
+        <w:t>:</w:t>
+      </w:r>
+      <w:r>
+        <w:rPr>
+          <w:w w:val="98"/>
+          <w:lang w:val="en-US" w:eastAsia="ru-RU"/>
+        </w:rPr>
+        <w:t xml:space="preserve"> </w:t>
+      </w:r>
+      <w:r>
+        <w:rPr>
+          <w:color w:val="000000" w:themeColor="text1"/>
+          <w:w w:val="98"/>
+          <w:lang w:val="en-US" w:eastAsia="ru-RU"/>
+        </w:rPr>
+        <w:t>https</w:t>
+      </w:r>
+      <w:r>
+        <w:rPr>
+          <w:color w:val="000000" w:themeColor="text1"/>
+          <w:w w:val="98"/>
+          <w:lang w:val="uk-UA" w:eastAsia="ru-RU"/>
+        </w:rPr>
+        <w:t>://</w:t>
+      </w:r>
+      <w:r>
+        <w:rPr>
+          <w:color w:val="000000" w:themeColor="text1"/>
+          <w:w w:val="98"/>
+          <w:lang w:val="en-US" w:eastAsia="ru-RU"/>
+        </w:rPr>
+        <w:t>en</w:t>
+      </w:r>
+      <w:r>
+        <w:rPr>
+          <w:color w:val="000000" w:themeColor="text1"/>
+          <w:w w:val="98"/>
+          <w:lang w:val="uk-UA" w:eastAsia="ru-RU"/>
+        </w:rPr>
+        <w:t>.</w:t>
+      </w:r>
+      <w:proofErr w:type="spellStart"/>
+      <w:r>
+        <w:rPr>
+          <w:color w:val="000000" w:themeColor="text1"/>
+          <w:w w:val="98"/>
+          <w:lang w:val="en-US" w:eastAsia="ru-RU"/>
+        </w:rPr>
+        <w:t>wikipedia</w:t>
+      </w:r>
+      <w:proofErr w:type="spellEnd"/>
+      <w:r>
+        <w:rPr>
+          <w:color w:val="000000" w:themeColor="text1"/>
+          <w:w w:val="98"/>
+          <w:lang w:val="uk-UA" w:eastAsia="ru-RU"/>
+        </w:rPr>
+        <w:t>.</w:t>
+      </w:r>
+      <w:r>
+        <w:rPr>
+          <w:color w:val="000000" w:themeColor="text1"/>
+          <w:w w:val="98"/>
+          <w:lang w:val="en-US" w:eastAsia="ru-RU"/>
+        </w:rPr>
+        <w:t>org</w:t>
+      </w:r>
+      <w:r>
+        <w:rPr>
+          <w:color w:val="000000" w:themeColor="text1"/>
+          <w:w w:val="98"/>
+          <w:lang w:val="uk-UA" w:eastAsia="ru-RU"/>
+        </w:rPr>
+        <w:t>/</w:t>
+      </w:r>
+      <w:r>
+        <w:rPr>
+          <w:color w:val="000000" w:themeColor="text1"/>
+          <w:w w:val="98"/>
+          <w:lang w:val="en-US" w:eastAsia="ru-RU"/>
+        </w:rPr>
+        <w:t>wiki</w:t>
+      </w:r>
+      <w:r>
+        <w:rPr>
+          <w:color w:val="000000" w:themeColor="text1"/>
+          <w:w w:val="98"/>
+          <w:lang w:val="uk-UA" w:eastAsia="ru-RU"/>
+        </w:rPr>
+        <w:t>/</w:t>
+      </w:r>
+      <w:r>
+        <w:rPr>
+          <w:color w:val="000000" w:themeColor="text1"/>
+          <w:w w:val="98"/>
+          <w:lang w:val="en-US" w:eastAsia="ru-RU"/>
+        </w:rPr>
+        <w:t>Knight</w:t>
+      </w:r>
+      <w:r>
+        <w:rPr>
+          <w:color w:val="000000" w:themeColor="text1"/>
+          <w:w w:val="98"/>
+          <w:lang w:val="uk-UA" w:eastAsia="ru-RU"/>
+        </w:rPr>
+        <w:t>%27</w:t>
+      </w:r>
+      <w:r>
+        <w:rPr>
+          <w:color w:val="000000" w:themeColor="text1"/>
+          <w:w w:val="98"/>
+          <w:lang w:val="en-US" w:eastAsia="ru-RU"/>
+        </w:rPr>
+        <w:t>s</w:t>
+      </w:r>
+      <w:r>
+        <w:rPr>
+          <w:color w:val="000000" w:themeColor="text1"/>
+          <w:w w:val="98"/>
+          <w:lang w:val="uk-UA" w:eastAsia="ru-RU"/>
+        </w:rPr>
+        <w:t>_</w:t>
+      </w:r>
+      <w:r>
+        <w:rPr>
+          <w:color w:val="000000" w:themeColor="text1"/>
+          <w:w w:val="98"/>
+          <w:lang w:val="en-US" w:eastAsia="ru-RU"/>
+        </w:rPr>
+        <w:t>tour</w:t>
+      </w:r>
+      <w:r>
+        <w:rPr>
+          <w:w w:val="98"/>
+          <w:lang w:val="uk-UA" w:eastAsia="ru-RU"/>
+        </w:rPr>
+        <w:t>. Дата звернення:</w:t>
+      </w:r>
+      <w:r>
+        <w:rPr>
+          <w:w w:val="98"/>
+          <w:lang w:val="en-US" w:eastAsia="ru-RU"/>
+        </w:rPr>
+        <w:t xml:space="preserve"> </w:t>
+      </w:r>
+      <w:r>
+        <w:rPr>
+          <w:w w:val="98"/>
+          <w:lang w:val="uk-UA" w:eastAsia="ru-RU"/>
+        </w:rPr>
+        <w:t>13.11.2020.</w:t>
+      </w:r>
+    </w:p>
+    <w:p>
+      <w:pPr>
+        <w:pStyle w:val="a7"/>
+        <w:numPr>
+          <w:ilvl w:val="0"/>
+          <w:numId w:val="12"/>
+        </w:numPr>
+        <w:contextualSpacing w:val="0"/>
+        <w:rPr>
+          <w:lang w:val="uk-UA" w:eastAsia="ru-RU"/>
+        </w:rPr>
+      </w:pPr>
+      <w:r>
+        <w:rPr>
+          <w:lang w:eastAsia="ru-RU"/>
+        </w:rPr>
+        <w:t>Задача о ходе коня. Связь задачи о ходе коня с теорией графов.</w:t>
+      </w:r>
+      <w:r>
+        <w:rPr>
+          <w:lang w:val="uk-UA" w:eastAsia="ru-RU"/>
+        </w:rPr>
+        <w:t xml:space="preserve"> </w:t>
+      </w:r>
+      <w:r>
+        <w:rPr>
+          <w:lang w:val="en-US" w:eastAsia="ru-RU"/>
+        </w:rPr>
+        <w:t>URL</w:t>
+      </w:r>
+      <w:r>
+        <w:rPr>
+          <w:lang w:val="uk-UA" w:eastAsia="ru-RU"/>
+        </w:rPr>
+        <w:t xml:space="preserve">: </w:t>
+      </w:r>
+      <w:r>
+        <w:rPr>
+          <w:lang w:val="en-US" w:eastAsia="ru-RU"/>
+        </w:rPr>
+        <w:t>https</w:t>
+      </w:r>
+      <w:r>
+        <w:rPr>
+          <w:lang w:val="uk-UA" w:eastAsia="ru-RU"/>
+        </w:rPr>
+        <w:t>://</w:t>
+      </w:r>
+      <w:proofErr w:type="spellStart"/>
+      <w:r>
+        <w:rPr>
+          <w:lang w:val="en-US" w:eastAsia="ru-RU"/>
+        </w:rPr>
+        <w:t>forany</w:t>
+      </w:r>
+      <w:r>
+        <w:rPr>
+          <w:lang w:val="en-US" w:eastAsia="ru-RU"/>
+        </w:rPr>
+        <w:t>.</w:t>
+      </w:r>
+      <w:r>
+        <w:rPr>
+          <w:lang w:val="en-US" w:eastAsia="ru-RU"/>
+        </w:rPr>
+        <w:t>xyz</w:t>
+      </w:r>
+      <w:proofErr w:type="spellEnd"/>
+      <w:r>
+        <w:rPr>
+          <w:lang w:val="en-US" w:eastAsia="ru-RU"/>
+        </w:rPr>
+        <w:t>/</w:t>
+      </w:r>
+      <w:r>
+        <w:rPr>
+          <w:lang w:val="en-US" w:eastAsia="ru-RU"/>
+        </w:rPr>
+        <w:t>a</w:t>
+      </w:r>
+      <w:r>
+        <w:rPr>
+          <w:lang w:val="en-US" w:eastAsia="ru-RU"/>
+        </w:rPr>
+        <w:t>-16?</w:t>
+      </w:r>
+      <w:r>
+        <w:rPr>
+          <w:lang w:val="en-US" w:eastAsia="ru-RU"/>
+        </w:rPr>
+        <w:t>pg</w:t>
+      </w:r>
+      <w:r>
+        <w:rPr>
+          <w:lang w:val="en-US" w:eastAsia="ru-RU"/>
+        </w:rPr>
+        <w:t xml:space="preserve">=8. </w:t>
+      </w:r>
+      <w:r>
+        <w:rPr>
+          <w:lang w:val="uk-UA" w:eastAsia="ru-RU"/>
+        </w:rPr>
+        <w:t>Дата звернення: 13.11.2020.</w:t>
+      </w:r>
+    </w:p>
+    <w:p>
+      <w:pPr>
+        <w:pStyle w:val="a7"/>
+        <w:numPr>
+          <w:ilvl w:val="0"/>
+          <w:numId w:val="12"/>
+        </w:numPr>
+        <w:contextualSpacing w:val="0"/>
+        <w:rPr>
+          <w:lang w:eastAsia="ru-RU"/>
+        </w:rPr>
+      </w:pPr>
+      <w:r>
+        <w:rPr>
+          <w:lang w:val="en-US" w:eastAsia="ru-RU"/>
+        </w:rPr>
+        <w:t xml:space="preserve">Rediscovery of the Knight's Problem. </w:t>
+      </w:r>
+      <w:r>
+        <w:rPr>
+          <w:lang w:val="en-US" w:eastAsia="ru-RU"/>
+        </w:rPr>
+        <w:t>Euler</w:t>
+      </w:r>
+      <w:r>
+        <w:rPr>
+          <w:lang w:eastAsia="ru-RU"/>
+        </w:rPr>
+        <w:t xml:space="preserve"> 1759. </w:t>
+      </w:r>
+      <w:r>
+        <w:rPr>
+          <w:lang w:val="en-US" w:eastAsia="ru-RU"/>
+        </w:rPr>
+        <w:t>URL</w:t>
+      </w:r>
+      <w:r>
+        <w:rPr>
+          <w:lang w:eastAsia="ru-RU"/>
+        </w:rPr>
+        <w:t xml:space="preserve">: </w:t>
+      </w:r>
+      <w:r>
+        <w:rPr>
+          <w:lang w:val="en-US" w:eastAsia="ru-RU"/>
+        </w:rPr>
+        <w:t>https</w:t>
+      </w:r>
+      <w:r>
+        <w:rPr>
+          <w:lang w:eastAsia="ru-RU"/>
+        </w:rPr>
+        <w:t>://</w:t>
+      </w:r>
+      <w:r>
+        <w:rPr>
+          <w:lang w:val="en-US" w:eastAsia="ru-RU"/>
+        </w:rPr>
+        <w:t>www</w:t>
+      </w:r>
+      <w:r>
+        <w:rPr>
+          <w:lang w:eastAsia="ru-RU"/>
+        </w:rPr>
+        <w:t>.</w:t>
+      </w:r>
+      <w:proofErr w:type="spellStart"/>
+      <w:r>
+        <w:rPr>
+          <w:lang w:val="en-US" w:eastAsia="ru-RU"/>
+        </w:rPr>
+        <w:t>mayhematics</w:t>
+      </w:r>
+      <w:proofErr w:type="spellEnd"/>
+      <w:r>
+        <w:rPr>
+          <w:lang w:eastAsia="ru-RU"/>
+        </w:rPr>
+        <w:t>.</w:t>
+      </w:r>
+      <w:r>
+        <w:rPr>
+          <w:lang w:val="en-US" w:eastAsia="ru-RU"/>
+        </w:rPr>
+        <w:t>com</w:t>
+      </w:r>
+      <w:r>
+        <w:rPr>
+          <w:lang w:eastAsia="ru-RU"/>
+        </w:rPr>
+        <w:t>/</w:t>
+      </w:r>
+      <w:r>
+        <w:rPr>
+          <w:lang w:val="en-US" w:eastAsia="ru-RU"/>
+        </w:rPr>
+        <w:t>t</w:t>
+      </w:r>
+      <w:r>
+        <w:rPr>
+          <w:lang w:eastAsia="ru-RU"/>
+        </w:rPr>
+        <w:t>/1</w:t>
+      </w:r>
+      <w:r>
+        <w:rPr>
+          <w:lang w:val="en-US" w:eastAsia="ru-RU"/>
+        </w:rPr>
+        <w:t>b</w:t>
+      </w:r>
+      <w:r>
+        <w:rPr>
+          <w:lang w:eastAsia="ru-RU"/>
+        </w:rPr>
+        <w:t>.</w:t>
+      </w:r>
+      <w:proofErr w:type="spellStart"/>
+      <w:r>
+        <w:rPr>
+          <w:lang w:val="en-US" w:eastAsia="ru-RU"/>
+        </w:rPr>
+        <w:t>htm</w:t>
+      </w:r>
+      <w:proofErr w:type="spellEnd"/>
+      <w:r>
+        <w:rPr>
+          <w:lang w:eastAsia="ru-RU"/>
+        </w:rPr>
+        <w:t xml:space="preserve">. </w:t>
+      </w:r>
+      <w:r>
+        <w:rPr>
+          <w:lang w:val="uk-UA" w:eastAsia="ru-RU"/>
+        </w:rPr>
+        <w:t>Дата звернення: 19.11.2020.</w:t>
+      </w:r>
+    </w:p>
+    <w:p>
+      <w:pPr>
+        <w:pStyle w:val="a7"/>
+        <w:numPr>
+          <w:ilvl w:val="0"/>
+          <w:numId w:val="12"/>
+        </w:numPr>
+        <w:contextualSpacing w:val="0"/>
+        <w:rPr>
+          <w:lang w:val="en-US" w:eastAsia="ru-RU"/>
+        </w:rPr>
+      </w:pPr>
+      <w:r>
+        <w:rPr>
+          <w:lang w:val="en-US" w:eastAsia="ru-RU"/>
+        </w:rPr>
+        <w:t>Colleen Raimondi.</w:t>
+      </w:r>
+      <w:r>
+        <w:rPr>
+          <w:lang w:val="en-US" w:eastAsia="ru-RU"/>
+        </w:rPr>
+        <w:t xml:space="preserve"> </w:t>
+      </w:r>
+      <w:r>
+        <w:rPr>
+          <w:lang w:val="uk-UA" w:eastAsia="ru-RU"/>
+        </w:rPr>
+        <w:t>Презентація:</w:t>
+      </w:r>
+      <w:r>
+        <w:rPr>
+          <w:lang w:val="en-US" w:eastAsia="ru-RU"/>
+        </w:rPr>
+        <w:t xml:space="preserve"> </w:t>
+      </w:r>
+      <w:r>
+        <w:rPr>
+          <w:lang w:val="en-US" w:eastAsia="ru-RU"/>
+        </w:rPr>
+        <w:t>T</w:t>
+      </w:r>
+      <w:r>
+        <w:rPr>
+          <w:lang w:val="en-US" w:eastAsia="ru-RU"/>
+        </w:rPr>
+        <w:t xml:space="preserve">he Knight’s Tour. </w:t>
+      </w:r>
+      <w:r>
+        <w:rPr>
+          <w:lang w:val="en-US" w:eastAsia="ru-RU"/>
+        </w:rPr>
+        <w:t>Euler</w:t>
+      </w:r>
+      <w:r>
+        <w:rPr>
+          <w:lang w:val="en-US" w:eastAsia="ru-RU"/>
+        </w:rPr>
+        <w:t>’</w:t>
+      </w:r>
+      <w:r>
+        <w:rPr>
+          <w:lang w:val="en-US" w:eastAsia="ru-RU"/>
+        </w:rPr>
+        <w:t>s</w:t>
+      </w:r>
+      <w:r>
+        <w:rPr>
+          <w:lang w:val="en-US" w:eastAsia="ru-RU"/>
+        </w:rPr>
+        <w:t xml:space="preserve"> </w:t>
+      </w:r>
+      <w:r>
+        <w:rPr>
+          <w:lang w:val="en-US" w:eastAsia="ru-RU"/>
+        </w:rPr>
+        <w:t>Method</w:t>
+      </w:r>
+      <w:r>
+        <w:rPr>
+          <w:lang w:val="uk-UA" w:eastAsia="ru-RU"/>
+        </w:rPr>
+        <w:t xml:space="preserve">. </w:t>
+      </w:r>
+      <w:r>
+        <w:rPr>
+          <w:lang w:val="en-US" w:eastAsia="ru-RU"/>
+        </w:rPr>
+        <w:t>URL</w:t>
+      </w:r>
+      <w:r>
+        <w:rPr>
+          <w:lang w:val="en-US" w:eastAsia="ru-RU"/>
+        </w:rPr>
+        <w:t xml:space="preserve">: </w:t>
+      </w:r>
+      <w:r>
+        <w:rPr>
+          <w:lang w:val="en-US" w:eastAsia="ru-RU"/>
+        </w:rPr>
+        <w:t>https://goo-gl.su/sjoAH</w:t>
+      </w:r>
+      <w:r>
+        <w:rPr>
+          <w:lang w:val="en-US" w:eastAsia="ru-RU"/>
+        </w:rPr>
+        <w:t xml:space="preserve">. </w:t>
+      </w:r>
+      <w:r>
+        <w:rPr>
+          <w:lang w:val="uk-UA" w:eastAsia="ru-RU"/>
+        </w:rPr>
+        <w:t>Дата звернення: 19.11.2020</w:t>
+      </w:r>
+    </w:p>
+    <w:p>
+      <w:pPr>
+        <w:pStyle w:val="a7"/>
+        <w:numPr>
+          <w:ilvl w:val="0"/>
+          <w:numId w:val="12"/>
+        </w:numPr>
+        <w:contextualSpacing w:val="0"/>
+        <w:rPr>
+          <w:lang w:val="uk-UA" w:eastAsia="ru-RU"/>
+        </w:rPr>
+      </w:pPr>
+      <w:r>
+        <w:rPr>
+          <w:w w:val="92"/>
+          <w:lang w:eastAsia="ru-RU"/>
+        </w:rPr>
+        <w:t xml:space="preserve">Обход доски шахматным конём. Правило </w:t>
+      </w:r>
+      <w:proofErr w:type="spellStart"/>
+      <w:r>
+        <w:rPr>
+          <w:w w:val="92"/>
+          <w:lang w:eastAsia="ru-RU"/>
+        </w:rPr>
+        <w:t>Варнсдорфа</w:t>
+      </w:r>
+      <w:proofErr w:type="spellEnd"/>
+      <w:r>
+        <w:rPr>
+          <w:w w:val="92"/>
+          <w:lang w:eastAsia="ru-RU"/>
+        </w:rPr>
+        <w:t xml:space="preserve">. </w:t>
+      </w:r>
+      <w:r>
+        <w:rPr>
+          <w:w w:val="92"/>
+          <w:lang w:val="en-US" w:eastAsia="ru-RU"/>
+        </w:rPr>
+        <w:t>URL</w:t>
+      </w:r>
+      <w:r>
+        <w:rPr>
+          <w:w w:val="92"/>
+          <w:lang w:eastAsia="ru-RU"/>
+        </w:rPr>
+        <w:t xml:space="preserve">: </w:t>
+      </w:r>
+      <w:r>
+        <w:rPr>
+          <w:w w:val="92"/>
+          <w:lang w:val="en-US" w:eastAsia="ru-RU"/>
+        </w:rPr>
+        <w:t>http</w:t>
+      </w:r>
+      <w:r>
+        <w:rPr>
+          <w:w w:val="92"/>
+          <w:lang w:eastAsia="ru-RU"/>
+        </w:rPr>
+        <w:t>://</w:t>
+      </w:r>
+      <w:proofErr w:type="spellStart"/>
+      <w:r>
+        <w:rPr>
+          <w:w w:val="92"/>
+          <w:lang w:val="en-US" w:eastAsia="ru-RU"/>
+        </w:rPr>
+        <w:t>algolist</w:t>
+      </w:r>
+      <w:proofErr w:type="spellEnd"/>
+      <w:r>
+        <w:rPr>
+          <w:w w:val="92"/>
+          <w:lang w:eastAsia="ru-RU"/>
+        </w:rPr>
+        <w:t>.</w:t>
+      </w:r>
+      <w:r>
+        <w:rPr>
+          <w:w w:val="92"/>
+          <w:lang w:val="en-US" w:eastAsia="ru-RU"/>
+        </w:rPr>
+        <w:t>manual</w:t>
+      </w:r>
+      <w:r>
+        <w:rPr>
+          <w:w w:val="92"/>
+          <w:lang w:eastAsia="ru-RU"/>
+        </w:rPr>
+        <w:t>.</w:t>
+      </w:r>
+      <w:proofErr w:type="spellStart"/>
+      <w:r>
+        <w:rPr>
+          <w:w w:val="92"/>
+          <w:lang w:val="en-US" w:eastAsia="ru-RU"/>
+        </w:rPr>
+        <w:t>ru</w:t>
+      </w:r>
+      <w:proofErr w:type="spellEnd"/>
+      <w:r>
+        <w:rPr>
+          <w:w w:val="92"/>
+          <w:lang w:eastAsia="ru-RU"/>
+        </w:rPr>
+        <w:t>/</w:t>
+      </w:r>
+      <w:proofErr w:type="spellStart"/>
+      <w:r>
+        <w:rPr>
+          <w:w w:val="92"/>
+          <w:lang w:val="en-US" w:eastAsia="ru-RU"/>
+        </w:rPr>
+        <w:t>maths</w:t>
+      </w:r>
+      <w:proofErr w:type="spellEnd"/>
+      <w:r>
+        <w:rPr>
+          <w:w w:val="92"/>
+          <w:lang w:eastAsia="ru-RU"/>
+        </w:rPr>
+        <w:t>/</w:t>
+      </w:r>
+      <w:proofErr w:type="spellStart"/>
+      <w:r>
+        <w:rPr>
+          <w:w w:val="92"/>
+          <w:lang w:val="en-US" w:eastAsia="ru-RU"/>
+        </w:rPr>
+        <w:t>combinat</w:t>
+      </w:r>
+      <w:proofErr w:type="spellEnd"/>
+      <w:r>
+        <w:rPr>
+          <w:w w:val="92"/>
+          <w:lang w:eastAsia="ru-RU"/>
+        </w:rPr>
+        <w:t>/</w:t>
+      </w:r>
+      <w:r>
+        <w:rPr>
+          <w:w w:val="92"/>
+          <w:lang w:val="en-US" w:eastAsia="ru-RU"/>
+        </w:rPr>
+        <w:t>knight</w:t>
+      </w:r>
+      <w:r>
+        <w:rPr>
+          <w:w w:val="92"/>
+          <w:lang w:eastAsia="ru-RU"/>
+        </w:rPr>
+        <w:t>.</w:t>
+      </w:r>
+      <w:proofErr w:type="spellStart"/>
+      <w:r>
+        <w:rPr>
+          <w:w w:val="92"/>
+          <w:lang w:val="en-US" w:eastAsia="ru-RU"/>
+        </w:rPr>
+        <w:t>php</w:t>
+      </w:r>
+      <w:proofErr w:type="spellEnd"/>
+      <w:r>
+        <w:rPr>
+          <w:w w:val="92"/>
+          <w:lang w:eastAsia="ru-RU"/>
+        </w:rPr>
+        <w:t xml:space="preserve">. </w:t>
+      </w:r>
+      <w:r>
+        <w:rPr>
+          <w:w w:val="92"/>
+          <w:lang w:val="uk-UA" w:eastAsia="ru-RU"/>
+        </w:rPr>
+        <w:t>Дата звернення: 13.11.2020.</w:t>
+      </w:r>
+    </w:p>
+    <w:p>
+      <w:pPr>
+        <w:pStyle w:val="a7"/>
+        <w:numPr>
+          <w:ilvl w:val="0"/>
+          <w:numId w:val="12"/>
+        </w:numPr>
+        <w:contextualSpacing w:val="0"/>
+        <w:rPr>
+          <w:lang w:val="uk-UA" w:eastAsia="ru-RU"/>
+        </w:rPr>
+      </w:pPr>
+      <w:r>
+        <w:rPr>
+          <w:lang w:val="en-US" w:eastAsia="ru-RU"/>
+        </w:rPr>
+        <w:t>Onl</w:t>
+      </w:r>
+      <w:r>
+        <w:rPr>
+          <w:lang w:val="en-US" w:eastAsia="ru-RU"/>
+        </w:rPr>
+        <w:t>ine Encyclopedia of Integer Sequences</w:t>
+      </w:r>
+      <w:r>
+        <w:rPr>
+          <w:lang w:val="en-US" w:eastAsia="ru-RU"/>
+        </w:rPr>
+        <w:t xml:space="preserve"> // </w:t>
+      </w:r>
+      <w:r>
+        <w:rPr>
+          <w:lang w:val="en-US" w:eastAsia="ru-RU"/>
+        </w:rPr>
+        <w:t>OEIS</w:t>
+      </w:r>
+      <w:bookmarkStart w:id="1" w:name="_GoBack"/>
+      <w:bookmarkEnd w:id="1"/>
+      <w:r>
+        <w:rPr>
+          <w:lang w:val="en-US" w:eastAsia="ru-RU"/>
+        </w:rPr>
+        <w:t>. URL</w:t>
+      </w:r>
+      <w:r>
+        <w:rPr>
+          <w:lang w:eastAsia="ru-RU"/>
+        </w:rPr>
+        <w:t xml:space="preserve">: </w:t>
+      </w:r>
+      <w:r>
+        <w:rPr>
+          <w:lang w:val="uk-UA" w:eastAsia="ru-RU"/>
+        </w:rPr>
+        <w:t>https://oeis.org/A165134/b165134.txt</w:t>
+      </w:r>
+      <w:r>
+        <w:rPr>
+          <w:lang w:eastAsia="ru-RU"/>
+        </w:rPr>
+        <w:t xml:space="preserve">. </w:t>
+      </w:r>
+      <w:r>
+        <w:rPr>
+          <w:lang w:val="uk-UA" w:eastAsia="ru-RU"/>
+        </w:rPr>
+        <w:t>Дата звернення: 08.12.2020.</w:t>
       </w:r>
     </w:p>
     <w:sectPr>
@@ -2558,7 +3474,7 @@
 </file>
 
 <file path=word/numbering.xml><?xml version="1.0" encoding="utf-8"?>
-<w:numbering xmlns:wpc="http://schemas.microsoft.com/office/word/2010/wordprocessingCanvas" xmlns:mc="http://schemas.openxmlformats.org/markup-compatibility/2006" xmlns:o="urn:schemas-microsoft-com:office:office" xmlns:r="http://schemas.openxmlformats.org/officeDocument/2006/relationships" xmlns:m="http://schemas.openxmlformats.org/officeDocument/2006/math" xmlns:v="urn:schemas-microsoft-com:vml" xmlns:wp14="http://schemas.microsoft.com/office/word/2010/wordprocessingDrawing" xmlns:wp="http://schemas.openxmlformats.org/drawingml/2006/wordprocessingDrawing" xmlns:w10="urn:schemas-microsoft-com:office:word" xmlns:w="http://schemas.openxmlformats.org/wordprocessingml/2006/main" xmlns:w14="http://schemas.microsoft.com/office/word/2010/wordml" xmlns:wpg="http://schemas.microsoft.com/office/word/2010/wordprocessingGroup" xmlns:wpi="http://schemas.microsoft.com/office/word/2010/wordprocessingInk" xmlns:wne="http://schemas.microsoft.com/office/word/2006/wordml" xmlns:wps="http://schemas.microsoft.com/office/word/2010/wordprocessingShape" mc:Ignorable="w14 wp14">
+<w:numbering xmlns:wpc="http://schemas.microsoft.com/office/word/2010/wordprocessingCanvas" xmlns:mc="http://schemas.openxmlformats.org/markup-compatibility/2006" xmlns:o="urn:schemas-microsoft-com:office:office" xmlns:r="http://schemas.openxmlformats.org/officeDocument/2006/relationships" xmlns:m="http://schemas.openxmlformats.org/officeDocument/2006/math" xmlns:v="urn:schemas-microsoft-com:vml" xmlns:wp14="http://schemas.microsoft.com/office/word/2010/wordprocessingDrawing" xmlns:wp="http://schemas.openxmlformats.org/drawingml/2006/wordprocessingDrawing" xmlns:w10="urn:schemas-microsoft-com:office:word" xmlns:w="http://schemas.openxmlformats.org/wordprocessingml/2006/main" xmlns:w14="http://schemas.microsoft.com/office/word/2010/wordml" xmlns:w15="http://schemas.microsoft.com/office/word/2012/wordml" xmlns:wpg="http://schemas.microsoft.com/office/word/2010/wordprocessingGroup" xmlns:wpi="http://schemas.microsoft.com/office/word/2010/wordprocessingInk" xmlns:wne="http://schemas.microsoft.com/office/word/2006/wordml" xmlns:wps="http://schemas.microsoft.com/office/word/2010/wordprocessingShape" mc:Ignorable="w14 w15 wp14">
   <w:abstractNum w:abstractNumId="0">
     <w:nsid w:val="04D75A42"/>
     <w:multiLevelType w:val="hybridMultilevel"/>
@@ -3722,6 +4638,95 @@
       <w:rPr>
         <w:rFonts w:ascii="Wingdings" w:hAnsi="Wingdings" w:hint="default"/>
       </w:rPr>
+    </w:lvl>
+  </w:abstractNum>
+  <w:abstractNum w:abstractNumId="11">
+    <w:nsid w:val="731C48EC"/>
+    <w:multiLevelType w:val="hybridMultilevel"/>
+    <w:tmpl w:val="57A2668C"/>
+    <w:lvl w:ilvl="0" w:tplc="04190011">
+      <w:start w:val="1"/>
+      <w:numFmt w:val="decimal"/>
+      <w:lvlText w:val="%1)"/>
+      <w:lvlJc w:val="left"/>
+      <w:pPr>
+        <w:ind w:left="720" w:hanging="360"/>
+      </w:pPr>
+      <w:rPr>
+        <w:rFonts w:hint="default"/>
+      </w:rPr>
+    </w:lvl>
+    <w:lvl w:ilvl="1" w:tplc="04190019" w:tentative="1">
+      <w:start w:val="1"/>
+      <w:numFmt w:val="lowerLetter"/>
+      <w:lvlText w:val="%2."/>
+      <w:lvlJc w:val="left"/>
+      <w:pPr>
+        <w:ind w:left="1440" w:hanging="360"/>
+      </w:pPr>
+    </w:lvl>
+    <w:lvl w:ilvl="2" w:tplc="0419001B" w:tentative="1">
+      <w:start w:val="1"/>
+      <w:numFmt w:val="lowerRoman"/>
+      <w:lvlText w:val="%3."/>
+      <w:lvlJc w:val="right"/>
+      <w:pPr>
+        <w:ind w:left="2160" w:hanging="180"/>
+      </w:pPr>
+    </w:lvl>
+    <w:lvl w:ilvl="3" w:tplc="0419000F" w:tentative="1">
+      <w:start w:val="1"/>
+      <w:numFmt w:val="decimal"/>
+      <w:lvlText w:val="%4."/>
+      <w:lvlJc w:val="left"/>
+      <w:pPr>
+        <w:ind w:left="2880" w:hanging="360"/>
+      </w:pPr>
+    </w:lvl>
+    <w:lvl w:ilvl="4" w:tplc="04190019" w:tentative="1">
+      <w:start w:val="1"/>
+      <w:numFmt w:val="lowerLetter"/>
+      <w:lvlText w:val="%5."/>
+      <w:lvlJc w:val="left"/>
+      <w:pPr>
+        <w:ind w:left="3600" w:hanging="360"/>
+      </w:pPr>
+    </w:lvl>
+    <w:lvl w:ilvl="5" w:tplc="0419001B" w:tentative="1">
+      <w:start w:val="1"/>
+      <w:numFmt w:val="lowerRoman"/>
+      <w:lvlText w:val="%6."/>
+      <w:lvlJc w:val="right"/>
+      <w:pPr>
+        <w:ind w:left="4320" w:hanging="180"/>
+      </w:pPr>
+    </w:lvl>
+    <w:lvl w:ilvl="6" w:tplc="0419000F" w:tentative="1">
+      <w:start w:val="1"/>
+      <w:numFmt w:val="decimal"/>
+      <w:lvlText w:val="%7."/>
+      <w:lvlJc w:val="left"/>
+      <w:pPr>
+        <w:ind w:left="5040" w:hanging="360"/>
+      </w:pPr>
+    </w:lvl>
+    <w:lvl w:ilvl="7" w:tplc="04190019" w:tentative="1">
+      <w:start w:val="1"/>
+      <w:numFmt w:val="lowerLetter"/>
+      <w:lvlText w:val="%8."/>
+      <w:lvlJc w:val="left"/>
+      <w:pPr>
+        <w:ind w:left="5760" w:hanging="360"/>
+      </w:pPr>
+    </w:lvl>
+    <w:lvl w:ilvl="8" w:tplc="0419001B" w:tentative="1">
+      <w:start w:val="1"/>
+      <w:numFmt w:val="lowerRoman"/>
+      <w:lvlText w:val="%9."/>
+      <w:lvlJc w:val="right"/>
+      <w:pPr>
+        <w:ind w:left="6480" w:hanging="180"/>
+      </w:pPr>
     </w:lvl>
   </w:abstractNum>
   <w:num w:numId="1">
@@ -3757,11 +4762,14 @@
   <w:num w:numId="11">
     <w:abstractNumId w:val="10"/>
   </w:num>
+  <w:num w:numId="12">
+    <w:abstractNumId w:val="11"/>
+  </w:num>
 </w:numbering>
 </file>
 
 <file path=word/styles.xml><?xml version="1.0" encoding="utf-8"?>
-<w:styles xmlns:mc="http://schemas.openxmlformats.org/markup-compatibility/2006" xmlns:r="http://schemas.openxmlformats.org/officeDocument/2006/relationships" xmlns:w="http://schemas.openxmlformats.org/wordprocessingml/2006/main" xmlns:w14="http://schemas.microsoft.com/office/word/2010/wordml" mc:Ignorable="w14">
+<w:styles xmlns:mc="http://schemas.openxmlformats.org/markup-compatibility/2006" xmlns:r="http://schemas.openxmlformats.org/officeDocument/2006/relationships" xmlns:w="http://schemas.openxmlformats.org/wordprocessingml/2006/main" xmlns:w14="http://schemas.microsoft.com/office/word/2010/wordml" xmlns:w15="http://schemas.microsoft.com/office/word/2012/wordml" mc:Ignorable="w14 w15">
   <w:docDefaults>
     <w:rPrDefault>
       <w:rPr>
@@ -3777,144 +4785,378 @@
       </w:pPr>
     </w:pPrDefault>
   </w:docDefaults>
-  <w:latentStyles w:defLockedState="0" w:defUIPriority="99" w:defSemiHidden="1" w:defUnhideWhenUsed="1" w:defQFormat="0" w:count="267">
-    <w:lsdException w:name="Normal" w:semiHidden="0" w:uiPriority="0" w:unhideWhenUsed="0" w:qFormat="1"/>
-    <w:lsdException w:name="heading 1" w:semiHidden="0" w:uiPriority="9" w:unhideWhenUsed="0" w:qFormat="1"/>
-    <w:lsdException w:name="heading 2" w:uiPriority="9" w:qFormat="1"/>
-    <w:lsdException w:name="heading 3" w:uiPriority="9" w:qFormat="1"/>
-    <w:lsdException w:name="heading 4" w:uiPriority="9" w:qFormat="1"/>
-    <w:lsdException w:name="heading 5" w:uiPriority="9" w:qFormat="1"/>
-    <w:lsdException w:name="heading 6" w:uiPriority="9" w:qFormat="1"/>
-    <w:lsdException w:name="heading 7" w:uiPriority="9" w:qFormat="1"/>
-    <w:lsdException w:name="heading 8" w:uiPriority="9" w:qFormat="1"/>
-    <w:lsdException w:name="heading 9" w:uiPriority="9" w:qFormat="1"/>
-    <w:lsdException w:name="toc 1" w:uiPriority="39"/>
-    <w:lsdException w:name="toc 2" w:uiPriority="39"/>
-    <w:lsdException w:name="toc 3" w:uiPriority="39"/>
-    <w:lsdException w:name="toc 4" w:uiPriority="39"/>
-    <w:lsdException w:name="toc 5" w:uiPriority="39"/>
-    <w:lsdException w:name="toc 6" w:uiPriority="39"/>
-    <w:lsdException w:name="toc 7" w:uiPriority="39"/>
-    <w:lsdException w:name="toc 8" w:uiPriority="39"/>
-    <w:lsdException w:name="toc 9" w:uiPriority="39"/>
-    <w:lsdException w:name="caption" w:uiPriority="35" w:qFormat="1"/>
-    <w:lsdException w:name="Title" w:semiHidden="0" w:uiPriority="10" w:unhideWhenUsed="0" w:qFormat="1"/>
-    <w:lsdException w:name="Default Paragraph Font" w:uiPriority="1"/>
-    <w:lsdException w:name="Subtitle" w:semiHidden="0" w:uiPriority="11" w:unhideWhenUsed="0" w:qFormat="1"/>
-    <w:lsdException w:name="Strong" w:semiHidden="0" w:uiPriority="22" w:unhideWhenUsed="0" w:qFormat="1"/>
-    <w:lsdException w:name="Emphasis" w:semiHidden="0" w:uiPriority="20" w:unhideWhenUsed="0" w:qFormat="1"/>
-    <w:lsdException w:name="Table Grid" w:semiHidden="0" w:uiPriority="59" w:unhideWhenUsed="0"/>
-    <w:lsdException w:name="Placeholder Text" w:unhideWhenUsed="0"/>
-    <w:lsdException w:name="No Spacing" w:semiHidden="0" w:uiPriority="1" w:unhideWhenUsed="0" w:qFormat="1"/>
-    <w:lsdException w:name="Light Shading" w:semiHidden="0" w:uiPriority="60" w:unhideWhenUsed="0"/>
-    <w:lsdException w:name="Light List" w:semiHidden="0" w:uiPriority="61" w:unhideWhenUsed="0"/>
-    <w:lsdException w:name="Light Grid" w:semiHidden="0" w:uiPriority="62" w:unhideWhenUsed="0"/>
-    <w:lsdException w:name="Medium Shading 1" w:semiHidden="0" w:uiPriority="63" w:unhideWhenUsed="0"/>
-    <w:lsdException w:name="Medium Shading 2" w:semiHidden="0" w:uiPriority="64" w:unhideWhenUsed="0"/>
-    <w:lsdException w:name="Medium List 1" w:semiHidden="0" w:uiPriority="65" w:unhideWhenUsed="0"/>
-    <w:lsdException w:name="Medium List 2" w:semiHidden="0" w:uiPriority="66" w:unhideWhenUsed="0"/>
-    <w:lsdException w:name="Medium Grid 1" w:semiHidden="0" w:uiPriority="67" w:unhideWhenUsed="0"/>
-    <w:lsdException w:name="Medium Grid 2" w:semiHidden="0" w:uiPriority="68" w:unhideWhenUsed="0"/>
-    <w:lsdException w:name="Medium Grid 3" w:semiHidden="0" w:uiPriority="69" w:unhideWhenUsed="0"/>
-    <w:lsdException w:name="Dark List" w:semiHidden="0" w:uiPriority="70" w:unhideWhenUsed="0"/>
-    <w:lsdException w:name="Colorful Shading" w:semiHidden="0" w:uiPriority="71" w:unhideWhenUsed="0"/>
-    <w:lsdException w:name="Colorful List" w:semiHidden="0" w:uiPriority="72" w:unhideWhenUsed="0"/>
-    <w:lsdException w:name="Colorful Grid" w:semiHidden="0" w:uiPriority="73" w:unhideWhenUsed="0"/>
-    <w:lsdException w:name="Light Shading Accent 1" w:semiHidden="0" w:uiPriority="60" w:unhideWhenUsed="0"/>
-    <w:lsdException w:name="Light List Accent 1" w:semiHidden="0" w:uiPriority="61" w:unhideWhenUsed="0"/>
-    <w:lsdException w:name="Light Grid Accent 1" w:semiHidden="0" w:uiPriority="62" w:unhideWhenUsed="0"/>
-    <w:lsdException w:name="Medium Shading 1 Accent 1" w:semiHidden="0" w:uiPriority="63" w:unhideWhenUsed="0"/>
-    <w:lsdException w:name="Medium Shading 2 Accent 1" w:semiHidden="0" w:uiPriority="64" w:unhideWhenUsed="0"/>
-    <w:lsdException w:name="Medium List 1 Accent 1" w:semiHidden="0" w:uiPriority="65" w:unhideWhenUsed="0"/>
-    <w:lsdException w:name="Revision" w:unhideWhenUsed="0"/>
-    <w:lsdException w:name="List Paragraph" w:semiHidden="0" w:uiPriority="34" w:unhideWhenUsed="0" w:qFormat="1"/>
-    <w:lsdException w:name="Quote" w:semiHidden="0" w:uiPriority="29" w:unhideWhenUsed="0" w:qFormat="1"/>
-    <w:lsdException w:name="Intense Quote" w:semiHidden="0" w:uiPriority="30" w:unhideWhenUsed="0" w:qFormat="1"/>
-    <w:lsdException w:name="Medium List 2 Accent 1" w:semiHidden="0" w:uiPriority="66" w:unhideWhenUsed="0"/>
-    <w:lsdException w:name="Medium Grid 1 Accent 1" w:semiHidden="0" w:uiPriority="67" w:unhideWhenUsed="0"/>
-    <w:lsdException w:name="Medium Grid 2 Accent 1" w:semiHidden="0" w:uiPriority="68" w:unhideWhenUsed="0"/>
-    <w:lsdException w:name="Medium Grid 3 Accent 1" w:semiHidden="0" w:uiPriority="69" w:unhideWhenUsed="0"/>
-    <w:lsdException w:name="Dark List Accent 1" w:semiHidden="0" w:uiPriority="70" w:unhideWhenUsed="0"/>
-    <w:lsdException w:name="Colorful Shading Accent 1" w:semiHidden="0" w:uiPriority="71" w:unhideWhenUsed="0"/>
-    <w:lsdException w:name="Colorful List Accent 1" w:semiHidden="0" w:uiPriority="72" w:unhideWhenUsed="0"/>
-    <w:lsdException w:name="Colorful Grid Accent 1" w:semiHidden="0" w:uiPriority="73" w:unhideWhenUsed="0"/>
-    <w:lsdException w:name="Light Shading Accent 2" w:semiHidden="0" w:uiPriority="60" w:unhideWhenUsed="0"/>
-    <w:lsdException w:name="Light List Accent 2" w:semiHidden="0" w:uiPriority="61" w:unhideWhenUsed="0"/>
-    <w:lsdException w:name="Light Grid Accent 2" w:semiHidden="0" w:uiPriority="62" w:unhideWhenUsed="0"/>
-    <w:lsdException w:name="Medium Shading 1 Accent 2" w:semiHidden="0" w:uiPriority="63" w:unhideWhenUsed="0"/>
-    <w:lsdException w:name="Medium Shading 2 Accent 2" w:semiHidden="0" w:uiPriority="64" w:unhideWhenUsed="0"/>
-    <w:lsdException w:name="Medium List 1 Accent 2" w:semiHidden="0" w:uiPriority="65" w:unhideWhenUsed="0"/>
-    <w:lsdException w:name="Medium List 2 Accent 2" w:semiHidden="0" w:uiPriority="66" w:unhideWhenUsed="0"/>
-    <w:lsdException w:name="Medium Grid 1 Accent 2" w:semiHidden="0" w:uiPriority="67" w:unhideWhenUsed="0"/>
-    <w:lsdException w:name="Medium Grid 2 Accent 2" w:semiHidden="0" w:uiPriority="68" w:unhideWhenUsed="0"/>
-    <w:lsdException w:name="Medium Grid 3 Accent 2" w:semiHidden="0" w:uiPriority="69" w:unhideWhenUsed="0"/>
-    <w:lsdException w:name="Dark List Accent 2" w:semiHidden="0" w:uiPriority="70" w:unhideWhenUsed="0"/>
-    <w:lsdException w:name="Colorful Shading Accent 2" w:semiHidden="0" w:uiPriority="71" w:unhideWhenUsed="0"/>
-    <w:lsdException w:name="Colorful List Accent 2" w:semiHidden="0" w:uiPriority="72" w:unhideWhenUsed="0"/>
-    <w:lsdException w:name="Colorful Grid Accent 2" w:semiHidden="0" w:uiPriority="73" w:unhideWhenUsed="0"/>
-    <w:lsdException w:name="Light Shading Accent 3" w:semiHidden="0" w:uiPriority="60" w:unhideWhenUsed="0"/>
-    <w:lsdException w:name="Light List Accent 3" w:semiHidden="0" w:uiPriority="61" w:unhideWhenUsed="0"/>
-    <w:lsdException w:name="Light Grid Accent 3" w:semiHidden="0" w:uiPriority="62" w:unhideWhenUsed="0"/>
-    <w:lsdException w:name="Medium Shading 1 Accent 3" w:semiHidden="0" w:uiPriority="63" w:unhideWhenUsed="0"/>
-    <w:lsdException w:name="Medium Shading 2 Accent 3" w:semiHidden="0" w:uiPriority="64" w:unhideWhenUsed="0"/>
-    <w:lsdException w:name="Medium List 1 Accent 3" w:semiHidden="0" w:uiPriority="65" w:unhideWhenUsed="0"/>
-    <w:lsdException w:name="Medium List 2 Accent 3" w:semiHidden="0" w:uiPriority="66" w:unhideWhenUsed="0"/>
-    <w:lsdException w:name="Medium Grid 1 Accent 3" w:semiHidden="0" w:uiPriority="67" w:unhideWhenUsed="0"/>
-    <w:lsdException w:name="Medium Grid 2 Accent 3" w:semiHidden="0" w:uiPriority="68" w:unhideWhenUsed="0"/>
-    <w:lsdException w:name="Medium Grid 3 Accent 3" w:semiHidden="0" w:uiPriority="69" w:unhideWhenUsed="0"/>
-    <w:lsdException w:name="Dark List Accent 3" w:semiHidden="0" w:uiPriority="70" w:unhideWhenUsed="0"/>
-    <w:lsdException w:name="Colorful Shading Accent 3" w:semiHidden="0" w:uiPriority="71" w:unhideWhenUsed="0"/>
-    <w:lsdException w:name="Colorful List Accent 3" w:semiHidden="0" w:uiPriority="72" w:unhideWhenUsed="0"/>
-    <w:lsdException w:name="Colorful Grid Accent 3" w:semiHidden="0" w:uiPriority="73" w:unhideWhenUsed="0"/>
-    <w:lsdException w:name="Light Shading Accent 4" w:semiHidden="0" w:uiPriority="60" w:unhideWhenUsed="0"/>
-    <w:lsdException w:name="Light List Accent 4" w:semiHidden="0" w:uiPriority="61" w:unhideWhenUsed="0"/>
-    <w:lsdException w:name="Light Grid Accent 4" w:semiHidden="0" w:uiPriority="62" w:unhideWhenUsed="0"/>
-    <w:lsdException w:name="Medium Shading 1 Accent 4" w:semiHidden="0" w:uiPriority="63" w:unhideWhenUsed="0"/>
-    <w:lsdException w:name="Medium Shading 2 Accent 4" w:semiHidden="0" w:uiPriority="64" w:unhideWhenUsed="0"/>
-    <w:lsdException w:name="Medium List 1 Accent 4" w:semiHidden="0" w:uiPriority="65" w:unhideWhenUsed="0"/>
-    <w:lsdException w:name="Medium List 2 Accent 4" w:semiHidden="0" w:uiPriority="66" w:unhideWhenUsed="0"/>
-    <w:lsdException w:name="Medium Grid 1 Accent 4" w:semiHidden="0" w:uiPriority="67" w:unhideWhenUsed="0"/>
-    <w:lsdException w:name="Medium Grid 2 Accent 4" w:semiHidden="0" w:uiPriority="68" w:unhideWhenUsed="0"/>
-    <w:lsdException w:name="Medium Grid 3 Accent 4" w:semiHidden="0" w:uiPriority="69" w:unhideWhenUsed="0"/>
-    <w:lsdException w:name="Dark List Accent 4" w:semiHidden="0" w:uiPriority="70" w:unhideWhenUsed="0"/>
-    <w:lsdException w:name="Colorful Shading Accent 4" w:semiHidden="0" w:uiPriority="71" w:unhideWhenUsed="0"/>
-    <w:lsdException w:name="Colorful List Accent 4" w:semiHidden="0" w:uiPriority="72" w:unhideWhenUsed="0"/>
-    <w:lsdException w:name="Colorful Grid Accent 4" w:semiHidden="0" w:uiPriority="73" w:unhideWhenUsed="0"/>
-    <w:lsdException w:name="Light Shading Accent 5" w:semiHidden="0" w:uiPriority="60" w:unhideWhenUsed="0"/>
-    <w:lsdException w:name="Light List Accent 5" w:semiHidden="0" w:uiPriority="61" w:unhideWhenUsed="0"/>
-    <w:lsdException w:name="Light Grid Accent 5" w:semiHidden="0" w:uiPriority="62" w:unhideWhenUsed="0"/>
-    <w:lsdException w:name="Medium Shading 1 Accent 5" w:semiHidden="0" w:uiPriority="63" w:unhideWhenUsed="0"/>
-    <w:lsdException w:name="Medium Shading 2 Accent 5" w:semiHidden="0" w:uiPriority="64" w:unhideWhenUsed="0"/>
-    <w:lsdException w:name="Medium List 1 Accent 5" w:semiHidden="0" w:uiPriority="65" w:unhideWhenUsed="0"/>
-    <w:lsdException w:name="Medium List 2 Accent 5" w:semiHidden="0" w:uiPriority="66" w:unhideWhenUsed="0"/>
-    <w:lsdException w:name="Medium Grid 1 Accent 5" w:semiHidden="0" w:uiPriority="67" w:unhideWhenUsed="0"/>
-    <w:lsdException w:name="Medium Grid 2 Accent 5" w:semiHidden="0" w:uiPriority="68" w:unhideWhenUsed="0"/>
-    <w:lsdException w:name="Medium Grid 3 Accent 5" w:semiHidden="0" w:uiPriority="69" w:unhideWhenUsed="0"/>
-    <w:lsdException w:name="Dark List Accent 5" w:semiHidden="0" w:uiPriority="70" w:unhideWhenUsed="0"/>
-    <w:lsdException w:name="Colorful Shading Accent 5" w:semiHidden="0" w:uiPriority="71" w:unhideWhenUsed="0"/>
-    <w:lsdException w:name="Colorful List Accent 5" w:semiHidden="0" w:uiPriority="72" w:unhideWhenUsed="0"/>
-    <w:lsdException w:name="Colorful Grid Accent 5" w:semiHidden="0" w:uiPriority="73" w:unhideWhenUsed="0"/>
-    <w:lsdException w:name="Light Shading Accent 6" w:semiHidden="0" w:uiPriority="60" w:unhideWhenUsed="0"/>
-    <w:lsdException w:name="Light List Accent 6" w:semiHidden="0" w:uiPriority="61" w:unhideWhenUsed="0"/>
-    <w:lsdException w:name="Light Grid Accent 6" w:semiHidden="0" w:uiPriority="62" w:unhideWhenUsed="0"/>
-    <w:lsdException w:name="Medium Shading 1 Accent 6" w:semiHidden="0" w:uiPriority="63" w:unhideWhenUsed="0"/>
-    <w:lsdException w:name="Medium Shading 2 Accent 6" w:semiHidden="0" w:uiPriority="64" w:unhideWhenUsed="0"/>
-    <w:lsdException w:name="Medium List 1 Accent 6" w:semiHidden="0" w:uiPriority="65" w:unhideWhenUsed="0"/>
-    <w:lsdException w:name="Medium List 2 Accent 6" w:semiHidden="0" w:uiPriority="66" w:unhideWhenUsed="0"/>
-    <w:lsdException w:name="Medium Grid 1 Accent 6" w:semiHidden="0" w:uiPriority="67" w:unhideWhenUsed="0"/>
-    <w:lsdException w:name="Medium Grid 2 Accent 6" w:semiHidden="0" w:uiPriority="68" w:unhideWhenUsed="0"/>
-    <w:lsdException w:name="Medium Grid 3 Accent 6" w:semiHidden="0" w:uiPriority="69" w:unhideWhenUsed="0"/>
-    <w:lsdException w:name="Dark List Accent 6" w:semiHidden="0" w:uiPriority="70" w:unhideWhenUsed="0"/>
-    <w:lsdException w:name="Colorful Shading Accent 6" w:semiHidden="0" w:uiPriority="71" w:unhideWhenUsed="0"/>
-    <w:lsdException w:name="Colorful List Accent 6" w:semiHidden="0" w:uiPriority="72" w:unhideWhenUsed="0"/>
-    <w:lsdException w:name="Colorful Grid Accent 6" w:semiHidden="0" w:uiPriority="73" w:unhideWhenUsed="0"/>
-    <w:lsdException w:name="Subtle Emphasis" w:semiHidden="0" w:uiPriority="19" w:unhideWhenUsed="0" w:qFormat="1"/>
-    <w:lsdException w:name="Intense Emphasis" w:semiHidden="0" w:uiPriority="21" w:unhideWhenUsed="0" w:qFormat="1"/>
-    <w:lsdException w:name="Subtle Reference" w:semiHidden="0" w:uiPriority="31" w:unhideWhenUsed="0" w:qFormat="1"/>
-    <w:lsdException w:name="Intense Reference" w:semiHidden="0" w:uiPriority="32" w:unhideWhenUsed="0" w:qFormat="1"/>
-    <w:lsdException w:name="Book Title" w:semiHidden="0" w:uiPriority="33" w:unhideWhenUsed="0" w:qFormat="1"/>
-    <w:lsdException w:name="Bibliography" w:uiPriority="37"/>
-    <w:lsdException w:name="TOC Heading" w:uiPriority="39" w:qFormat="1"/>
+  <w:latentStyles w:defLockedState="0" w:defUIPriority="99" w:defSemiHidden="0" w:defUnhideWhenUsed="0" w:defQFormat="0" w:count="371">
+    <w:lsdException w:name="Normal" w:uiPriority="0" w:qFormat="1"/>
+    <w:lsdException w:name="heading 1" w:uiPriority="9" w:qFormat="1"/>
+    <w:lsdException w:name="heading 2" w:semiHidden="1" w:uiPriority="9" w:unhideWhenUsed="1" w:qFormat="1"/>
+    <w:lsdException w:name="heading 3" w:semiHidden="1" w:uiPriority="9" w:unhideWhenUsed="1" w:qFormat="1"/>
+    <w:lsdException w:name="heading 4" w:semiHidden="1" w:uiPriority="9" w:unhideWhenUsed="1" w:qFormat="1"/>
+    <w:lsdException w:name="heading 5" w:semiHidden="1" w:uiPriority="9" w:unhideWhenUsed="1" w:qFormat="1"/>
+    <w:lsdException w:name="heading 6" w:semiHidden="1" w:uiPriority="9" w:unhideWhenUsed="1" w:qFormat="1"/>
+    <w:lsdException w:name="heading 7" w:semiHidden="1" w:uiPriority="9" w:unhideWhenUsed="1" w:qFormat="1"/>
+    <w:lsdException w:name="heading 8" w:semiHidden="1" w:uiPriority="9" w:unhideWhenUsed="1" w:qFormat="1"/>
+    <w:lsdException w:name="heading 9" w:semiHidden="1" w:uiPriority="9" w:unhideWhenUsed="1" w:qFormat="1"/>
+    <w:lsdException w:name="index 1" w:semiHidden="1" w:unhideWhenUsed="1"/>
+    <w:lsdException w:name="index 2" w:semiHidden="1" w:unhideWhenUsed="1"/>
+    <w:lsdException w:name="index 3" w:semiHidden="1" w:unhideWhenUsed="1"/>
+    <w:lsdException w:name="index 4" w:semiHidden="1" w:unhideWhenUsed="1"/>
+    <w:lsdException w:name="index 5" w:semiHidden="1" w:unhideWhenUsed="1"/>
+    <w:lsdException w:name="index 6" w:semiHidden="1" w:unhideWhenUsed="1"/>
+    <w:lsdException w:name="index 7" w:semiHidden="1" w:unhideWhenUsed="1"/>
+    <w:lsdException w:name="index 8" w:semiHidden="1" w:unhideWhenUsed="1"/>
+    <w:lsdException w:name="index 9" w:semiHidden="1" w:unhideWhenUsed="1"/>
+    <w:lsdException w:name="toc 1" w:semiHidden="1" w:uiPriority="39" w:unhideWhenUsed="1"/>
+    <w:lsdException w:name="toc 2" w:semiHidden="1" w:uiPriority="39" w:unhideWhenUsed="1"/>
+    <w:lsdException w:name="toc 3" w:semiHidden="1" w:uiPriority="39" w:unhideWhenUsed="1"/>
+    <w:lsdException w:name="toc 4" w:semiHidden="1" w:uiPriority="39" w:unhideWhenUsed="1"/>
+    <w:lsdException w:name="toc 5" w:semiHidden="1" w:uiPriority="39" w:unhideWhenUsed="1"/>
+    <w:lsdException w:name="toc 6" w:semiHidden="1" w:uiPriority="39" w:unhideWhenUsed="1"/>
+    <w:lsdException w:name="toc 7" w:semiHidden="1" w:uiPriority="39" w:unhideWhenUsed="1"/>
+    <w:lsdException w:name="toc 8" w:semiHidden="1" w:uiPriority="39" w:unhideWhenUsed="1"/>
+    <w:lsdException w:name="toc 9" w:semiHidden="1" w:uiPriority="39" w:unhideWhenUsed="1"/>
+    <w:lsdException w:name="Normal Indent" w:semiHidden="1" w:unhideWhenUsed="1"/>
+    <w:lsdException w:name="footnote text" w:semiHidden="1" w:unhideWhenUsed="1"/>
+    <w:lsdException w:name="annotation text" w:semiHidden="1" w:unhideWhenUsed="1"/>
+    <w:lsdException w:name="header" w:semiHidden="1" w:unhideWhenUsed="1"/>
+    <w:lsdException w:name="footer" w:semiHidden="1" w:unhideWhenUsed="1"/>
+    <w:lsdException w:name="index heading" w:semiHidden="1" w:unhideWhenUsed="1"/>
+    <w:lsdException w:name="caption" w:semiHidden="1" w:uiPriority="35" w:unhideWhenUsed="1" w:qFormat="1"/>
+    <w:lsdException w:name="table of figures" w:semiHidden="1" w:unhideWhenUsed="1"/>
+    <w:lsdException w:name="envelope address" w:semiHidden="1" w:unhideWhenUsed="1"/>
+    <w:lsdException w:name="envelope return" w:semiHidden="1" w:unhideWhenUsed="1"/>
+    <w:lsdException w:name="footnote reference" w:semiHidden="1" w:unhideWhenUsed="1"/>
+    <w:lsdException w:name="annotation reference" w:semiHidden="1" w:unhideWhenUsed="1"/>
+    <w:lsdException w:name="line number" w:semiHidden="1" w:unhideWhenUsed="1"/>
+    <w:lsdException w:name="page number" w:semiHidden="1" w:unhideWhenUsed="1"/>
+    <w:lsdException w:name="endnote reference" w:semiHidden="1" w:unhideWhenUsed="1"/>
+    <w:lsdException w:name="endnote text" w:semiHidden="1" w:unhideWhenUsed="1"/>
+    <w:lsdException w:name="table of authorities" w:semiHidden="1" w:unhideWhenUsed="1"/>
+    <w:lsdException w:name="macro" w:semiHidden="1" w:unhideWhenUsed="1"/>
+    <w:lsdException w:name="toa heading" w:semiHidden="1" w:unhideWhenUsed="1"/>
+    <w:lsdException w:name="List" w:semiHidden="1" w:unhideWhenUsed="1"/>
+    <w:lsdException w:name="List Bullet" w:semiHidden="1" w:unhideWhenUsed="1"/>
+    <w:lsdException w:name="List Number" w:semiHidden="1" w:unhideWhenUsed="1"/>
+    <w:lsdException w:name="List 2" w:semiHidden="1" w:unhideWhenUsed="1"/>
+    <w:lsdException w:name="List 3" w:semiHidden="1" w:unhideWhenUsed="1"/>
+    <w:lsdException w:name="List 4" w:semiHidden="1" w:unhideWhenUsed="1"/>
+    <w:lsdException w:name="List 5" w:semiHidden="1" w:unhideWhenUsed="1"/>
+    <w:lsdException w:name="List Bullet 2" w:semiHidden="1" w:unhideWhenUsed="1"/>
+    <w:lsdException w:name="List Bullet 3" w:semiHidden="1" w:unhideWhenUsed="1"/>
+    <w:lsdException w:name="List Bullet 4" w:semiHidden="1" w:unhideWhenUsed="1"/>
+    <w:lsdException w:name="List Bullet 5" w:semiHidden="1" w:unhideWhenUsed="1"/>
+    <w:lsdException w:name="List Number 2" w:semiHidden="1" w:unhideWhenUsed="1"/>
+    <w:lsdException w:name="List Number 3" w:semiHidden="1" w:unhideWhenUsed="1"/>
+    <w:lsdException w:name="List Number 4" w:semiHidden="1" w:unhideWhenUsed="1"/>
+    <w:lsdException w:name="List Number 5" w:semiHidden="1" w:unhideWhenUsed="1"/>
+    <w:lsdException w:name="Title" w:uiPriority="10" w:qFormat="1"/>
+    <w:lsdException w:name="Closing" w:semiHidden="1" w:unhideWhenUsed="1"/>
+    <w:lsdException w:name="Signature" w:semiHidden="1" w:unhideWhenUsed="1"/>
+    <w:lsdException w:name="Default Paragraph Font" w:semiHidden="1" w:uiPriority="1" w:unhideWhenUsed="1"/>
+    <w:lsdException w:name="Body Text" w:semiHidden="1" w:unhideWhenUsed="1"/>
+    <w:lsdException w:name="Body Text Indent" w:semiHidden="1" w:unhideWhenUsed="1"/>
+    <w:lsdException w:name="List Continue" w:semiHidden="1" w:unhideWhenUsed="1"/>
+    <w:lsdException w:name="List Continue 2" w:semiHidden="1" w:unhideWhenUsed="1"/>
+    <w:lsdException w:name="List Continue 3" w:semiHidden="1" w:unhideWhenUsed="1"/>
+    <w:lsdException w:name="List Continue 4" w:semiHidden="1" w:unhideWhenUsed="1"/>
+    <w:lsdException w:name="List Continue 5" w:semiHidden="1" w:unhideWhenUsed="1"/>
+    <w:lsdException w:name="Message Header" w:semiHidden="1" w:unhideWhenUsed="1"/>
+    <w:lsdException w:name="Subtitle" w:uiPriority="11" w:qFormat="1"/>
+    <w:lsdException w:name="Salutation" w:semiHidden="1" w:unhideWhenUsed="1"/>
+    <w:lsdException w:name="Date" w:semiHidden="1" w:unhideWhenUsed="1"/>
+    <w:lsdException w:name="Body Text First Indent" w:semiHidden="1" w:unhideWhenUsed="1"/>
+    <w:lsdException w:name="Body Text First Indent 2" w:semiHidden="1" w:unhideWhenUsed="1"/>
+    <w:lsdException w:name="Note Heading" w:semiHidden="1" w:unhideWhenUsed="1"/>
+    <w:lsdException w:name="Body Text 2" w:semiHidden="1" w:unhideWhenUsed="1"/>
+    <w:lsdException w:name="Body Text 3" w:semiHidden="1" w:unhideWhenUsed="1"/>
+    <w:lsdException w:name="Body Text Indent 2" w:semiHidden="1" w:unhideWhenUsed="1"/>
+    <w:lsdException w:name="Body Text Indent 3" w:semiHidden="1" w:unhideWhenUsed="1"/>
+    <w:lsdException w:name="Block Text" w:semiHidden="1" w:unhideWhenUsed="1"/>
+    <w:lsdException w:name="Hyperlink" w:semiHidden="1" w:unhideWhenUsed="1"/>
+    <w:lsdException w:name="FollowedHyperlink" w:semiHidden="1" w:unhideWhenUsed="1"/>
+    <w:lsdException w:name="Strong" w:uiPriority="22" w:qFormat="1"/>
+    <w:lsdException w:name="Emphasis" w:uiPriority="20" w:qFormat="1"/>
+    <w:lsdException w:name="Document Map" w:semiHidden="1" w:unhideWhenUsed="1"/>
+    <w:lsdException w:name="Plain Text" w:semiHidden="1" w:unhideWhenUsed="1"/>
+    <w:lsdException w:name="E-mail Signature" w:semiHidden="1" w:unhideWhenUsed="1"/>
+    <w:lsdException w:name="HTML Top of Form" w:semiHidden="1" w:unhideWhenUsed="1"/>
+    <w:lsdException w:name="HTML Bottom of Form" w:semiHidden="1" w:unhideWhenUsed="1"/>
+    <w:lsdException w:name="Normal (Web)" w:semiHidden="1" w:unhideWhenUsed="1"/>
+    <w:lsdException w:name="HTML Acronym" w:semiHidden="1" w:unhideWhenUsed="1"/>
+    <w:lsdException w:name="HTML Address" w:semiHidden="1" w:unhideWhenUsed="1"/>
+    <w:lsdException w:name="HTML Cite" w:semiHidden="1" w:unhideWhenUsed="1"/>
+    <w:lsdException w:name="HTML Code" w:semiHidden="1" w:unhideWhenUsed="1"/>
+    <w:lsdException w:name="HTML Definition" w:semiHidden="1" w:unhideWhenUsed="1"/>
+    <w:lsdException w:name="HTML Keyboard" w:semiHidden="1" w:unhideWhenUsed="1"/>
+    <w:lsdException w:name="HTML Preformatted" w:semiHidden="1" w:unhideWhenUsed="1"/>
+    <w:lsdException w:name="HTML Sample" w:semiHidden="1" w:unhideWhenUsed="1"/>
+    <w:lsdException w:name="HTML Typewriter" w:semiHidden="1" w:unhideWhenUsed="1"/>
+    <w:lsdException w:name="HTML Variable" w:semiHidden="1" w:unhideWhenUsed="1"/>
+    <w:lsdException w:name="Normal Table" w:semiHidden="1" w:unhideWhenUsed="1"/>
+    <w:lsdException w:name="annotation subject" w:semiHidden="1" w:unhideWhenUsed="1"/>
+    <w:lsdException w:name="No List" w:semiHidden="1" w:unhideWhenUsed="1"/>
+    <w:lsdException w:name="Outline List 1" w:semiHidden="1" w:unhideWhenUsed="1"/>
+    <w:lsdException w:name="Outline List 2" w:semiHidden="1" w:unhideWhenUsed="1"/>
+    <w:lsdException w:name="Outline List 3" w:semiHidden="1" w:unhideWhenUsed="1"/>
+    <w:lsdException w:name="Table Simple 1" w:semiHidden="1" w:unhideWhenUsed="1"/>
+    <w:lsdException w:name="Table Simple 2" w:semiHidden="1" w:unhideWhenUsed="1"/>
+    <w:lsdException w:name="Table Simple 3" w:semiHidden="1" w:unhideWhenUsed="1"/>
+    <w:lsdException w:name="Table Classic 1" w:semiHidden="1" w:unhideWhenUsed="1"/>
+    <w:lsdException w:name="Table Classic 2" w:semiHidden="1" w:unhideWhenUsed="1"/>
+    <w:lsdException w:name="Table Classic 3" w:semiHidden="1" w:unhideWhenUsed="1"/>
+    <w:lsdException w:name="Table Classic 4" w:semiHidden="1" w:unhideWhenUsed="1"/>
+    <w:lsdException w:name="Table Colorful 1" w:semiHidden="1" w:unhideWhenUsed="1"/>
+    <w:lsdException w:name="Table Colorful 2" w:semiHidden="1" w:unhideWhenUsed="1"/>
+    <w:lsdException w:name="Table Colorful 3" w:semiHidden="1" w:unhideWhenUsed="1"/>
+    <w:lsdException w:name="Table Columns 1" w:semiHidden="1" w:unhideWhenUsed="1"/>
+    <w:lsdException w:name="Table Columns 2" w:semiHidden="1" w:unhideWhenUsed="1"/>
+    <w:lsdException w:name="Table Columns 3" w:semiHidden="1" w:unhideWhenUsed="1"/>
+    <w:lsdException w:name="Table Columns 4" w:semiHidden="1" w:unhideWhenUsed="1"/>
+    <w:lsdException w:name="Table Columns 5" w:semiHidden="1" w:unhideWhenUsed="1"/>
+    <w:lsdException w:name="Table Grid 1" w:semiHidden="1" w:unhideWhenUsed="1"/>
+    <w:lsdException w:name="Table Grid 2" w:semiHidden="1" w:unhideWhenUsed="1"/>
+    <w:lsdException w:name="Table Grid 3" w:semiHidden="1" w:unhideWhenUsed="1"/>
+    <w:lsdException w:name="Table Grid 4" w:semiHidden="1" w:unhideWhenUsed="1"/>
+    <w:lsdException w:name="Table Grid 5" w:semiHidden="1" w:unhideWhenUsed="1"/>
+    <w:lsdException w:name="Table Grid 6" w:semiHidden="1" w:unhideWhenUsed="1"/>
+    <w:lsdException w:name="Table Grid 7" w:semiHidden="1" w:unhideWhenUsed="1"/>
+    <w:lsdException w:name="Table Grid 8" w:semiHidden="1" w:unhideWhenUsed="1"/>
+    <w:lsdException w:name="Table List 1" w:semiHidden="1" w:unhideWhenUsed="1"/>
+    <w:lsdException w:name="Table List 2" w:semiHidden="1" w:unhideWhenUsed="1"/>
+    <w:lsdException w:name="Table List 3" w:semiHidden="1" w:unhideWhenUsed="1"/>
+    <w:lsdException w:name="Table List 4" w:semiHidden="1" w:unhideWhenUsed="1"/>
+    <w:lsdException w:name="Table List 5" w:semiHidden="1" w:unhideWhenUsed="1"/>
+    <w:lsdException w:name="Table List 6" w:semiHidden="1" w:unhideWhenUsed="1"/>
+    <w:lsdException w:name="Table List 7" w:semiHidden="1" w:unhideWhenUsed="1"/>
+    <w:lsdException w:name="Table List 8" w:semiHidden="1" w:unhideWhenUsed="1"/>
+    <w:lsdException w:name="Table 3D effects 1" w:semiHidden="1" w:unhideWhenUsed="1"/>
+    <w:lsdException w:name="Table 3D effects 2" w:semiHidden="1" w:unhideWhenUsed="1"/>
+    <w:lsdException w:name="Table 3D effects 3" w:semiHidden="1" w:unhideWhenUsed="1"/>
+    <w:lsdException w:name="Table Contemporary" w:semiHidden="1" w:unhideWhenUsed="1"/>
+    <w:lsdException w:name="Table Elegant" w:semiHidden="1" w:unhideWhenUsed="1"/>
+    <w:lsdException w:name="Table Professional" w:semiHidden="1" w:unhideWhenUsed="1"/>
+    <w:lsdException w:name="Table Subtle 1" w:semiHidden="1" w:unhideWhenUsed="1"/>
+    <w:lsdException w:name="Table Subtle 2" w:semiHidden="1" w:unhideWhenUsed="1"/>
+    <w:lsdException w:name="Table Web 1" w:semiHidden="1" w:unhideWhenUsed="1"/>
+    <w:lsdException w:name="Table Web 2" w:semiHidden="1" w:unhideWhenUsed="1"/>
+    <w:lsdException w:name="Table Web 3" w:semiHidden="1" w:unhideWhenUsed="1"/>
+    <w:lsdException w:name="Balloon Text" w:semiHidden="1" w:unhideWhenUsed="1"/>
+    <w:lsdException w:name="Table Grid" w:uiPriority="59"/>
+    <w:lsdException w:name="Table Theme" w:semiHidden="1" w:unhideWhenUsed="1"/>
+    <w:lsdException w:name="Placeholder Text" w:semiHidden="1"/>
+    <w:lsdException w:name="No Spacing" w:uiPriority="1" w:qFormat="1"/>
+    <w:lsdException w:name="Light Shading" w:uiPriority="60"/>
+    <w:lsdException w:name="Light List" w:uiPriority="61"/>
+    <w:lsdException w:name="Light Grid" w:uiPriority="62"/>
+    <w:lsdException w:name="Medium Shading 1" w:uiPriority="63"/>
+    <w:lsdException w:name="Medium Shading 2" w:uiPriority="64"/>
+    <w:lsdException w:name="Medium List 1" w:uiPriority="65"/>
+    <w:lsdException w:name="Medium List 2" w:uiPriority="66"/>
+    <w:lsdException w:name="Medium Grid 1" w:uiPriority="67"/>
+    <w:lsdException w:name="Medium Grid 2" w:uiPriority="68"/>
+    <w:lsdException w:name="Medium Grid 3" w:uiPriority="69"/>
+    <w:lsdException w:name="Dark List" w:uiPriority="70"/>
+    <w:lsdException w:name="Colorful Shading" w:uiPriority="71"/>
+    <w:lsdException w:name="Colorful List" w:uiPriority="72"/>
+    <w:lsdException w:name="Colorful Grid" w:uiPriority="73"/>
+    <w:lsdException w:name="Light Shading Accent 1" w:uiPriority="60"/>
+    <w:lsdException w:name="Light List Accent 1" w:uiPriority="61"/>
+    <w:lsdException w:name="Light Grid Accent 1" w:uiPriority="62"/>
+    <w:lsdException w:name="Medium Shading 1 Accent 1" w:uiPriority="63"/>
+    <w:lsdException w:name="Medium Shading 2 Accent 1" w:uiPriority="64"/>
+    <w:lsdException w:name="Medium List 1 Accent 1" w:uiPriority="65"/>
+    <w:lsdException w:name="Revision" w:semiHidden="1"/>
+    <w:lsdException w:name="List Paragraph" w:uiPriority="34" w:qFormat="1"/>
+    <w:lsdException w:name="Quote" w:uiPriority="29" w:qFormat="1"/>
+    <w:lsdException w:name="Intense Quote" w:uiPriority="30" w:qFormat="1"/>
+    <w:lsdException w:name="Medium List 2 Accent 1" w:uiPriority="66"/>
+    <w:lsdException w:name="Medium Grid 1 Accent 1" w:uiPriority="67"/>
+    <w:lsdException w:name="Medium Grid 2 Accent 1" w:uiPriority="68"/>
+    <w:lsdException w:name="Medium Grid 3 Accent 1" w:uiPriority="69"/>
+    <w:lsdException w:name="Dark List Accent 1" w:uiPriority="70"/>
+    <w:lsdException w:name="Colorful Shading Accent 1" w:uiPriority="71"/>
+    <w:lsdException w:name="Colorful List Accent 1" w:uiPriority="72"/>
+    <w:lsdException w:name="Colorful Grid Accent 1" w:uiPriority="73"/>
+    <w:lsdException w:name="Light Shading Accent 2" w:uiPriority="60"/>
+    <w:lsdException w:name="Light List Accent 2" w:uiPriority="61"/>
+    <w:lsdException w:name="Light Grid Accent 2" w:uiPriority="62"/>
+    <w:lsdException w:name="Medium Shading 1 Accent 2" w:uiPriority="63"/>
+    <w:lsdException w:name="Medium Shading 2 Accent 2" w:uiPriority="64"/>
+    <w:lsdException w:name="Medium List 1 Accent 2" w:uiPriority="65"/>
+    <w:lsdException w:name="Medium List 2 Accent 2" w:uiPriority="66"/>
+    <w:lsdException w:name="Medium Grid 1 Accent 2" w:uiPriority="67"/>
+    <w:lsdException w:name="Medium Grid 2 Accent 2" w:uiPriority="68"/>
+    <w:lsdException w:name="Medium Grid 3 Accent 2" w:uiPriority="69"/>
+    <w:lsdException w:name="Dark List Accent 2" w:uiPriority="70"/>
+    <w:lsdException w:name="Colorful Shading Accent 2" w:uiPriority="71"/>
+    <w:lsdException w:name="Colorful List Accent 2" w:uiPriority="72"/>
+    <w:lsdException w:name="Colorful Grid Accent 2" w:uiPriority="73"/>
+    <w:lsdException w:name="Light Shading Accent 3" w:uiPriority="60"/>
+    <w:lsdException w:name="Light List Accent 3" w:uiPriority="61"/>
+    <w:lsdException w:name="Light Grid Accent 3" w:uiPriority="62"/>
+    <w:lsdException w:name="Medium Shading 1 Accent 3" w:uiPriority="63"/>
+    <w:lsdException w:name="Medium Shading 2 Accent 3" w:uiPriority="64"/>
+    <w:lsdException w:name="Medium List 1 Accent 3" w:uiPriority="65"/>
+    <w:lsdException w:name="Medium List 2 Accent 3" w:uiPriority="66"/>
+    <w:lsdException w:name="Medium Grid 1 Accent 3" w:uiPriority="67"/>
+    <w:lsdException w:name="Medium Grid 2 Accent 3" w:uiPriority="68"/>
+    <w:lsdException w:name="Medium Grid 3 Accent 3" w:uiPriority="69"/>
+    <w:lsdException w:name="Dark List Accent 3" w:uiPriority="70"/>
+    <w:lsdException w:name="Colorful Shading Accent 3" w:uiPriority="71"/>
+    <w:lsdException w:name="Colorful List Accent 3" w:uiPriority="72"/>
+    <w:lsdException w:name="Colorful Grid Accent 3" w:uiPriority="73"/>
+    <w:lsdException w:name="Light Shading Accent 4" w:uiPriority="60"/>
+    <w:lsdException w:name="Light List Accent 4" w:uiPriority="61"/>
+    <w:lsdException w:name="Light Grid Accent 4" w:uiPriority="62"/>
+    <w:lsdException w:name="Medium Shading 1 Accent 4" w:uiPriority="63"/>
+    <w:lsdException w:name="Medium Shading 2 Accent 4" w:uiPriority="64"/>
+    <w:lsdException w:name="Medium List 1 Accent 4" w:uiPriority="65"/>
+    <w:lsdException w:name="Medium List 2 Accent 4" w:uiPriority="66"/>
+    <w:lsdException w:name="Medium Grid 1 Accent 4" w:uiPriority="67"/>
+    <w:lsdException w:name="Medium Grid 2 Accent 4" w:uiPriority="68"/>
+    <w:lsdException w:name="Medium Grid 3 Accent 4" w:uiPriority="69"/>
+    <w:lsdException w:name="Dark List Accent 4" w:uiPriority="70"/>
+    <w:lsdException w:name="Colorful Shading Accent 4" w:uiPriority="71"/>
+    <w:lsdException w:name="Colorful List Accent 4" w:uiPriority="72"/>
+    <w:lsdException w:name="Colorful Grid Accent 4" w:uiPriority="73"/>
+    <w:lsdException w:name="Light Shading Accent 5" w:uiPriority="60"/>
+    <w:lsdException w:name="Light List Accent 5" w:uiPriority="61"/>
+    <w:lsdException w:name="Light Grid Accent 5" w:uiPriority="62"/>
+    <w:lsdException w:name="Medium Shading 1 Accent 5" w:uiPriority="63"/>
+    <w:lsdException w:name="Medium Shading 2 Accent 5" w:uiPriority="64"/>
+    <w:lsdException w:name="Medium List 1 Accent 5" w:uiPriority="65"/>
+    <w:lsdException w:name="Medium List 2 Accent 5" w:uiPriority="66"/>
+    <w:lsdException w:name="Medium Grid 1 Accent 5" w:uiPriority="67"/>
+    <w:lsdException w:name="Medium Grid 2 Accent 5" w:uiPriority="68"/>
+    <w:lsdException w:name="Medium Grid 3 Accent 5" w:uiPriority="69"/>
+    <w:lsdException w:name="Dark List Accent 5" w:uiPriority="70"/>
+    <w:lsdException w:name="Colorful Shading Accent 5" w:uiPriority="71"/>
+    <w:lsdException w:name="Colorful List Accent 5" w:uiPriority="72"/>
+    <w:lsdException w:name="Colorful Grid Accent 5" w:uiPriority="73"/>
+    <w:lsdException w:name="Light Shading Accent 6" w:uiPriority="60"/>
+    <w:lsdException w:name="Light List Accent 6" w:uiPriority="61"/>
+    <w:lsdException w:name="Light Grid Accent 6" w:uiPriority="62"/>
+    <w:lsdException w:name="Medium Shading 1 Accent 6" w:uiPriority="63"/>
+    <w:lsdException w:name="Medium Shading 2 Accent 6" w:uiPriority="64"/>
+    <w:lsdException w:name="Medium List 1 Accent 6" w:uiPriority="65"/>
+    <w:lsdException w:name="Medium List 2 Accent 6" w:uiPriority="66"/>
+    <w:lsdException w:name="Medium Grid 1 Accent 6" w:uiPriority="67"/>
+    <w:lsdException w:name="Medium Grid 2 Accent 6" w:uiPriority="68"/>
+    <w:lsdException w:name="Medium Grid 3 Accent 6" w:uiPriority="69"/>
+    <w:lsdException w:name="Dark List Accent 6" w:uiPriority="70"/>
+    <w:lsdException w:name="Colorful Shading Accent 6" w:uiPriority="71"/>
+    <w:lsdException w:name="Colorful List Accent 6" w:uiPriority="72"/>
+    <w:lsdException w:name="Colorful Grid Accent 6" w:uiPriority="73"/>
+    <w:lsdException w:name="Subtle Emphasis" w:uiPriority="19" w:qFormat="1"/>
+    <w:lsdException w:name="Intense Emphasis" w:uiPriority="21" w:qFormat="1"/>
+    <w:lsdException w:name="Subtle Reference" w:uiPriority="31" w:qFormat="1"/>
+    <w:lsdException w:name="Intense Reference" w:uiPriority="32" w:qFormat="1"/>
+    <w:lsdException w:name="Book Title" w:uiPriority="33" w:qFormat="1"/>
+    <w:lsdException w:name="Bibliography" w:semiHidden="1" w:uiPriority="37" w:unhideWhenUsed="1"/>
+    <w:lsdException w:name="TOC Heading" w:semiHidden="1" w:uiPriority="39" w:unhideWhenUsed="1" w:qFormat="1"/>
+    <w:lsdException w:name="Plain Table 1" w:uiPriority="41"/>
+    <w:lsdException w:name="Plain Table 2" w:uiPriority="42"/>
+    <w:lsdException w:name="Plain Table 3" w:uiPriority="43"/>
+    <w:lsdException w:name="Plain Table 4" w:uiPriority="44"/>
+    <w:lsdException w:name="Plain Table 5" w:uiPriority="45"/>
+    <w:lsdException w:name="Grid Table Light" w:uiPriority="40"/>
+    <w:lsdException w:name="Grid Table 1 Light" w:uiPriority="46"/>
+    <w:lsdException w:name="Grid Table 2" w:uiPriority="47"/>
+    <w:lsdException w:name="Grid Table 3" w:uiPriority="48"/>
+    <w:lsdException w:name="Grid Table 4" w:uiPriority="49"/>
+    <w:lsdException w:name="Grid Table 5 Dark" w:uiPriority="50"/>
+    <w:lsdException w:name="Grid Table 6 Colorful" w:uiPriority="51"/>
+    <w:lsdException w:name="Grid Table 7 Colorful" w:uiPriority="52"/>
+    <w:lsdException w:name="Grid Table 1 Light Accent 1" w:uiPriority="46"/>
+    <w:lsdException w:name="Grid Table 2 Accent 1" w:uiPriority="47"/>
+    <w:lsdException w:name="Grid Table 3 Accent 1" w:uiPriority="48"/>
+    <w:lsdException w:name="Grid Table 4 Accent 1" w:uiPriority="49"/>
+    <w:lsdException w:name="Grid Table 5 Dark Accent 1" w:uiPriority="50"/>
+    <w:lsdException w:name="Grid Table 6 Colorful Accent 1" w:uiPriority="51"/>
+    <w:lsdException w:name="Grid Table 7 Colorful Accent 1" w:uiPriority="52"/>
+    <w:lsdException w:name="Grid Table 1 Light Accent 2" w:uiPriority="46"/>
+    <w:lsdException w:name="Grid Table 2 Accent 2" w:uiPriority="47"/>
+    <w:lsdException w:name="Grid Table 3 Accent 2" w:uiPriority="48"/>
+    <w:lsdException w:name="Grid Table 4 Accent 2" w:uiPriority="49"/>
+    <w:lsdException w:name="Grid Table 5 Dark Accent 2" w:uiPriority="50"/>
+    <w:lsdException w:name="Grid Table 6 Colorful Accent 2" w:uiPriority="51"/>
+    <w:lsdException w:name="Grid Table 7 Colorful Accent 2" w:uiPriority="52"/>
+    <w:lsdException w:name="Grid Table 1 Light Accent 3" w:uiPriority="46"/>
+    <w:lsdException w:name="Grid Table 2 Accent 3" w:uiPriority="47"/>
+    <w:lsdException w:name="Grid Table 3 Accent 3" w:uiPriority="48"/>
+    <w:lsdException w:name="Grid Table 4 Accent 3" w:uiPriority="49"/>
+    <w:lsdException w:name="Grid Table 5 Dark Accent 3" w:uiPriority="50"/>
+    <w:lsdException w:name="Grid Table 6 Colorful Accent 3" w:uiPriority="51"/>
+    <w:lsdException w:name="Grid Table 7 Colorful Accent 3" w:uiPriority="52"/>
+    <w:lsdException w:name="Grid Table 1 Light Accent 4" w:uiPriority="46"/>
+    <w:lsdException w:name="Grid Table 2 Accent 4" w:uiPriority="47"/>
+    <w:lsdException w:name="Grid Table 3 Accent 4" w:uiPriority="48"/>
+    <w:lsdException w:name="Grid Table 4 Accent 4" w:uiPriority="49"/>
+    <w:lsdException w:name="Grid Table 5 Dark Accent 4" w:uiPriority="50"/>
+    <w:lsdException w:name="Grid Table 6 Colorful Accent 4" w:uiPriority="51"/>
+    <w:lsdException w:name="Grid Table 7 Colorful Accent 4" w:uiPriority="52"/>
+    <w:lsdException w:name="Grid Table 1 Light Accent 5" w:uiPriority="46"/>
+    <w:lsdException w:name="Grid Table 2 Accent 5" w:uiPriority="47"/>
+    <w:lsdException w:name="Grid Table 3 Accent 5" w:uiPriority="48"/>
+    <w:lsdException w:name="Grid Table 4 Accent 5" w:uiPriority="49"/>
+    <w:lsdException w:name="Grid Table 5 Dark Accent 5" w:uiPriority="50"/>
+    <w:lsdException w:name="Grid Table 6 Colorful Accent 5" w:uiPriority="51"/>
+    <w:lsdException w:name="Grid Table 7 Colorful Accent 5" w:uiPriority="52"/>
+    <w:lsdException w:name="Grid Table 1 Light Accent 6" w:uiPriority="46"/>
+    <w:lsdException w:name="Grid Table 2 Accent 6" w:uiPriority="47"/>
+    <w:lsdException w:name="Grid Table 3 Accent 6" w:uiPriority="48"/>
+    <w:lsdException w:name="Grid Table 4 Accent 6" w:uiPriority="49"/>
+    <w:lsdException w:name="Grid Table 5 Dark Accent 6" w:uiPriority="50"/>
+    <w:lsdException w:name="Grid Table 6 Colorful Accent 6" w:uiPriority="51"/>
+    <w:lsdException w:name="Grid Table 7 Colorful Accent 6" w:uiPriority="52"/>
+    <w:lsdException w:name="List Table 1 Light" w:uiPriority="46"/>
+    <w:lsdException w:name="List Table 2" w:uiPriority="47"/>
+    <w:lsdException w:name="List Table 3" w:uiPriority="48"/>
+    <w:lsdException w:name="List Table 4" w:uiPriority="49"/>
+    <w:lsdException w:name="List Table 5 Dark" w:uiPriority="50"/>
+    <w:lsdException w:name="List Table 6 Colorful" w:uiPriority="51"/>
+    <w:lsdException w:name="List Table 7 Colorful" w:uiPriority="52"/>
+    <w:lsdException w:name="List Table 1 Light Accent 1" w:uiPriority="46"/>
+    <w:lsdException w:name="List Table 2 Accent 1" w:uiPriority="47"/>
+    <w:lsdException w:name="List Table 3 Accent 1" w:uiPriority="48"/>
+    <w:lsdException w:name="List Table 4 Accent 1" w:uiPriority="49"/>
+    <w:lsdException w:name="List Table 5 Dark Accent 1" w:uiPriority="50"/>
+    <w:lsdException w:name="List Table 6 Colorful Accent 1" w:uiPriority="51"/>
+    <w:lsdException w:name="List Table 7 Colorful Accent 1" w:uiPriority="52"/>
+    <w:lsdException w:name="List Table 1 Light Accent 2" w:uiPriority="46"/>
+    <w:lsdException w:name="List Table 2 Accent 2" w:uiPriority="47"/>
+    <w:lsdException w:name="List Table 3 Accent 2" w:uiPriority="48"/>
+    <w:lsdException w:name="List Table 4 Accent 2" w:uiPriority="49"/>
+    <w:lsdException w:name="List Table 5 Dark Accent 2" w:uiPriority="50"/>
+    <w:lsdException w:name="List Table 6 Colorful Accent 2" w:uiPriority="51"/>
+    <w:lsdException w:name="List Table 7 Colorful Accent 2" w:uiPriority="52"/>
+    <w:lsdException w:name="List Table 1 Light Accent 3" w:uiPriority="46"/>
+    <w:lsdException w:name="List Table 2 Accent 3" w:uiPriority="47"/>
+    <w:lsdException w:name="List Table 3 Accent 3" w:uiPriority="48"/>
+    <w:lsdException w:name="List Table 4 Accent 3" w:uiPriority="49"/>
+    <w:lsdException w:name="List Table 5 Dark Accent 3" w:uiPriority="50"/>
+    <w:lsdException w:name="List Table 6 Colorful Accent 3" w:uiPriority="51"/>
+    <w:lsdException w:name="List Table 7 Colorful Accent 3" w:uiPriority="52"/>
+    <w:lsdException w:name="List Table 1 Light Accent 4" w:uiPriority="46"/>
+    <w:lsdException w:name="List Table 2 Accent 4" w:uiPriority="47"/>
+    <w:lsdException w:name="List Table 3 Accent 4" w:uiPriority="48"/>
+    <w:lsdException w:name="List Table 4 Accent 4" w:uiPriority="49"/>
+    <w:lsdException w:name="List Table 5 Dark Accent 4" w:uiPriority="50"/>
+    <w:lsdException w:name="List Table 6 Colorful Accent 4" w:uiPriority="51"/>
+    <w:lsdException w:name="List Table 7 Colorful Accent 4" w:uiPriority="52"/>
+    <w:lsdException w:name="List Table 1 Light Accent 5" w:uiPriority="46"/>
+    <w:lsdException w:name="List Table 2 Accent 5" w:uiPriority="47"/>
+    <w:lsdException w:name="List Table 3 Accent 5" w:uiPriority="48"/>
+    <w:lsdException w:name="List Table 4 Accent 5" w:uiPriority="49"/>
+    <w:lsdException w:name="List Table 5 Dark Accent 5" w:uiPriority="50"/>
+    <w:lsdException w:name="List Table 6 Colorful Accent 5" w:uiPriority="51"/>
+    <w:lsdException w:name="List Table 7 Colorful Accent 5" w:uiPriority="52"/>
+    <w:lsdException w:name="List Table 1 Light Accent 6" w:uiPriority="46"/>
+    <w:lsdException w:name="List Table 2 Accent 6" w:uiPriority="47"/>
+    <w:lsdException w:name="List Table 3 Accent 6" w:uiPriority="48"/>
+    <w:lsdException w:name="List Table 4 Accent 6" w:uiPriority="49"/>
+    <w:lsdException w:name="List Table 5 Dark Accent 6" w:uiPriority="50"/>
+    <w:lsdException w:name="List Table 6 Colorful Accent 6" w:uiPriority="51"/>
+    <w:lsdException w:name="List Table 7 Colorful Accent 6" w:uiPriority="52"/>
   </w:latentStyles>
   <w:style w:type="paragraph" w:default="1" w:styleId="a">
     <w:name w:val="Normal"/>
@@ -3973,6 +5215,29 @@
       <w:bCs/>
       <w:color w:val="000000" w:themeColor="text1"/>
       <w:szCs w:val="26"/>
+    </w:rPr>
+  </w:style>
+  <w:style w:type="paragraph" w:styleId="3">
+    <w:name w:val="heading 3"/>
+    <w:basedOn w:val="a"/>
+    <w:next w:val="a"/>
+    <w:link w:val="30"/>
+    <w:uiPriority w:val="9"/>
+    <w:semiHidden/>
+    <w:unhideWhenUsed/>
+    <w:qFormat/>
+    <w:rsid w:val="0089457E"/>
+    <w:pPr>
+      <w:keepNext/>
+      <w:keepLines/>
+      <w:spacing w:before="40"/>
+      <w:outlineLvl w:val="2"/>
+    </w:pPr>
+    <w:rPr>
+      <w:rFonts w:asciiTheme="majorHAnsi" w:eastAsiaTheme="majorEastAsia" w:hAnsiTheme="majorHAnsi" w:cstheme="majorBidi"/>
+      <w:color w:val="243F60" w:themeColor="accent1" w:themeShade="7F"/>
+      <w:sz w:val="24"/>
+      <w:szCs w:val="24"/>
     </w:rPr>
   </w:style>
   <w:style w:type="character" w:default="1" w:styleId="a0">
@@ -4108,356 +5373,30 @@
       <w:contextualSpacing/>
     </w:pPr>
   </w:style>
-</w:styles>
-</file>
-
-<file path=word/stylesWithEffects.xml><?xml version="1.0" encoding="utf-8"?>
-<w:styles xmlns:wpc="http://schemas.microsoft.com/office/word/2010/wordprocessingCanvas" xmlns:mc="http://schemas.openxmlformats.org/markup-compatibility/2006" xmlns:o="urn:schemas-microsoft-com:office:office" xmlns:r="http://schemas.openxmlformats.org/officeDocument/2006/relationships" xmlns:m="http://schemas.openxmlformats.org/officeDocument/2006/math" xmlns:v="urn:schemas-microsoft-com:vml" xmlns:wp14="http://schemas.microsoft.com/office/word/2010/wordprocessingDrawing" xmlns:wp="http://schemas.openxmlformats.org/drawingml/2006/wordprocessingDrawing" xmlns:w10="urn:schemas-microsoft-com:office:word" xmlns:w="http://schemas.openxmlformats.org/wordprocessingml/2006/main" xmlns:w14="http://schemas.microsoft.com/office/word/2010/wordml" xmlns:wpg="http://schemas.microsoft.com/office/word/2010/wordprocessingGroup" xmlns:wpi="http://schemas.microsoft.com/office/word/2010/wordprocessingInk" xmlns:wne="http://schemas.microsoft.com/office/word/2006/wordml" xmlns:wps="http://schemas.microsoft.com/office/word/2010/wordprocessingShape" mc:Ignorable="w14 wp14">
-  <w:docDefaults>
-    <w:rPrDefault>
-      <w:rPr>
-        <w:rFonts w:asciiTheme="minorHAnsi" w:eastAsiaTheme="minorHAnsi" w:hAnsiTheme="minorHAnsi" w:cstheme="minorBidi"/>
-        <w:sz w:val="22"/>
-        <w:szCs w:val="22"/>
-        <w:lang w:val="ru-RU" w:eastAsia="en-US" w:bidi="ar-SA"/>
-      </w:rPr>
-    </w:rPrDefault>
-    <w:pPrDefault>
-      <w:pPr>
-        <w:spacing w:after="200" w:line="276" w:lineRule="auto"/>
-      </w:pPr>
-    </w:pPrDefault>
-  </w:docDefaults>
-  <w:latentStyles w:defLockedState="0" w:defUIPriority="99" w:defSemiHidden="1" w:defUnhideWhenUsed="1" w:defQFormat="0" w:count="267">
-    <w:lsdException w:name="Normal" w:semiHidden="0" w:uiPriority="0" w:unhideWhenUsed="0" w:qFormat="1"/>
-    <w:lsdException w:name="heading 1" w:semiHidden="0" w:uiPriority="9" w:unhideWhenUsed="0" w:qFormat="1"/>
-    <w:lsdException w:name="heading 2" w:uiPriority="9" w:qFormat="1"/>
-    <w:lsdException w:name="heading 3" w:uiPriority="9" w:qFormat="1"/>
-    <w:lsdException w:name="heading 4" w:uiPriority="9" w:qFormat="1"/>
-    <w:lsdException w:name="heading 5" w:uiPriority="9" w:qFormat="1"/>
-    <w:lsdException w:name="heading 6" w:uiPriority="9" w:qFormat="1"/>
-    <w:lsdException w:name="heading 7" w:uiPriority="9" w:qFormat="1"/>
-    <w:lsdException w:name="heading 8" w:uiPriority="9" w:qFormat="1"/>
-    <w:lsdException w:name="heading 9" w:uiPriority="9" w:qFormat="1"/>
-    <w:lsdException w:name="toc 1" w:uiPriority="39"/>
-    <w:lsdException w:name="toc 2" w:uiPriority="39"/>
-    <w:lsdException w:name="toc 3" w:uiPriority="39"/>
-    <w:lsdException w:name="toc 4" w:uiPriority="39"/>
-    <w:lsdException w:name="toc 5" w:uiPriority="39"/>
-    <w:lsdException w:name="toc 6" w:uiPriority="39"/>
-    <w:lsdException w:name="toc 7" w:uiPriority="39"/>
-    <w:lsdException w:name="toc 8" w:uiPriority="39"/>
-    <w:lsdException w:name="toc 9" w:uiPriority="39"/>
-    <w:lsdException w:name="caption" w:uiPriority="35" w:qFormat="1"/>
-    <w:lsdException w:name="Title" w:semiHidden="0" w:uiPriority="10" w:unhideWhenUsed="0" w:qFormat="1"/>
-    <w:lsdException w:name="Default Paragraph Font" w:uiPriority="1"/>
-    <w:lsdException w:name="Subtitle" w:semiHidden="0" w:uiPriority="11" w:unhideWhenUsed="0" w:qFormat="1"/>
-    <w:lsdException w:name="Strong" w:semiHidden="0" w:uiPriority="22" w:unhideWhenUsed="0" w:qFormat="1"/>
-    <w:lsdException w:name="Emphasis" w:semiHidden="0" w:uiPriority="20" w:unhideWhenUsed="0" w:qFormat="1"/>
-    <w:lsdException w:name="Table Grid" w:semiHidden="0" w:uiPriority="59" w:unhideWhenUsed="0"/>
-    <w:lsdException w:name="Placeholder Text" w:unhideWhenUsed="0"/>
-    <w:lsdException w:name="No Spacing" w:semiHidden="0" w:uiPriority="1" w:unhideWhenUsed="0" w:qFormat="1"/>
-    <w:lsdException w:name="Light Shading" w:semiHidden="0" w:uiPriority="60" w:unhideWhenUsed="0"/>
-    <w:lsdException w:name="Light List" w:semiHidden="0" w:uiPriority="61" w:unhideWhenUsed="0"/>
-    <w:lsdException w:name="Light Grid" w:semiHidden="0" w:uiPriority="62" w:unhideWhenUsed="0"/>
-    <w:lsdException w:name="Medium Shading 1" w:semiHidden="0" w:uiPriority="63" w:unhideWhenUsed="0"/>
-    <w:lsdException w:name="Medium Shading 2" w:semiHidden="0" w:uiPriority="64" w:unhideWhenUsed="0"/>
-    <w:lsdException w:name="Medium List 1" w:semiHidden="0" w:uiPriority="65" w:unhideWhenUsed="0"/>
-    <w:lsdException w:name="Medium List 2" w:semiHidden="0" w:uiPriority="66" w:unhideWhenUsed="0"/>
-    <w:lsdException w:name="Medium Grid 1" w:semiHidden="0" w:uiPriority="67" w:unhideWhenUsed="0"/>
-    <w:lsdException w:name="Medium Grid 2" w:semiHidden="0" w:uiPriority="68" w:unhideWhenUsed="0"/>
-    <w:lsdException w:name="Medium Grid 3" w:semiHidden="0" w:uiPriority="69" w:unhideWhenUsed="0"/>
-    <w:lsdException w:name="Dark List" w:semiHidden="0" w:uiPriority="70" w:unhideWhenUsed="0"/>
-    <w:lsdException w:name="Colorful Shading" w:semiHidden="0" w:uiPriority="71" w:unhideWhenUsed="0"/>
-    <w:lsdException w:name="Colorful List" w:semiHidden="0" w:uiPriority="72" w:unhideWhenUsed="0"/>
-    <w:lsdException w:name="Colorful Grid" w:semiHidden="0" w:uiPriority="73" w:unhideWhenUsed="0"/>
-    <w:lsdException w:name="Light Shading Accent 1" w:semiHidden="0" w:uiPriority="60" w:unhideWhenUsed="0"/>
-    <w:lsdException w:name="Light List Accent 1" w:semiHidden="0" w:uiPriority="61" w:unhideWhenUsed="0"/>
-    <w:lsdException w:name="Light Grid Accent 1" w:semiHidden="0" w:uiPriority="62" w:unhideWhenUsed="0"/>
-    <w:lsdException w:name="Medium Shading 1 Accent 1" w:semiHidden="0" w:uiPriority="63" w:unhideWhenUsed="0"/>
-    <w:lsdException w:name="Medium Shading 2 Accent 1" w:semiHidden="0" w:uiPriority="64" w:unhideWhenUsed="0"/>
-    <w:lsdException w:name="Medium List 1 Accent 1" w:semiHidden="0" w:uiPriority="65" w:unhideWhenUsed="0"/>
-    <w:lsdException w:name="Revision" w:unhideWhenUsed="0"/>
-    <w:lsdException w:name="List Paragraph" w:semiHidden="0" w:uiPriority="34" w:unhideWhenUsed="0" w:qFormat="1"/>
-    <w:lsdException w:name="Quote" w:semiHidden="0" w:uiPriority="29" w:unhideWhenUsed="0" w:qFormat="1"/>
-    <w:lsdException w:name="Intense Quote" w:semiHidden="0" w:uiPriority="30" w:unhideWhenUsed="0" w:qFormat="1"/>
-    <w:lsdException w:name="Medium List 2 Accent 1" w:semiHidden="0" w:uiPriority="66" w:unhideWhenUsed="0"/>
-    <w:lsdException w:name="Medium Grid 1 Accent 1" w:semiHidden="0" w:uiPriority="67" w:unhideWhenUsed="0"/>
-    <w:lsdException w:name="Medium Grid 2 Accent 1" w:semiHidden="0" w:uiPriority="68" w:unhideWhenUsed="0"/>
-    <w:lsdException w:name="Medium Grid 3 Accent 1" w:semiHidden="0" w:uiPriority="69" w:unhideWhenUsed="0"/>
-    <w:lsdException w:name="Dark List Accent 1" w:semiHidden="0" w:uiPriority="70" w:unhideWhenUsed="0"/>
-    <w:lsdException w:name="Colorful Shading Accent 1" w:semiHidden="0" w:uiPriority="71" w:unhideWhenUsed="0"/>
-    <w:lsdException w:name="Colorful List Accent 1" w:semiHidden="0" w:uiPriority="72" w:unhideWhenUsed="0"/>
-    <w:lsdException w:name="Colorful Grid Accent 1" w:semiHidden="0" w:uiPriority="73" w:unhideWhenUsed="0"/>
-    <w:lsdException w:name="Light Shading Accent 2" w:semiHidden="0" w:uiPriority="60" w:unhideWhenUsed="0"/>
-    <w:lsdException w:name="Light List Accent 2" w:semiHidden="0" w:uiPriority="61" w:unhideWhenUsed="0"/>
-    <w:lsdException w:name="Light Grid Accent 2" w:semiHidden="0" w:uiPriority="62" w:unhideWhenUsed="0"/>
-    <w:lsdException w:name="Medium Shading 1 Accent 2" w:semiHidden="0" w:uiPriority="63" w:unhideWhenUsed="0"/>
-    <w:lsdException w:name="Medium Shading 2 Accent 2" w:semiHidden="0" w:uiPriority="64" w:unhideWhenUsed="0"/>
-    <w:lsdException w:name="Medium List 1 Accent 2" w:semiHidden="0" w:uiPriority="65" w:unhideWhenUsed="0"/>
-    <w:lsdException w:name="Medium List 2 Accent 2" w:semiHidden="0" w:uiPriority="66" w:unhideWhenUsed="0"/>
-    <w:lsdException w:name="Medium Grid 1 Accent 2" w:semiHidden="0" w:uiPriority="67" w:unhideWhenUsed="0"/>
-    <w:lsdException w:name="Medium Grid 2 Accent 2" w:semiHidden="0" w:uiPriority="68" w:unhideWhenUsed="0"/>
-    <w:lsdException w:name="Medium Grid 3 Accent 2" w:semiHidden="0" w:uiPriority="69" w:unhideWhenUsed="0"/>
-    <w:lsdException w:name="Dark List Accent 2" w:semiHidden="0" w:uiPriority="70" w:unhideWhenUsed="0"/>
-    <w:lsdException w:name="Colorful Shading Accent 2" w:semiHidden="0" w:uiPriority="71" w:unhideWhenUsed="0"/>
-    <w:lsdException w:name="Colorful List Accent 2" w:semiHidden="0" w:uiPriority="72" w:unhideWhenUsed="0"/>
-    <w:lsdException w:name="Colorful Grid Accent 2" w:semiHidden="0" w:uiPriority="73" w:unhideWhenUsed="0"/>
-    <w:lsdException w:name="Light Shading Accent 3" w:semiHidden="0" w:uiPriority="60" w:unhideWhenUsed="0"/>
-    <w:lsdException w:name="Light List Accent 3" w:semiHidden="0" w:uiPriority="61" w:unhideWhenUsed="0"/>
-    <w:lsdException w:name="Light Grid Accent 3" w:semiHidden="0" w:uiPriority="62" w:unhideWhenUsed="0"/>
-    <w:lsdException w:name="Medium Shading 1 Accent 3" w:semiHidden="0" w:uiPriority="63" w:unhideWhenUsed="0"/>
-    <w:lsdException w:name="Medium Shading 2 Accent 3" w:semiHidden="0" w:uiPriority="64" w:unhideWhenUsed="0"/>
-    <w:lsdException w:name="Medium List 1 Accent 3" w:semiHidden="0" w:uiPriority="65" w:unhideWhenUsed="0"/>
-    <w:lsdException w:name="Medium List 2 Accent 3" w:semiHidden="0" w:uiPriority="66" w:unhideWhenUsed="0"/>
-    <w:lsdException w:name="Medium Grid 1 Accent 3" w:semiHidden="0" w:uiPriority="67" w:unhideWhenUsed="0"/>
-    <w:lsdException w:name="Medium Grid 2 Accent 3" w:semiHidden="0" w:uiPriority="68" w:unhideWhenUsed="0"/>
-    <w:lsdException w:name="Medium Grid 3 Accent 3" w:semiHidden="0" w:uiPriority="69" w:unhideWhenUsed="0"/>
-    <w:lsdException w:name="Dark List Accent 3" w:semiHidden="0" w:uiPriority="70" w:unhideWhenUsed="0"/>
-    <w:lsdException w:name="Colorful Shading Accent 3" w:semiHidden="0" w:uiPriority="71" w:unhideWhenUsed="0"/>
-    <w:lsdException w:name="Colorful List Accent 3" w:semiHidden="0" w:uiPriority="72" w:unhideWhenUsed="0"/>
-    <w:lsdException w:name="Colorful Grid Accent 3" w:semiHidden="0" w:uiPriority="73" w:unhideWhenUsed="0"/>
-    <w:lsdException w:name="Light Shading Accent 4" w:semiHidden="0" w:uiPriority="60" w:unhideWhenUsed="0"/>
-    <w:lsdException w:name="Light List Accent 4" w:semiHidden="0" w:uiPriority="61" w:unhideWhenUsed="0"/>
-    <w:lsdException w:name="Light Grid Accent 4" w:semiHidden="0" w:uiPriority="62" w:unhideWhenUsed="0"/>
-    <w:lsdException w:name="Medium Shading 1 Accent 4" w:semiHidden="0" w:uiPriority="63" w:unhideWhenUsed="0"/>
-    <w:lsdException w:name="Medium Shading 2 Accent 4" w:semiHidden="0" w:uiPriority="64" w:unhideWhenUsed="0"/>
-    <w:lsdException w:name="Medium List 1 Accent 4" w:semiHidden="0" w:uiPriority="65" w:unhideWhenUsed="0"/>
-    <w:lsdException w:name="Medium List 2 Accent 4" w:semiHidden="0" w:uiPriority="66" w:unhideWhenUsed="0"/>
-    <w:lsdException w:name="Medium Grid 1 Accent 4" w:semiHidden="0" w:uiPriority="67" w:unhideWhenUsed="0"/>
-    <w:lsdException w:name="Medium Grid 2 Accent 4" w:semiHidden="0" w:uiPriority="68" w:unhideWhenUsed="0"/>
-    <w:lsdException w:name="Medium Grid 3 Accent 4" w:semiHidden="0" w:uiPriority="69" w:unhideWhenUsed="0"/>
-    <w:lsdException w:name="Dark List Accent 4" w:semiHidden="0" w:uiPriority="70" w:unhideWhenUsed="0"/>
-    <w:lsdException w:name="Colorful Shading Accent 4" w:semiHidden="0" w:uiPriority="71" w:unhideWhenUsed="0"/>
-    <w:lsdException w:name="Colorful List Accent 4" w:semiHidden="0" w:uiPriority="72" w:unhideWhenUsed="0"/>
-    <w:lsdException w:name="Colorful Grid Accent 4" w:semiHidden="0" w:uiPriority="73" w:unhideWhenUsed="0"/>
-    <w:lsdException w:name="Light Shading Accent 5" w:semiHidden="0" w:uiPriority="60" w:unhideWhenUsed="0"/>
-    <w:lsdException w:name="Light List Accent 5" w:semiHidden="0" w:uiPriority="61" w:unhideWhenUsed="0"/>
-    <w:lsdException w:name="Light Grid Accent 5" w:semiHidden="0" w:uiPriority="62" w:unhideWhenUsed="0"/>
-    <w:lsdException w:name="Medium Shading 1 Accent 5" w:semiHidden="0" w:uiPriority="63" w:unhideWhenUsed="0"/>
-    <w:lsdException w:name="Medium Shading 2 Accent 5" w:semiHidden="0" w:uiPriority="64" w:unhideWhenUsed="0"/>
-    <w:lsdException w:name="Medium List 1 Accent 5" w:semiHidden="0" w:uiPriority="65" w:unhideWhenUsed="0"/>
-    <w:lsdException w:name="Medium List 2 Accent 5" w:semiHidden="0" w:uiPriority="66" w:unhideWhenUsed="0"/>
-    <w:lsdException w:name="Medium Grid 1 Accent 5" w:semiHidden="0" w:uiPriority="67" w:unhideWhenUsed="0"/>
-    <w:lsdException w:name="Medium Grid 2 Accent 5" w:semiHidden="0" w:uiPriority="68" w:unhideWhenUsed="0"/>
-    <w:lsdException w:name="Medium Grid 3 Accent 5" w:semiHidden="0" w:uiPriority="69" w:unhideWhenUsed="0"/>
-    <w:lsdException w:name="Dark List Accent 5" w:semiHidden="0" w:uiPriority="70" w:unhideWhenUsed="0"/>
-    <w:lsdException w:name="Colorful Shading Accent 5" w:semiHidden="0" w:uiPriority="71" w:unhideWhenUsed="0"/>
-    <w:lsdException w:name="Colorful List Accent 5" w:semiHidden="0" w:uiPriority="72" w:unhideWhenUsed="0"/>
-    <w:lsdException w:name="Colorful Grid Accent 5" w:semiHidden="0" w:uiPriority="73" w:unhideWhenUsed="0"/>
-    <w:lsdException w:name="Light Shading Accent 6" w:semiHidden="0" w:uiPriority="60" w:unhideWhenUsed="0"/>
-    <w:lsdException w:name="Light List Accent 6" w:semiHidden="0" w:uiPriority="61" w:unhideWhenUsed="0"/>
-    <w:lsdException w:name="Light Grid Accent 6" w:semiHidden="0" w:uiPriority="62" w:unhideWhenUsed="0"/>
-    <w:lsdException w:name="Medium Shading 1 Accent 6" w:semiHidden="0" w:uiPriority="63" w:unhideWhenUsed="0"/>
-    <w:lsdException w:name="Medium Shading 2 Accent 6" w:semiHidden="0" w:uiPriority="64" w:unhideWhenUsed="0"/>
-    <w:lsdException w:name="Medium List 1 Accent 6" w:semiHidden="0" w:uiPriority="65" w:unhideWhenUsed="0"/>
-    <w:lsdException w:name="Medium List 2 Accent 6" w:semiHidden="0" w:uiPriority="66" w:unhideWhenUsed="0"/>
-    <w:lsdException w:name="Medium Grid 1 Accent 6" w:semiHidden="0" w:uiPriority="67" w:unhideWhenUsed="0"/>
-    <w:lsdException w:name="Medium Grid 2 Accent 6" w:semiHidden="0" w:uiPriority="68" w:unhideWhenUsed="0"/>
-    <w:lsdException w:name="Medium Grid 3 Accent 6" w:semiHidden="0" w:uiPriority="69" w:unhideWhenUsed="0"/>
-    <w:lsdException w:name="Dark List Accent 6" w:semiHidden="0" w:uiPriority="70" w:unhideWhenUsed="0"/>
-    <w:lsdException w:name="Colorful Shading Accent 6" w:semiHidden="0" w:uiPriority="71" w:unhideWhenUsed="0"/>
-    <w:lsdException w:name="Colorful List Accent 6" w:semiHidden="0" w:uiPriority="72" w:unhideWhenUsed="0"/>
-    <w:lsdException w:name="Colorful Grid Accent 6" w:semiHidden="0" w:uiPriority="73" w:unhideWhenUsed="0"/>
-    <w:lsdException w:name="Subtle Emphasis" w:semiHidden="0" w:uiPriority="19" w:unhideWhenUsed="0" w:qFormat="1"/>
-    <w:lsdException w:name="Intense Emphasis" w:semiHidden="0" w:uiPriority="21" w:unhideWhenUsed="0" w:qFormat="1"/>
-    <w:lsdException w:name="Subtle Reference" w:semiHidden="0" w:uiPriority="31" w:unhideWhenUsed="0" w:qFormat="1"/>
-    <w:lsdException w:name="Intense Reference" w:semiHidden="0" w:uiPriority="32" w:unhideWhenUsed="0" w:qFormat="1"/>
-    <w:lsdException w:name="Book Title" w:semiHidden="0" w:uiPriority="33" w:unhideWhenUsed="0" w:qFormat="1"/>
-    <w:lsdException w:name="Bibliography" w:uiPriority="37"/>
-    <w:lsdException w:name="TOC Heading" w:uiPriority="39" w:qFormat="1"/>
-  </w:latentStyles>
-  <w:style w:type="paragraph" w:default="1" w:styleId="a">
-    <w:name w:val="Normal"/>
-    <w:qFormat/>
-    <w:rsid w:val="00C644AA"/>
-    <w:pPr>
-      <w:spacing w:after="0" w:line="360" w:lineRule="auto"/>
-    </w:pPr>
+  <w:style w:type="character" w:customStyle="1" w:styleId="30">
+    <w:name w:val="Заголовок 3 Знак"/>
+    <w:basedOn w:val="a0"/>
+    <w:link w:val="3"/>
+    <w:uiPriority w:val="9"/>
+    <w:semiHidden/>
+    <w:rsid w:val="0089457E"/>
     <w:rPr>
-      <w:rFonts w:ascii="Times New Roman" w:hAnsi="Times New Roman"/>
-      <w:sz w:val="28"/>
+      <w:rFonts w:asciiTheme="majorHAnsi" w:eastAsiaTheme="majorEastAsia" w:hAnsiTheme="majorHAnsi" w:cstheme="majorBidi"/>
+      <w:color w:val="243F60" w:themeColor="accent1" w:themeShade="7F"/>
+      <w:sz w:val="24"/>
+      <w:szCs w:val="24"/>
     </w:rPr>
   </w:style>
-  <w:style w:type="paragraph" w:styleId="1">
-    <w:name w:val="heading 1"/>
-    <w:basedOn w:val="a"/>
-    <w:next w:val="a"/>
-    <w:link w:val="10"/>
-    <w:uiPriority w:val="9"/>
-    <w:qFormat/>
-    <w:rsid w:val="00CA4760"/>
-    <w:pPr>
-      <w:keepNext/>
-      <w:keepLines/>
-      <w:spacing w:before="480"/>
-      <w:jc w:val="center"/>
-      <w:outlineLvl w:val="0"/>
-    </w:pPr>
-    <w:rPr>
-      <w:rFonts w:eastAsiaTheme="majorEastAsia" w:cstheme="majorBidi"/>
-      <w:b/>
-      <w:bCs/>
-      <w:color w:val="000000" w:themeColor="text1"/>
-      <w:szCs w:val="28"/>
-    </w:rPr>
-  </w:style>
-  <w:style w:type="paragraph" w:styleId="2">
-    <w:name w:val="heading 2"/>
-    <w:basedOn w:val="a"/>
-    <w:next w:val="a"/>
-    <w:link w:val="20"/>
-    <w:uiPriority w:val="9"/>
-    <w:unhideWhenUsed/>
-    <w:qFormat/>
-    <w:rsid w:val="00873DDD"/>
-    <w:pPr>
-      <w:keepNext/>
-      <w:keepLines/>
-      <w:spacing w:before="200"/>
-      <w:ind w:firstLine="709"/>
-      <w:outlineLvl w:val="1"/>
-    </w:pPr>
-    <w:rPr>
-      <w:rFonts w:eastAsiaTheme="majorEastAsia" w:cstheme="majorBidi"/>
-      <w:b/>
-      <w:bCs/>
-      <w:color w:val="000000" w:themeColor="text1"/>
-      <w:szCs w:val="26"/>
-    </w:rPr>
-  </w:style>
-  <w:style w:type="character" w:default="1" w:styleId="a0">
-    <w:name w:val="Default Paragraph Font"/>
-    <w:uiPriority w:val="1"/>
-    <w:semiHidden/>
-    <w:unhideWhenUsed/>
-  </w:style>
-  <w:style w:type="table" w:default="1" w:styleId="a1">
-    <w:name w:val="Normal Table"/>
-    <w:uiPriority w:val="99"/>
-    <w:semiHidden/>
-    <w:unhideWhenUsed/>
-    <w:tblPr>
-      <w:tblInd w:w="0" w:type="dxa"/>
-      <w:tblCellMar>
-        <w:top w:w="0" w:type="dxa"/>
-        <w:left w:w="108" w:type="dxa"/>
-        <w:bottom w:w="0" w:type="dxa"/>
-        <w:right w:w="108" w:type="dxa"/>
-      </w:tblCellMar>
-    </w:tblPr>
-  </w:style>
-  <w:style w:type="numbering" w:default="1" w:styleId="a2">
-    <w:name w:val="No List"/>
-    <w:uiPriority w:val="99"/>
-    <w:semiHidden/>
-    <w:unhideWhenUsed/>
-  </w:style>
-  <w:style w:type="character" w:customStyle="1" w:styleId="10">
-    <w:name w:val="Заголовок 1 Знак"/>
+  <w:style w:type="character" w:styleId="a8">
+    <w:name w:val="Hyperlink"/>
     <w:basedOn w:val="a0"/>
-    <w:link w:val="1"/>
-    <w:uiPriority w:val="9"/>
-    <w:rsid w:val="00CA4760"/>
-    <w:rPr>
-      <w:rFonts w:ascii="Times New Roman" w:eastAsiaTheme="majorEastAsia" w:hAnsi="Times New Roman" w:cstheme="majorBidi"/>
-      <w:b/>
-      <w:bCs/>
-      <w:color w:val="000000" w:themeColor="text1"/>
-      <w:sz w:val="28"/>
-      <w:szCs w:val="28"/>
-    </w:rPr>
-  </w:style>
-  <w:style w:type="character" w:customStyle="1" w:styleId="20">
-    <w:name w:val="Заголовок 2 Знак"/>
-    <w:basedOn w:val="a0"/>
-    <w:link w:val="2"/>
-    <w:uiPriority w:val="9"/>
-    <w:rsid w:val="00873DDD"/>
-    <w:rPr>
-      <w:rFonts w:ascii="Times New Roman" w:eastAsiaTheme="majorEastAsia" w:hAnsi="Times New Roman" w:cstheme="majorBidi"/>
-      <w:b/>
-      <w:bCs/>
-      <w:color w:val="000000" w:themeColor="text1"/>
-      <w:sz w:val="28"/>
-      <w:szCs w:val="26"/>
-    </w:rPr>
-  </w:style>
-  <w:style w:type="paragraph" w:customStyle="1" w:styleId="a3">
-    <w:name w:val="Стиль для кода"/>
-    <w:basedOn w:val="a"/>
-    <w:qFormat/>
-    <w:rsid w:val="00AA5D7A"/>
-    <w:pPr>
-      <w:spacing w:line="240" w:lineRule="auto"/>
-    </w:pPr>
-    <w:rPr>
-      <w:rFonts w:ascii="Courier New" w:hAnsi="Courier New"/>
-      <w:sz w:val="22"/>
-      <w:lang w:val="en-US"/>
-    </w:rPr>
-  </w:style>
-  <w:style w:type="paragraph" w:styleId="a4">
-    <w:name w:val="Normal (Web)"/>
-    <w:basedOn w:val="a"/>
     <w:uiPriority w:val="99"/>
     <w:unhideWhenUsed/>
-    <w:rsid w:val="009E2BC0"/>
-    <w:pPr>
-      <w:spacing w:before="100" w:beforeAutospacing="1" w:after="100" w:afterAutospacing="1" w:line="240" w:lineRule="auto"/>
-    </w:pPr>
+    <w:rsid w:val="0089457E"/>
     <w:rPr>
-      <w:rFonts w:eastAsia="Times New Roman" w:cs="Times New Roman"/>
-      <w:sz w:val="24"/>
-      <w:szCs w:val="24"/>
-      <w:lang w:eastAsia="ru-RU"/>
+      <w:color w:val="0000FF" w:themeColor="hyperlink"/>
+      <w:u w:val="single"/>
     </w:rPr>
-  </w:style>
-  <w:style w:type="paragraph" w:styleId="a5">
-    <w:name w:val="Balloon Text"/>
-    <w:basedOn w:val="a"/>
-    <w:link w:val="a6"/>
-    <w:uiPriority w:val="99"/>
-    <w:semiHidden/>
-    <w:unhideWhenUsed/>
-    <w:rsid w:val="009E2BC0"/>
-    <w:pPr>
-      <w:spacing w:line="240" w:lineRule="auto"/>
-    </w:pPr>
-    <w:rPr>
-      <w:rFonts w:ascii="Tahoma" w:hAnsi="Tahoma" w:cs="Tahoma"/>
-      <w:sz w:val="16"/>
-      <w:szCs w:val="16"/>
-    </w:rPr>
-  </w:style>
-  <w:style w:type="character" w:customStyle="1" w:styleId="a6">
-    <w:name w:val="Текст выноски Знак"/>
-    <w:basedOn w:val="a0"/>
-    <w:link w:val="a5"/>
-    <w:uiPriority w:val="99"/>
-    <w:semiHidden/>
-    <w:rsid w:val="009E2BC0"/>
-    <w:rPr>
-      <w:rFonts w:ascii="Tahoma" w:hAnsi="Tahoma" w:cs="Tahoma"/>
-      <w:sz w:val="16"/>
-      <w:szCs w:val="16"/>
-    </w:rPr>
-  </w:style>
-  <w:style w:type="character" w:customStyle="1" w:styleId="tlid-translation">
-    <w:name w:val="tlid-translation"/>
-    <w:basedOn w:val="a0"/>
-    <w:rsid w:val="002874C7"/>
-  </w:style>
-  <w:style w:type="paragraph" w:styleId="a7">
-    <w:name w:val="List Paragraph"/>
-    <w:basedOn w:val="a"/>
-    <w:uiPriority w:val="34"/>
-    <w:qFormat/>
-    <w:rsid w:val="00DE0C69"/>
-    <w:pPr>
-      <w:ind w:left="720"/>
-      <w:contextualSpacing/>
-    </w:pPr>
   </w:style>
 </w:styles>
 </file>

</xml_diff>